<commit_message>
add questions to 21
</commit_message>
<xml_diff>
--- a/Lab3.docx
+++ b/Lab3.docx
@@ -19,16 +19,7 @@
           <w:sz w:val="24"/>
           <w:szCs w:val="24"/>
         </w:rPr>
-        <w:t xml:space="preserve">1. </w:t>
-      </w:r>
-      <w:r>
-        <w:rPr>
-          <w:rFonts w:ascii="Times New Roman" w:hAnsi="Times New Roman"/>
-          <w:b/>
-          <w:sz w:val="24"/>
-          <w:szCs w:val="24"/>
-        </w:rPr>
-        <w:t>Дайте определение понятию «база данных» (БД).</w:t>
+        <w:t>1. Дайте определение понятию «база данных» (БД).</w:t>
       </w:r>
     </w:p>
     <w:p>
@@ -172,16 +163,7 @@
           <w:color w:val="000000"/>
           <w:szCs w:val="20"/>
         </w:rPr>
-        <w:t>Я</w:t>
-      </w:r>
-      <w:r>
-        <w:rPr>
-          <w:b/>
-          <w:bCs/>
-          <w:color w:val="000000"/>
-          <w:szCs w:val="20"/>
-        </w:rPr>
-        <w:t>дро</w:t>
+        <w:t>Ядро</w:t>
       </w:r>
       <w:r>
         <w:rPr>
@@ -212,16 +194,7 @@
           <w:color w:val="000000"/>
           <w:szCs w:val="20"/>
         </w:rPr>
-        <w:t>П</w:t>
-      </w:r>
-      <w:r>
-        <w:rPr>
-          <w:b/>
-          <w:bCs/>
-          <w:color w:val="000000"/>
-          <w:szCs w:val="20"/>
-        </w:rPr>
-        <w:t>роцессор языка базы данных</w:t>
+        <w:t>Процессор языка базы данных</w:t>
       </w:r>
       <w:r>
         <w:rPr>
@@ -252,16 +225,7 @@
           <w:color w:val="000000"/>
           <w:szCs w:val="20"/>
         </w:rPr>
-        <w:t>П</w:t>
-      </w:r>
-      <w:r>
-        <w:rPr>
-          <w:b/>
-          <w:bCs/>
-          <w:color w:val="000000"/>
-          <w:szCs w:val="20"/>
-        </w:rPr>
-        <w:t>одсистему поддержки времени исполнения</w:t>
+        <w:t>Подсистему поддержки времени исполнения</w:t>
       </w:r>
       <w:r>
         <w:rPr>
@@ -292,16 +256,7 @@
           <w:color w:val="000000"/>
           <w:szCs w:val="20"/>
         </w:rPr>
-        <w:t>С</w:t>
-      </w:r>
-      <w:r>
-        <w:rPr>
-          <w:b/>
-          <w:bCs/>
-          <w:color w:val="000000"/>
-          <w:szCs w:val="20"/>
-        </w:rPr>
-        <w:t>ервисные программы</w:t>
+        <w:t>Сервисные программы</w:t>
       </w:r>
       <w:r>
         <w:rPr>
@@ -320,7 +275,6 @@
           <w:bCs/>
           <w:color w:val="000000"/>
           <w:szCs w:val="20"/>
-          <w:lang w:val="en-US"/>
         </w:rPr>
       </w:pPr>
       <w:r>
@@ -329,7 +283,6 @@
           <w:bCs/>
           <w:color w:val="000000"/>
           <w:szCs w:val="20"/>
-          <w:lang w:val="en-US"/>
         </w:rPr>
         <w:t xml:space="preserve">4. </w:t>
       </w:r>
@@ -607,6 +560,7 @@
           <w:b/>
           <w:sz w:val="24"/>
           <w:szCs w:val="24"/>
+          <w:lang w:val="en-US"/>
         </w:rPr>
       </w:pPr>
       <w:r>
@@ -616,6 +570,7 @@
           <w:b w:val="0"/>
           <w:sz w:val="24"/>
           <w:szCs w:val="24"/>
+          <w:lang w:val="en-US"/>
         </w:rPr>
         <w:t>7.</w:t>
       </w:r>
@@ -625,6 +580,7 @@
           <w:b/>
           <w:sz w:val="24"/>
           <w:szCs w:val="24"/>
+          <w:lang w:val="en-US"/>
         </w:rPr>
         <w:t xml:space="preserve"> </w:t>
       </w:r>
@@ -635,7 +591,36 @@
           <w:sz w:val="24"/>
           <w:szCs w:val="24"/>
         </w:rPr>
-        <w:t xml:space="preserve">Что такое </w:t>
+        <w:t>Что</w:t>
+      </w:r>
+      <w:r>
+        <w:rPr>
+          <w:rFonts w:ascii="Times New Roman" w:hAnsi="Times New Roman" w:cs="Times New Roman"/>
+          <w:b/>
+          <w:sz w:val="24"/>
+          <w:szCs w:val="24"/>
+          <w:lang w:val="en-US"/>
+        </w:rPr>
+        <w:t xml:space="preserve"> </w:t>
+      </w:r>
+      <w:r>
+        <w:rPr>
+          <w:rFonts w:ascii="Times New Roman" w:hAnsi="Times New Roman" w:cs="Times New Roman"/>
+          <w:b/>
+          <w:sz w:val="24"/>
+          <w:szCs w:val="24"/>
+        </w:rPr>
+        <w:t>такое</w:t>
+      </w:r>
+      <w:r>
+        <w:rPr>
+          <w:rFonts w:ascii="Times New Roman" w:hAnsi="Times New Roman" w:cs="Times New Roman"/>
+          <w:b/>
+          <w:sz w:val="24"/>
+          <w:szCs w:val="24"/>
+          <w:lang w:val="en-US"/>
+        </w:rPr>
+        <w:t xml:space="preserve"> </w:t>
       </w:r>
       <w:r>
         <w:rPr>
@@ -654,6 +639,7 @@
           <w:b/>
           <w:sz w:val="24"/>
           <w:szCs w:val="24"/>
+          <w:lang w:val="en-US"/>
         </w:rPr>
         <w:t>?</w:t>
       </w:r>
@@ -670,76 +656,40 @@
           <w:rFonts w:ascii="Times New Roman" w:hAnsi="Times New Roman" w:cs="Times New Roman"/>
           <w:sz w:val="24"/>
           <w:szCs w:val="24"/>
-        </w:rPr>
-      </w:pPr>
-      <w:r>
-        <w:rPr>
-          <w:rFonts w:ascii="Times New Roman" w:hAnsi="Times New Roman" w:cs="Times New Roman"/>
-          <w:sz w:val="24"/>
-          <w:szCs w:val="24"/>
-          <w:shd w:val="clear" w:color="auto" w:fill="FFFFFF"/>
+          <w:lang w:val="en-US"/>
+        </w:rPr>
+      </w:pPr>
+      <w:r>
+        <w:rPr>
+          <w:rFonts w:ascii="Times New Roman" w:hAnsi="Times New Roman" w:cs="Times New Roman"/>
+          <w:sz w:val="24"/>
+          <w:szCs w:val="24"/>
+          <w:shd w:val="clear" w:color="auto" w:fill="FFFFFF"/>
+          <w:lang w:val="en-US"/>
         </w:rPr>
         <w:t>(</w:t>
       </w:r>
-      <w:proofErr w:type="spellStart"/>
-      <w:r>
-        <w:rPr>
-          <w:rFonts w:ascii="Times New Roman" w:hAnsi="Times New Roman" w:cs="Times New Roman"/>
-          <w:sz w:val="24"/>
-          <w:szCs w:val="24"/>
-          <w:shd w:val="clear" w:color="auto" w:fill="FFFFFF"/>
+      <w:proofErr w:type="gramStart"/>
+      <w:r>
+        <w:rPr>
+          <w:rFonts w:ascii="Times New Roman" w:hAnsi="Times New Roman" w:cs="Times New Roman"/>
+          <w:sz w:val="24"/>
+          <w:szCs w:val="24"/>
+          <w:shd w:val="clear" w:color="auto" w:fill="FFFFFF"/>
+          <w:lang w:val="en-US"/>
         </w:rPr>
         <w:t>online</w:t>
       </w:r>
-      <w:proofErr w:type="spellEnd"/>
-      <w:r>
-        <w:rPr>
-          <w:rFonts w:ascii="Times New Roman" w:hAnsi="Times New Roman" w:cs="Times New Roman"/>
-          <w:sz w:val="24"/>
-          <w:szCs w:val="24"/>
-          <w:shd w:val="clear" w:color="auto" w:fill="FFFFFF"/>
-        </w:rPr>
-        <w:t xml:space="preserve"> </w:t>
-      </w:r>
-      <w:proofErr w:type="spellStart"/>
-      <w:r>
-        <w:rPr>
-          <w:rFonts w:ascii="Times New Roman" w:hAnsi="Times New Roman" w:cs="Times New Roman"/>
-          <w:sz w:val="24"/>
-          <w:szCs w:val="24"/>
-          <w:shd w:val="clear" w:color="auto" w:fill="FFFFFF"/>
-        </w:rPr>
-        <w:t>analytical</w:t>
-      </w:r>
-      <w:proofErr w:type="spellEnd"/>
-      <w:r>
-        <w:rPr>
-          <w:rFonts w:ascii="Times New Roman" w:hAnsi="Times New Roman" w:cs="Times New Roman"/>
-          <w:sz w:val="24"/>
-          <w:szCs w:val="24"/>
-          <w:shd w:val="clear" w:color="auto" w:fill="FFFFFF"/>
-        </w:rPr>
-        <w:t xml:space="preserve"> </w:t>
-      </w:r>
-      <w:proofErr w:type="spellStart"/>
-      <w:r>
-        <w:rPr>
-          <w:rFonts w:ascii="Times New Roman" w:hAnsi="Times New Roman" w:cs="Times New Roman"/>
-          <w:sz w:val="24"/>
-          <w:szCs w:val="24"/>
-          <w:shd w:val="clear" w:color="auto" w:fill="FFFFFF"/>
-        </w:rPr>
-        <w:t>processing</w:t>
-      </w:r>
-      <w:proofErr w:type="spellEnd"/>
-      <w:r>
-        <w:rPr>
-          <w:rFonts w:ascii="Times New Roman" w:hAnsi="Times New Roman" w:cs="Times New Roman"/>
-          <w:sz w:val="24"/>
-          <w:szCs w:val="24"/>
-          <w:shd w:val="clear" w:color="auto" w:fill="FFFFFF"/>
-        </w:rPr>
-        <w:t>)</w:t>
+      <w:proofErr w:type="gramEnd"/>
+      <w:r>
+        <w:rPr>
+          <w:rFonts w:ascii="Times New Roman" w:hAnsi="Times New Roman" w:cs="Times New Roman"/>
+          <w:sz w:val="24"/>
+          <w:szCs w:val="24"/>
+          <w:shd w:val="clear" w:color="auto" w:fill="FFFFFF"/>
+          <w:lang w:val="en-US"/>
+        </w:rPr>
+        <w:t xml:space="preserve"> analytical processing)</w:t>
       </w:r>
     </w:p>
     <w:p>
@@ -782,16 +732,7 @@
           <w:sz w:val="24"/>
           <w:szCs w:val="24"/>
         </w:rPr>
-        <w:t xml:space="preserve">8. </w:t>
-      </w:r>
-      <w:r>
-        <w:rPr>
-          <w:rFonts w:ascii="Times New Roman" w:hAnsi="Times New Roman" w:cs="Times New Roman"/>
-          <w:b/>
-          <w:sz w:val="24"/>
-          <w:szCs w:val="24"/>
-        </w:rPr>
-        <w:t xml:space="preserve">Поясните понятие «архитектура клиент-сервер». </w:t>
+        <w:t xml:space="preserve">8. Поясните понятие «архитектура клиент-сервер». </w:t>
       </w:r>
     </w:p>
     <w:p>
@@ -925,35 +866,34 @@
           <w:b/>
           <w:sz w:val="24"/>
           <w:szCs w:val="24"/>
+        </w:rPr>
+      </w:pPr>
+      <w:r>
+        <w:rPr>
+          <w:rFonts w:ascii="Times New Roman" w:hAnsi="Times New Roman" w:cs="Times New Roman"/>
+          <w:b/>
+          <w:sz w:val="24"/>
+          <w:lang w:eastAsia="ru-RU"/>
+        </w:rPr>
+        <w:t xml:space="preserve">9. </w:t>
+      </w:r>
+      <w:r>
+        <w:rPr>
+          <w:rFonts w:ascii="Times New Roman" w:hAnsi="Times New Roman"/>
+          <w:b/>
+          <w:sz w:val="24"/>
+          <w:szCs w:val="24"/>
+        </w:rPr>
+        <w:t xml:space="preserve">Поясните понятие «сервис </w:t>
+      </w:r>
+      <w:r>
+        <w:rPr>
+          <w:rFonts w:ascii="Times New Roman" w:hAnsi="Times New Roman"/>
+          <w:b/>
+          <w:sz w:val="24"/>
+          <w:szCs w:val="24"/>
           <w:lang w:val="en-US"/>
         </w:rPr>
-      </w:pPr>
-      <w:r>
-        <w:rPr>
-          <w:rFonts w:ascii="Times New Roman" w:hAnsi="Times New Roman" w:cs="Times New Roman"/>
-          <w:b/>
-          <w:sz w:val="24"/>
-          <w:lang w:eastAsia="ru-RU"/>
-        </w:rPr>
-        <w:t xml:space="preserve">9. </w:t>
-      </w:r>
-      <w:r>
-        <w:rPr>
-          <w:rFonts w:ascii="Times New Roman" w:hAnsi="Times New Roman"/>
-          <w:b/>
-          <w:sz w:val="24"/>
-          <w:szCs w:val="24"/>
-        </w:rPr>
-        <w:t xml:space="preserve">Поясните понятие «сервис </w:t>
-      </w:r>
-      <w:r>
-        <w:rPr>
-          <w:rFonts w:ascii="Times New Roman" w:hAnsi="Times New Roman"/>
-          <w:b/>
-          <w:sz w:val="24"/>
-          <w:szCs w:val="24"/>
-          <w:lang w:val="en-US"/>
-        </w:rPr>
         <w:t>Windows</w:t>
       </w:r>
       <w:r>
@@ -971,7 +911,6 @@
           <w:b/>
           <w:sz w:val="24"/>
           <w:szCs w:val="24"/>
-          <w:lang w:val="en-US"/>
         </w:rPr>
         <w:t xml:space="preserve">. </w:t>
       </w:r>
@@ -1135,19 +1074,7 @@
           <w:szCs w:val="24"/>
           <w:shd w:val="clear" w:color="auto" w:fill="FFFFFF"/>
         </w:rPr>
-        <w:t>программный интерфейс приложения, интерфейс </w:t>
-      </w:r>
-      <w:r>
-        <w:rPr>
-          <w:rFonts w:ascii="Times New Roman" w:hAnsi="Times New Roman" w:cs="Times New Roman"/>
-          <w:b/>
-          <w:bCs/>
-          <w:color w:val="222222"/>
-          <w:sz w:val="24"/>
-          <w:szCs w:val="24"/>
-          <w:shd w:val="clear" w:color="auto" w:fill="FFFFFF"/>
-        </w:rPr>
-        <w:t>прикладного программирования</w:t>
+        <w:t>программный интерфейс приложения, интерфейс прикладного программирования</w:t>
       </w:r>
       <w:r>
         <w:rPr>
@@ -2370,8 +2297,2595 @@
         </w:rPr>
         <w:t>.</w:t>
       </w:r>
+    </w:p>
+    <w:p>
+      <w:pPr>
+        <w:shd w:val="clear" w:color="auto" w:fill="FFFFFF"/>
+        <w:spacing w:before="120" w:after="120" w:line="240" w:lineRule="auto"/>
+        <w:rPr>
+          <w:rFonts w:ascii="Times New Roman" w:hAnsi="Times New Roman"/>
+          <w:b/>
+          <w:sz w:val="24"/>
+          <w:szCs w:val="24"/>
+        </w:rPr>
+      </w:pPr>
+      <w:r>
+        <w:rPr>
+          <w:rFonts w:ascii="Times New Roman" w:eastAsia="Times New Roman" w:hAnsi="Times New Roman" w:cs="Times New Roman"/>
+          <w:b/>
+          <w:color w:val="222222"/>
+          <w:sz w:val="24"/>
+          <w:szCs w:val="24"/>
+          <w:lang w:eastAsia="ru-RU"/>
+        </w:rPr>
+        <w:t>13.</w:t>
+      </w:r>
+      <w:r>
+        <w:rPr>
+          <w:rFonts w:ascii="Times New Roman" w:hAnsi="Times New Roman"/>
+          <w:b/>
+          <w:sz w:val="24"/>
+          <w:szCs w:val="24"/>
+        </w:rPr>
+        <w:t xml:space="preserve"> Поясните понятие «декларативный язык». Приведите примеры декларативных языков.</w:t>
+      </w:r>
+    </w:p>
+    <w:p>
+      <w:pPr>
+        <w:shd w:val="clear" w:color="auto" w:fill="FFFFFF"/>
+        <w:spacing w:before="120" w:after="120" w:line="240" w:lineRule="auto"/>
+        <w:rPr>
+          <w:rFonts w:ascii="Times New Roman" w:hAnsi="Times New Roman" w:cs="Times New Roman"/>
+          <w:color w:val="333333"/>
+          <w:sz w:val="24"/>
+          <w:szCs w:val="24"/>
+          <w:shd w:val="clear" w:color="auto" w:fill="FFFFFF"/>
+        </w:rPr>
+      </w:pPr>
+      <w:r>
+        <w:rPr>
+          <w:rFonts w:ascii="Times New Roman" w:hAnsi="Times New Roman" w:cs="Times New Roman"/>
+          <w:b/>
+          <w:color w:val="333333"/>
+          <w:sz w:val="24"/>
+          <w:szCs w:val="24"/>
+          <w:shd w:val="clear" w:color="auto" w:fill="FFFFFF"/>
+        </w:rPr>
+        <w:t>Декларативное программирование</w:t>
+      </w:r>
+      <w:r>
+        <w:rPr>
+          <w:rFonts w:ascii="Times New Roman" w:hAnsi="Times New Roman" w:cs="Times New Roman"/>
+          <w:color w:val="333333"/>
+          <w:sz w:val="24"/>
+          <w:szCs w:val="24"/>
+          <w:shd w:val="clear" w:color="auto" w:fill="FFFFFF"/>
+        </w:rPr>
+        <w:t xml:space="preserve"> - это когда вы пишете свой код таким образом, чтобы он описывал, что вы хотите делать, а не как вы хотите это сделать. Остается до компилятора выяснить, как это сделать.</w:t>
+      </w:r>
+      <w:r>
+        <w:rPr>
+          <w:rFonts w:ascii="Times New Roman" w:hAnsi="Times New Roman" w:cs="Times New Roman"/>
+          <w:color w:val="333333"/>
+          <w:sz w:val="24"/>
+          <w:szCs w:val="24"/>
+          <w:shd w:val="clear" w:color="auto" w:fill="FFFFFF"/>
+        </w:rPr>
+        <w:t xml:space="preserve"> </w:t>
+      </w:r>
+    </w:p>
+    <w:p>
+      <w:pPr>
+        <w:shd w:val="clear" w:color="auto" w:fill="FFFFFF"/>
+        <w:spacing w:before="120" w:after="120" w:line="240" w:lineRule="auto"/>
+        <w:rPr>
+          <w:rFonts w:ascii="Times New Roman" w:hAnsi="Times New Roman" w:cs="Times New Roman"/>
+          <w:color w:val="333333"/>
+          <w:sz w:val="24"/>
+          <w:szCs w:val="24"/>
+          <w:shd w:val="clear" w:color="auto" w:fill="FFFFFF"/>
+        </w:rPr>
+      </w:pPr>
+      <w:r>
+        <w:rPr>
+          <w:rFonts w:ascii="Times New Roman" w:hAnsi="Times New Roman" w:cs="Times New Roman"/>
+          <w:color w:val="333333"/>
+          <w:sz w:val="24"/>
+          <w:szCs w:val="24"/>
+          <w:shd w:val="clear" w:color="auto" w:fill="FFFFFF"/>
+          <w:lang w:val="en-US"/>
+        </w:rPr>
+        <w:t>SQL</w:t>
+      </w:r>
+      <w:r>
+        <w:rPr>
+          <w:rFonts w:ascii="Times New Roman" w:hAnsi="Times New Roman" w:cs="Times New Roman"/>
+          <w:color w:val="333333"/>
+          <w:sz w:val="24"/>
+          <w:szCs w:val="24"/>
+          <w:shd w:val="clear" w:color="auto" w:fill="FFFFFF"/>
+        </w:rPr>
+        <w:t xml:space="preserve"> &amp;</w:t>
+      </w:r>
+      <w:r>
+        <w:rPr>
+          <w:rFonts w:ascii="Times New Roman" w:hAnsi="Times New Roman" w:cs="Times New Roman"/>
+          <w:color w:val="333333"/>
+          <w:sz w:val="24"/>
+          <w:szCs w:val="24"/>
+          <w:shd w:val="clear" w:color="auto" w:fill="FFFFFF"/>
+        </w:rPr>
+        <w:t xml:space="preserve"> </w:t>
+      </w:r>
+      <w:r>
+        <w:rPr>
+          <w:rFonts w:ascii="Times New Roman" w:hAnsi="Times New Roman" w:cs="Times New Roman"/>
+          <w:color w:val="333333"/>
+          <w:sz w:val="24"/>
+          <w:szCs w:val="24"/>
+          <w:shd w:val="clear" w:color="auto" w:fill="FFFFFF"/>
+          <w:lang w:val="en-US"/>
+        </w:rPr>
+        <w:t>Prolog</w:t>
+      </w:r>
+      <w:r>
+        <w:rPr>
+          <w:rFonts w:ascii="Times New Roman" w:hAnsi="Times New Roman" w:cs="Times New Roman"/>
+          <w:color w:val="333333"/>
+          <w:sz w:val="24"/>
+          <w:szCs w:val="24"/>
+          <w:shd w:val="clear" w:color="auto" w:fill="FFFFFF"/>
+        </w:rPr>
+        <w:t>.</w:t>
+      </w:r>
+    </w:p>
+    <w:p>
+      <w:pPr>
+        <w:jc w:val="both"/>
+        <w:rPr>
+          <w:rFonts w:ascii="Times New Roman" w:hAnsi="Times New Roman"/>
+          <w:b/>
+          <w:sz w:val="24"/>
+          <w:szCs w:val="24"/>
+        </w:rPr>
+      </w:pPr>
+      <w:r>
+        <w:rPr>
+          <w:rFonts w:ascii="Times New Roman" w:hAnsi="Times New Roman" w:cs="Times New Roman"/>
+          <w:b/>
+          <w:color w:val="333333"/>
+          <w:sz w:val="24"/>
+          <w:szCs w:val="24"/>
+          <w:shd w:val="clear" w:color="auto" w:fill="FFFFFF"/>
+        </w:rPr>
+        <w:t xml:space="preserve">14. </w:t>
+      </w:r>
+      <w:r>
+        <w:rPr>
+          <w:rFonts w:ascii="Times New Roman" w:hAnsi="Times New Roman"/>
+          <w:b/>
+          <w:sz w:val="24"/>
+          <w:szCs w:val="24"/>
+        </w:rPr>
+        <w:t>Поясните понятие «процедурный язык». Приведите примеры процедурных языков.</w:t>
+      </w:r>
+    </w:p>
+    <w:p>
+      <w:pPr>
+        <w:shd w:val="clear" w:color="auto" w:fill="FFFFFF"/>
+        <w:spacing w:after="0" w:line="240" w:lineRule="auto"/>
+        <w:rPr>
+          <w:rFonts w:ascii="Times New Roman" w:eastAsia="Times New Roman" w:hAnsi="Times New Roman" w:cs="Times New Roman"/>
+          <w:color w:val="000000"/>
+          <w:sz w:val="24"/>
+          <w:szCs w:val="21"/>
+          <w:lang w:eastAsia="ru-RU"/>
+        </w:rPr>
+      </w:pPr>
+      <w:r>
+        <w:rPr>
+          <w:rFonts w:ascii="Times New Roman" w:eastAsia="Times New Roman" w:hAnsi="Times New Roman" w:cs="Times New Roman"/>
+          <w:b/>
+          <w:bCs/>
+          <w:color w:val="000000"/>
+          <w:sz w:val="24"/>
+          <w:szCs w:val="21"/>
+          <w:lang w:eastAsia="ru-RU"/>
+        </w:rPr>
+        <w:t>Процедурный язык программирования</w:t>
+      </w:r>
+      <w:r>
+        <w:rPr>
+          <w:rFonts w:ascii="Times New Roman" w:eastAsia="Times New Roman" w:hAnsi="Times New Roman" w:cs="Times New Roman"/>
+          <w:color w:val="000000"/>
+          <w:sz w:val="24"/>
+          <w:szCs w:val="21"/>
+          <w:lang w:eastAsia="ru-RU"/>
+        </w:rPr>
+        <w:t> предоставляет возможность программисту определять каждый шагв процессе решения задачи. Особенность таких языков программирования состоит в том, что задачиразбиваются на шаги и решаются шаг за шагом. Используя процедурный язык, программист определяетязыковые конструкции для выполнения последовательности алгоритмических шагов.</w:t>
+      </w:r>
+    </w:p>
+    <w:p>
+      <w:pPr>
+        <w:shd w:val="clear" w:color="auto" w:fill="FFFFFF"/>
+        <w:spacing w:after="0" w:line="240" w:lineRule="auto"/>
+        <w:rPr>
+          <w:rFonts w:ascii="Times New Roman" w:eastAsia="Times New Roman" w:hAnsi="Times New Roman" w:cs="Times New Roman"/>
+          <w:color w:val="000000"/>
+          <w:sz w:val="24"/>
+          <w:szCs w:val="21"/>
+          <w:lang w:eastAsia="ru-RU"/>
+        </w:rPr>
+      </w:pPr>
+      <w:r>
+        <w:rPr>
+          <w:rFonts w:ascii="Times New Roman" w:eastAsia="Times New Roman" w:hAnsi="Times New Roman" w:cs="Times New Roman"/>
+          <w:color w:val="000000"/>
+          <w:sz w:val="24"/>
+          <w:szCs w:val="21"/>
+          <w:lang w:eastAsia="ru-RU"/>
+        </w:rPr>
+        <w:t>Программа на процедурном языке программирования состоит из последовательности операторов(инструкций), задающих процедуру решения задачи.Выполнение программы сводится к последовательномувыполнению операторов с целью преобразования исходного состояния памяти, то есть значений исходныхданных, в заключительное, то есть в результаты.</w:t>
+      </w:r>
+    </w:p>
+    <w:p>
+      <w:pPr>
+        <w:jc w:val="both"/>
+        <w:rPr>
+          <w:rFonts w:ascii="Times New Roman" w:hAnsi="Times New Roman"/>
+          <w:sz w:val="24"/>
+          <w:szCs w:val="24"/>
+        </w:rPr>
+      </w:pPr>
+      <w:r>
+        <w:rPr>
+          <w:rFonts w:ascii="Times New Roman" w:hAnsi="Times New Roman"/>
+          <w:sz w:val="24"/>
+          <w:szCs w:val="24"/>
+          <w:lang w:val="en-US"/>
+        </w:rPr>
+        <w:t>ADA</w:t>
+      </w:r>
+      <w:r>
+        <w:rPr>
+          <w:rFonts w:ascii="Times New Roman" w:hAnsi="Times New Roman"/>
+          <w:sz w:val="24"/>
+          <w:szCs w:val="24"/>
+        </w:rPr>
+        <w:t xml:space="preserve"> &amp; </w:t>
+      </w:r>
+      <w:r>
+        <w:rPr>
+          <w:rFonts w:ascii="Times New Roman" w:hAnsi="Times New Roman"/>
+          <w:sz w:val="24"/>
+          <w:szCs w:val="24"/>
+          <w:lang w:val="en-US"/>
+        </w:rPr>
+        <w:t>Basic</w:t>
+      </w:r>
+      <w:r>
+        <w:rPr>
+          <w:rFonts w:ascii="Times New Roman" w:hAnsi="Times New Roman"/>
+          <w:sz w:val="24"/>
+          <w:szCs w:val="24"/>
+        </w:rPr>
+        <w:t xml:space="preserve"> &amp; </w:t>
+      </w:r>
+      <w:proofErr w:type="spellStart"/>
+      <w:r>
+        <w:rPr>
+          <w:rFonts w:ascii="Times New Roman" w:hAnsi="Times New Roman"/>
+          <w:sz w:val="24"/>
+          <w:szCs w:val="24"/>
+          <w:lang w:val="en-US"/>
+        </w:rPr>
+        <w:t>Fortan</w:t>
+      </w:r>
+      <w:proofErr w:type="spellEnd"/>
+      <w:r>
+        <w:rPr>
+          <w:rFonts w:ascii="Times New Roman" w:hAnsi="Times New Roman"/>
+          <w:sz w:val="24"/>
+          <w:szCs w:val="24"/>
+        </w:rPr>
+        <w:t xml:space="preserve"> &amp; </w:t>
+      </w:r>
+      <w:r>
+        <w:rPr>
+          <w:rFonts w:ascii="Times New Roman" w:hAnsi="Times New Roman"/>
+          <w:sz w:val="24"/>
+          <w:szCs w:val="24"/>
+          <w:lang w:val="en-US"/>
+        </w:rPr>
+        <w:t>Pascal</w:t>
+      </w:r>
+    </w:p>
+    <w:p>
+      <w:pPr>
+        <w:jc w:val="both"/>
+        <w:rPr>
+          <w:rFonts w:ascii="Times New Roman" w:hAnsi="Times New Roman"/>
+          <w:b/>
+          <w:sz w:val="24"/>
+          <w:szCs w:val="24"/>
+        </w:rPr>
+      </w:pPr>
+      <w:r>
+        <w:rPr>
+          <w:rFonts w:ascii="Times New Roman" w:hAnsi="Times New Roman"/>
+          <w:b/>
+          <w:sz w:val="24"/>
+          <w:szCs w:val="24"/>
+        </w:rPr>
+        <w:t>15</w:t>
+      </w:r>
+      <w:r>
+        <w:rPr>
+          <w:rFonts w:ascii="Times New Roman" w:hAnsi="Times New Roman"/>
+          <w:b/>
+          <w:sz w:val="24"/>
+          <w:szCs w:val="24"/>
+        </w:rPr>
+        <w:t>-16</w:t>
+      </w:r>
+      <w:r>
+        <w:rPr>
+          <w:rFonts w:ascii="Times New Roman" w:hAnsi="Times New Roman"/>
+          <w:b/>
+          <w:sz w:val="24"/>
+          <w:szCs w:val="24"/>
+        </w:rPr>
+        <w:t xml:space="preserve">. Перечислите группы операторов языка </w:t>
+      </w:r>
+      <w:r>
+        <w:rPr>
+          <w:rFonts w:ascii="Times New Roman" w:hAnsi="Times New Roman"/>
+          <w:b/>
+          <w:sz w:val="24"/>
+          <w:szCs w:val="24"/>
+          <w:lang w:val="en-US"/>
+        </w:rPr>
+        <w:t>SQL</w:t>
+      </w:r>
+      <w:r>
+        <w:rPr>
+          <w:rFonts w:ascii="Times New Roman" w:hAnsi="Times New Roman"/>
+          <w:b/>
+          <w:sz w:val="24"/>
+          <w:szCs w:val="24"/>
+        </w:rPr>
+        <w:t>.</w:t>
+      </w:r>
+      <w:r>
+        <w:rPr>
+          <w:rFonts w:ascii="Times New Roman" w:hAnsi="Times New Roman"/>
+          <w:sz w:val="24"/>
+          <w:szCs w:val="24"/>
+        </w:rPr>
+        <w:t xml:space="preserve"> </w:t>
+      </w:r>
+      <w:r>
+        <w:rPr>
+          <w:rFonts w:ascii="Times New Roman" w:hAnsi="Times New Roman"/>
+          <w:b/>
+          <w:sz w:val="24"/>
+          <w:szCs w:val="24"/>
+        </w:rPr>
+        <w:t>Назовите основные операторы каждой группы</w:t>
+      </w:r>
+      <w:r>
+        <w:rPr>
+          <w:rFonts w:ascii="Times New Roman" w:hAnsi="Times New Roman"/>
+          <w:b/>
+          <w:sz w:val="24"/>
+          <w:szCs w:val="24"/>
+        </w:rPr>
+        <w:t>.</w:t>
+      </w:r>
+    </w:p>
+    <w:p>
+      <w:pPr>
+        <w:rPr>
+          <w:rFonts w:ascii="Times New Roman" w:hAnsi="Times New Roman" w:cs="Times New Roman"/>
+          <w:sz w:val="24"/>
+          <w:lang w:val="en-US" w:eastAsia="ru-RU"/>
+        </w:rPr>
+      </w:pPr>
+      <w:r>
+        <w:rPr>
+          <w:rFonts w:ascii="Times New Roman" w:hAnsi="Times New Roman" w:cs="Times New Roman"/>
+          <w:sz w:val="24"/>
+          <w:lang w:eastAsia="ru-RU"/>
+        </w:rPr>
+        <w:t>Я</w:t>
+      </w:r>
+      <w:r>
+        <w:rPr>
+          <w:rFonts w:ascii="Times New Roman" w:hAnsi="Times New Roman" w:cs="Times New Roman"/>
+          <w:sz w:val="24"/>
+          <w:lang w:eastAsia="ru-RU"/>
+        </w:rPr>
+        <w:t>зык</w:t>
+      </w:r>
+      <w:r>
+        <w:rPr>
+          <w:rFonts w:ascii="Times New Roman" w:hAnsi="Times New Roman" w:cs="Times New Roman"/>
+          <w:sz w:val="24"/>
+          <w:lang w:val="en-US" w:eastAsia="ru-RU"/>
+        </w:rPr>
+        <w:t xml:space="preserve"> </w:t>
+      </w:r>
+      <w:r>
+        <w:rPr>
+          <w:rFonts w:ascii="Times New Roman" w:hAnsi="Times New Roman" w:cs="Times New Roman"/>
+          <w:sz w:val="24"/>
+          <w:lang w:eastAsia="ru-RU"/>
+        </w:rPr>
+        <w:t>определения</w:t>
+      </w:r>
+      <w:r>
+        <w:rPr>
+          <w:rFonts w:ascii="Times New Roman" w:hAnsi="Times New Roman" w:cs="Times New Roman"/>
+          <w:sz w:val="24"/>
+          <w:lang w:val="en-US" w:eastAsia="ru-RU"/>
+        </w:rPr>
+        <w:t xml:space="preserve"> </w:t>
+      </w:r>
+      <w:r>
+        <w:rPr>
+          <w:rFonts w:ascii="Times New Roman" w:hAnsi="Times New Roman" w:cs="Times New Roman"/>
+          <w:sz w:val="24"/>
+          <w:lang w:eastAsia="ru-RU"/>
+        </w:rPr>
+        <w:t>данных</w:t>
+      </w:r>
+      <w:r>
+        <w:rPr>
+          <w:rFonts w:ascii="Times New Roman" w:hAnsi="Times New Roman" w:cs="Times New Roman"/>
+          <w:sz w:val="24"/>
+          <w:lang w:val="en-US" w:eastAsia="ru-RU"/>
+        </w:rPr>
+        <w:t xml:space="preserve"> DDL (Data Definition </w:t>
+      </w:r>
+      <w:proofErr w:type="gramStart"/>
+      <w:r>
+        <w:rPr>
+          <w:rFonts w:ascii="Times New Roman" w:hAnsi="Times New Roman" w:cs="Times New Roman"/>
+          <w:sz w:val="24"/>
+          <w:lang w:val="en-US" w:eastAsia="ru-RU"/>
+        </w:rPr>
+        <w:t>Language);</w:t>
+      </w:r>
+      <w:r>
+        <w:rPr>
+          <w:rFonts w:ascii="Times New Roman" w:hAnsi="Times New Roman" w:cs="Times New Roman"/>
+          <w:sz w:val="24"/>
+          <w:lang w:val="en-US" w:eastAsia="ru-RU"/>
+        </w:rPr>
+        <w:t>(</w:t>
+      </w:r>
+      <w:proofErr w:type="gramEnd"/>
+      <w:r>
+        <w:rPr>
+          <w:rFonts w:ascii="Times New Roman" w:hAnsi="Times New Roman" w:cs="Times New Roman"/>
+          <w:sz w:val="24"/>
+          <w:lang w:val="en-US" w:eastAsia="ru-RU"/>
+        </w:rPr>
+        <w:t>CREATE DROP ALTER)</w:t>
+      </w:r>
+    </w:p>
+    <w:p>
+      <w:pPr>
+        <w:rPr>
+          <w:rFonts w:ascii="Times New Roman" w:hAnsi="Times New Roman" w:cs="Times New Roman"/>
+          <w:sz w:val="24"/>
+          <w:lang w:eastAsia="ru-RU"/>
+        </w:rPr>
+      </w:pPr>
+      <w:r>
+        <w:rPr>
+          <w:rFonts w:ascii="Times New Roman" w:hAnsi="Times New Roman" w:cs="Times New Roman"/>
+          <w:sz w:val="24"/>
+          <w:lang w:eastAsia="ru-RU"/>
+        </w:rPr>
+        <w:t>Я</w:t>
+      </w:r>
+      <w:r>
+        <w:rPr>
+          <w:rFonts w:ascii="Times New Roman" w:hAnsi="Times New Roman" w:cs="Times New Roman"/>
+          <w:sz w:val="24"/>
+          <w:lang w:eastAsia="ru-RU"/>
+        </w:rPr>
+        <w:t>зык манипулирования данными DML (</w:t>
+      </w:r>
+      <w:proofErr w:type="spellStart"/>
+      <w:r>
+        <w:rPr>
+          <w:rFonts w:ascii="Times New Roman" w:hAnsi="Times New Roman" w:cs="Times New Roman"/>
+          <w:sz w:val="24"/>
+          <w:lang w:eastAsia="ru-RU"/>
+        </w:rPr>
+        <w:t>Data</w:t>
+      </w:r>
+      <w:proofErr w:type="spellEnd"/>
+      <w:r>
+        <w:rPr>
+          <w:rFonts w:ascii="Times New Roman" w:hAnsi="Times New Roman" w:cs="Times New Roman"/>
+          <w:sz w:val="24"/>
+          <w:lang w:eastAsia="ru-RU"/>
+        </w:rPr>
+        <w:t xml:space="preserve"> </w:t>
+      </w:r>
+      <w:proofErr w:type="spellStart"/>
+      <w:r>
+        <w:rPr>
+          <w:rFonts w:ascii="Times New Roman" w:hAnsi="Times New Roman" w:cs="Times New Roman"/>
+          <w:sz w:val="24"/>
+          <w:lang w:eastAsia="ru-RU"/>
+        </w:rPr>
+        <w:t>Manipulation</w:t>
+      </w:r>
+      <w:proofErr w:type="spellEnd"/>
+      <w:r>
+        <w:rPr>
+          <w:rFonts w:ascii="Times New Roman" w:hAnsi="Times New Roman" w:cs="Times New Roman"/>
+          <w:sz w:val="24"/>
+          <w:lang w:eastAsia="ru-RU"/>
+        </w:rPr>
+        <w:t xml:space="preserve"> </w:t>
+      </w:r>
+      <w:proofErr w:type="spellStart"/>
+      <w:r>
+        <w:rPr>
+          <w:rFonts w:ascii="Times New Roman" w:hAnsi="Times New Roman" w:cs="Times New Roman"/>
+          <w:sz w:val="24"/>
+          <w:lang w:eastAsia="ru-RU"/>
+        </w:rPr>
+        <w:t>Language</w:t>
+      </w:r>
+      <w:proofErr w:type="spellEnd"/>
+      <w:r>
+        <w:rPr>
+          <w:rFonts w:ascii="Times New Roman" w:hAnsi="Times New Roman" w:cs="Times New Roman"/>
+          <w:sz w:val="24"/>
+          <w:lang w:eastAsia="ru-RU"/>
+        </w:rPr>
+        <w:t>).</w:t>
+      </w:r>
+    </w:p>
+    <w:p>
+      <w:pPr>
+        <w:shd w:val="clear" w:color="auto" w:fill="FFFFFF"/>
+        <w:spacing w:before="100" w:beforeAutospacing="1" w:after="100" w:afterAutospacing="1" w:line="240" w:lineRule="auto"/>
+        <w:rPr>
+          <w:rFonts w:ascii="Times New Roman" w:eastAsia="Times New Roman" w:hAnsi="Times New Roman" w:cs="Times New Roman"/>
+          <w:sz w:val="24"/>
+          <w:szCs w:val="27"/>
+          <w:lang w:eastAsia="ru-RU"/>
+        </w:rPr>
+      </w:pPr>
+      <w:r>
+        <w:rPr>
+          <w:rFonts w:ascii="Times New Roman" w:eastAsia="Times New Roman" w:hAnsi="Times New Roman" w:cs="Times New Roman"/>
+          <w:sz w:val="24"/>
+          <w:szCs w:val="27"/>
+          <w:lang w:eastAsia="ru-RU"/>
+        </w:rPr>
+        <w:t xml:space="preserve">Язык определения данных включает операторы, управляющие объектами базы данных. К последним относятся таблицы, индексы, представления. Для каждой конкретной базы данных существует свой набор объектов базы данных, который может значительно расширять набор объектов, предусмотренный стандартом. В некоторых СУБД, таких как </w:t>
+      </w:r>
+      <w:proofErr w:type="spellStart"/>
+      <w:r>
+        <w:rPr>
+          <w:rFonts w:ascii="Times New Roman" w:eastAsia="Times New Roman" w:hAnsi="Times New Roman" w:cs="Times New Roman"/>
+          <w:sz w:val="24"/>
+          <w:szCs w:val="27"/>
+          <w:lang w:eastAsia="ru-RU"/>
+        </w:rPr>
+        <w:t>Oracle</w:t>
+      </w:r>
+      <w:proofErr w:type="spellEnd"/>
+      <w:r>
+        <w:rPr>
+          <w:rFonts w:ascii="Times New Roman" w:eastAsia="Times New Roman" w:hAnsi="Times New Roman" w:cs="Times New Roman"/>
+          <w:sz w:val="24"/>
+          <w:szCs w:val="27"/>
+          <w:lang w:eastAsia="ru-RU"/>
+        </w:rPr>
+        <w:t>, все объекты базы данных, принадлежащие одному пользователю, образуют схему базы данных. С другой стороны, в стандарте SQL92 термином "схема" стали называть группу взаимосвязанных таблиц.</w:t>
+      </w:r>
+    </w:p>
+    <w:p>
+      <w:pPr>
+        <w:shd w:val="clear" w:color="auto" w:fill="FFFFFF"/>
+        <w:spacing w:before="100" w:beforeAutospacing="1" w:after="100" w:afterAutospacing="1" w:line="240" w:lineRule="auto"/>
+        <w:rPr>
+          <w:rFonts w:ascii="Times New Roman" w:eastAsia="Times New Roman" w:hAnsi="Times New Roman" w:cs="Times New Roman"/>
+          <w:sz w:val="24"/>
+          <w:szCs w:val="27"/>
+          <w:lang w:eastAsia="ru-RU"/>
+        </w:rPr>
+      </w:pPr>
+      <w:r>
+        <w:rPr>
+          <w:rFonts w:ascii="Times New Roman" w:eastAsia="Times New Roman" w:hAnsi="Times New Roman" w:cs="Times New Roman"/>
+          <w:sz w:val="24"/>
+          <w:szCs w:val="27"/>
+          <w:lang w:eastAsia="ru-RU"/>
+        </w:rPr>
+        <w:t>Язык манипулирования данными включает операторы, управляющие содержанием таблиц базы данных и извлекающими информацию из этих таблиц.</w:t>
+      </w:r>
+    </w:p>
+    <w:p>
+      <w:pPr>
+        <w:shd w:val="clear" w:color="auto" w:fill="FFFFFF"/>
+        <w:spacing w:before="100" w:beforeAutospacing="1" w:after="100" w:afterAutospacing="1" w:line="240" w:lineRule="auto"/>
+        <w:rPr>
+          <w:rFonts w:ascii="Times New Roman" w:eastAsia="Times New Roman" w:hAnsi="Times New Roman" w:cs="Times New Roman"/>
+          <w:sz w:val="24"/>
+          <w:szCs w:val="27"/>
+          <w:lang w:val="en-US" w:eastAsia="ru-RU"/>
+        </w:rPr>
+      </w:pPr>
+      <w:r>
+        <w:rPr>
+          <w:rFonts w:ascii="Times New Roman" w:eastAsia="Times New Roman" w:hAnsi="Times New Roman" w:cs="Times New Roman"/>
+          <w:sz w:val="24"/>
+          <w:szCs w:val="27"/>
+          <w:lang w:val="en-US" w:eastAsia="ru-RU"/>
+        </w:rPr>
+        <w:t>DLL:</w:t>
+      </w:r>
+    </w:p>
+    <w:p>
+      <w:pPr>
+        <w:shd w:val="clear" w:color="auto" w:fill="FFFFFF"/>
+        <w:spacing w:before="100" w:beforeAutospacing="1" w:after="100" w:afterAutospacing="1" w:line="240" w:lineRule="auto"/>
+        <w:rPr>
+          <w:rFonts w:ascii="Times New Roman" w:eastAsia="Times New Roman" w:hAnsi="Times New Roman" w:cs="Times New Roman"/>
+          <w:sz w:val="24"/>
+          <w:szCs w:val="27"/>
+          <w:lang w:val="en-US" w:eastAsia="ru-RU"/>
+        </w:rPr>
+      </w:pPr>
+      <w:r>
+        <w:rPr>
+          <w:noProof/>
+          <w:lang w:eastAsia="ru-RU"/>
+        </w:rPr>
+        <w:lastRenderedPageBreak/>
+        <w:drawing>
+          <wp:inline distT="0" distB="0" distL="0" distR="0" wp14:anchorId="07DC71EE" wp14:editId="7593E017">
+            <wp:extent cx="6645910" cy="1127760"/>
+            <wp:effectExtent l="0" t="0" r="2540" b="0"/>
+            <wp:docPr id="1" name="Рисунок 1"/>
+            <wp:cNvGraphicFramePr>
+              <a:graphicFrameLocks xmlns:a="http://schemas.openxmlformats.org/drawingml/2006/main" noChangeAspect="1"/>
+            </wp:cNvGraphicFramePr>
+            <a:graphic xmlns:a="http://schemas.openxmlformats.org/drawingml/2006/main">
+              <a:graphicData uri="http://schemas.openxmlformats.org/drawingml/2006/picture">
+                <pic:pic xmlns:pic="http://schemas.openxmlformats.org/drawingml/2006/picture">
+                  <pic:nvPicPr>
+                    <pic:cNvPr id="1" name=""/>
+                    <pic:cNvPicPr/>
+                  </pic:nvPicPr>
+                  <pic:blipFill>
+                    <a:blip r:embed="rId5"/>
+                    <a:stretch>
+                      <a:fillRect/>
+                    </a:stretch>
+                  </pic:blipFill>
+                  <pic:spPr>
+                    <a:xfrm>
+                      <a:off x="0" y="0"/>
+                      <a:ext cx="6645910" cy="1127760"/>
+                    </a:xfrm>
+                    <a:prstGeom prst="rect">
+                      <a:avLst/>
+                    </a:prstGeom>
+                  </pic:spPr>
+                </pic:pic>
+              </a:graphicData>
+            </a:graphic>
+          </wp:inline>
+        </w:drawing>
+      </w:r>
+    </w:p>
+    <w:p>
+      <w:pPr>
+        <w:shd w:val="clear" w:color="auto" w:fill="FFFFFF"/>
+        <w:spacing w:before="100" w:beforeAutospacing="1" w:after="100" w:afterAutospacing="1" w:line="240" w:lineRule="auto"/>
+        <w:rPr>
+          <w:rFonts w:ascii="Times New Roman" w:eastAsia="Times New Roman" w:hAnsi="Times New Roman" w:cs="Times New Roman"/>
+          <w:sz w:val="24"/>
+          <w:szCs w:val="27"/>
+          <w:lang w:eastAsia="ru-RU"/>
+        </w:rPr>
+      </w:pPr>
+      <w:r>
+        <w:rPr>
+          <w:rFonts w:ascii="Times New Roman" w:eastAsia="Times New Roman" w:hAnsi="Times New Roman" w:cs="Times New Roman"/>
+          <w:sz w:val="24"/>
+          <w:szCs w:val="27"/>
+          <w:lang w:eastAsia="ru-RU"/>
+        </w:rPr>
+        <w:t>Язык DML определяет следующие операторы:</w:t>
+      </w:r>
+    </w:p>
+    <w:p>
+      <w:pPr>
+        <w:shd w:val="clear" w:color="auto" w:fill="FFFFFF"/>
+        <w:spacing w:before="100" w:beforeAutospacing="1" w:after="100" w:afterAutospacing="1" w:line="240" w:lineRule="auto"/>
+        <w:rPr>
+          <w:rFonts w:ascii="Times New Roman" w:eastAsia="Times New Roman" w:hAnsi="Times New Roman" w:cs="Times New Roman"/>
+          <w:sz w:val="24"/>
+          <w:szCs w:val="27"/>
+          <w:lang w:eastAsia="ru-RU"/>
+        </w:rPr>
+      </w:pPr>
+      <w:r>
+        <w:rPr>
+          <w:noProof/>
+          <w:lang w:eastAsia="ru-RU"/>
+        </w:rPr>
+        <w:drawing>
+          <wp:inline distT="0" distB="0" distL="0" distR="0" wp14:anchorId="2F730909" wp14:editId="482A20AF">
+            <wp:extent cx="5438775" cy="1190625"/>
+            <wp:effectExtent l="0" t="0" r="9525" b="9525"/>
+            <wp:docPr id="2" name="Рисунок 2"/>
+            <wp:cNvGraphicFramePr>
+              <a:graphicFrameLocks xmlns:a="http://schemas.openxmlformats.org/drawingml/2006/main" noChangeAspect="1"/>
+            </wp:cNvGraphicFramePr>
+            <a:graphic xmlns:a="http://schemas.openxmlformats.org/drawingml/2006/main">
+              <a:graphicData uri="http://schemas.openxmlformats.org/drawingml/2006/picture">
+                <pic:pic xmlns:pic="http://schemas.openxmlformats.org/drawingml/2006/picture">
+                  <pic:nvPicPr>
+                    <pic:cNvPr id="1" name=""/>
+                    <pic:cNvPicPr/>
+                  </pic:nvPicPr>
+                  <pic:blipFill>
+                    <a:blip r:embed="rId6"/>
+                    <a:stretch>
+                      <a:fillRect/>
+                    </a:stretch>
+                  </pic:blipFill>
+                  <pic:spPr>
+                    <a:xfrm>
+                      <a:off x="0" y="0"/>
+                      <a:ext cx="5438775" cy="1190625"/>
+                    </a:xfrm>
+                    <a:prstGeom prst="rect">
+                      <a:avLst/>
+                    </a:prstGeom>
+                  </pic:spPr>
+                </pic:pic>
+              </a:graphicData>
+            </a:graphic>
+          </wp:inline>
+        </w:drawing>
+      </w:r>
+    </w:p>
+    <w:p>
+      <w:pPr>
+        <w:numPr>
+          <w:ilvl w:val="0"/>
+          <w:numId w:val="6"/>
+        </w:numPr>
+        <w:shd w:val="clear" w:color="auto" w:fill="FFFFFF"/>
+        <w:spacing w:before="100" w:beforeAutospacing="1" w:after="100" w:afterAutospacing="1" w:line="240" w:lineRule="auto"/>
+        <w:rPr>
+          <w:rFonts w:ascii="Times New Roman" w:eastAsia="Times New Roman" w:hAnsi="Times New Roman" w:cs="Times New Roman"/>
+          <w:color w:val="000000"/>
+          <w:sz w:val="24"/>
+          <w:szCs w:val="27"/>
+          <w:lang w:eastAsia="ru-RU"/>
+        </w:rPr>
+      </w:pPr>
+      <w:r>
+        <w:rPr>
+          <w:rFonts w:ascii="Times New Roman" w:eastAsia="Times New Roman" w:hAnsi="Times New Roman" w:cs="Times New Roman"/>
+          <w:color w:val="000000"/>
+          <w:sz w:val="24"/>
+          <w:szCs w:val="27"/>
+          <w:lang w:eastAsia="ru-RU"/>
+        </w:rPr>
+        <w:t>SELECT - извлечение данных из одной или нескольких таблиц;</w:t>
+      </w:r>
+    </w:p>
+    <w:p>
+      <w:pPr>
+        <w:numPr>
+          <w:ilvl w:val="0"/>
+          <w:numId w:val="6"/>
+        </w:numPr>
+        <w:shd w:val="clear" w:color="auto" w:fill="FFFFFF"/>
+        <w:spacing w:before="100" w:beforeAutospacing="1" w:after="100" w:afterAutospacing="1" w:line="240" w:lineRule="auto"/>
+        <w:rPr>
+          <w:rFonts w:ascii="Times New Roman" w:eastAsia="Times New Roman" w:hAnsi="Times New Roman" w:cs="Times New Roman"/>
+          <w:color w:val="000000"/>
+          <w:sz w:val="24"/>
+          <w:szCs w:val="27"/>
+          <w:lang w:eastAsia="ru-RU"/>
+        </w:rPr>
+      </w:pPr>
+      <w:r>
+        <w:rPr>
+          <w:rFonts w:ascii="Times New Roman" w:eastAsia="Times New Roman" w:hAnsi="Times New Roman" w:cs="Times New Roman"/>
+          <w:color w:val="000000"/>
+          <w:sz w:val="24"/>
+          <w:szCs w:val="27"/>
+          <w:lang w:eastAsia="ru-RU"/>
+        </w:rPr>
+        <w:t>INSERT - добавление строк в таблицу;</w:t>
+      </w:r>
+    </w:p>
+    <w:p>
+      <w:pPr>
+        <w:numPr>
+          <w:ilvl w:val="0"/>
+          <w:numId w:val="6"/>
+        </w:numPr>
+        <w:shd w:val="clear" w:color="auto" w:fill="FFFFFF"/>
+        <w:spacing w:before="100" w:beforeAutospacing="1" w:after="100" w:afterAutospacing="1" w:line="240" w:lineRule="auto"/>
+        <w:rPr>
+          <w:rFonts w:ascii="Times New Roman" w:eastAsia="Times New Roman" w:hAnsi="Times New Roman" w:cs="Times New Roman"/>
+          <w:color w:val="000000"/>
+          <w:sz w:val="24"/>
+          <w:szCs w:val="27"/>
+          <w:lang w:eastAsia="ru-RU"/>
+        </w:rPr>
+      </w:pPr>
+      <w:r>
+        <w:rPr>
+          <w:rFonts w:ascii="Times New Roman" w:eastAsia="Times New Roman" w:hAnsi="Times New Roman" w:cs="Times New Roman"/>
+          <w:color w:val="000000"/>
+          <w:sz w:val="24"/>
+          <w:szCs w:val="27"/>
+          <w:lang w:eastAsia="ru-RU"/>
+        </w:rPr>
+        <w:t>DELETE - удаление строк из таблицы;</w:t>
+      </w:r>
+    </w:p>
+    <w:p>
+      <w:pPr>
+        <w:numPr>
+          <w:ilvl w:val="0"/>
+          <w:numId w:val="6"/>
+        </w:numPr>
+        <w:shd w:val="clear" w:color="auto" w:fill="FFFFFF"/>
+        <w:spacing w:before="100" w:beforeAutospacing="1" w:after="100" w:afterAutospacing="1" w:line="240" w:lineRule="auto"/>
+        <w:rPr>
+          <w:rFonts w:ascii="Times New Roman" w:eastAsia="Times New Roman" w:hAnsi="Times New Roman" w:cs="Times New Roman"/>
+          <w:color w:val="000000"/>
+          <w:sz w:val="24"/>
+          <w:szCs w:val="27"/>
+          <w:lang w:eastAsia="ru-RU"/>
+        </w:rPr>
+      </w:pPr>
+      <w:r>
+        <w:rPr>
+          <w:rFonts w:ascii="Times New Roman" w:eastAsia="Times New Roman" w:hAnsi="Times New Roman" w:cs="Times New Roman"/>
+          <w:color w:val="000000"/>
+          <w:sz w:val="24"/>
+          <w:szCs w:val="27"/>
+          <w:lang w:eastAsia="ru-RU"/>
+        </w:rPr>
+        <w:t>UPDATE - изменение значений полей в таблице.</w:t>
+      </w:r>
+    </w:p>
+    <w:p>
+      <w:pPr>
+        <w:shd w:val="clear" w:color="auto" w:fill="FFFFFF"/>
+        <w:spacing w:before="100" w:beforeAutospacing="1" w:after="100" w:afterAutospacing="1" w:line="240" w:lineRule="auto"/>
+        <w:rPr>
+          <w:rFonts w:ascii="Times New Roman" w:hAnsi="Times New Roman"/>
+          <w:b/>
+          <w:sz w:val="24"/>
+          <w:szCs w:val="24"/>
+        </w:rPr>
+      </w:pPr>
+      <w:r>
+        <w:rPr>
+          <w:rFonts w:ascii="Times New Roman" w:eastAsia="Times New Roman" w:hAnsi="Times New Roman" w:cs="Times New Roman"/>
+          <w:b/>
+          <w:color w:val="000000"/>
+          <w:sz w:val="24"/>
+          <w:szCs w:val="27"/>
+          <w:lang w:eastAsia="ru-RU"/>
+        </w:rPr>
+        <w:t xml:space="preserve">17. </w:t>
+      </w:r>
+      <w:r>
+        <w:rPr>
+          <w:rFonts w:ascii="Times New Roman" w:hAnsi="Times New Roman"/>
+          <w:b/>
+          <w:sz w:val="24"/>
+          <w:szCs w:val="24"/>
+        </w:rPr>
+        <w:t>Поясните понятие «ограничения целостности». Перечислите все известные вам типы ограничений целостности</w:t>
+      </w:r>
+    </w:p>
+    <w:p>
+      <w:pPr>
+        <w:shd w:val="clear" w:color="auto" w:fill="FFFFFF"/>
+        <w:spacing w:before="100" w:beforeAutospacing="1" w:after="100" w:afterAutospacing="1" w:line="240" w:lineRule="auto"/>
+        <w:rPr>
+          <w:rFonts w:ascii="Times New Roman" w:hAnsi="Times New Roman" w:cs="Times New Roman"/>
+          <w:color w:val="000000"/>
+          <w:sz w:val="24"/>
+          <w:szCs w:val="24"/>
+          <w:shd w:val="clear" w:color="auto" w:fill="FFFFFF"/>
+        </w:rPr>
+      </w:pPr>
+      <w:r>
+        <w:rPr>
+          <w:rFonts w:ascii="Times New Roman" w:hAnsi="Times New Roman" w:cs="Times New Roman"/>
+          <w:b/>
+          <w:bCs/>
+          <w:i/>
+          <w:iCs/>
+          <w:color w:val="000000"/>
+          <w:sz w:val="24"/>
+          <w:szCs w:val="24"/>
+          <w:shd w:val="clear" w:color="auto" w:fill="FFFFFF"/>
+        </w:rPr>
+        <w:t>Ограничение целостности</w:t>
+      </w:r>
+      <w:r>
+        <w:rPr>
+          <w:rFonts w:ascii="Times New Roman" w:hAnsi="Times New Roman" w:cs="Times New Roman"/>
+          <w:color w:val="000000"/>
+          <w:sz w:val="24"/>
+          <w:szCs w:val="24"/>
+          <w:shd w:val="clear" w:color="auto" w:fill="FFFFFF"/>
+        </w:rPr>
+        <w:t> - это некоторое утверждение, которое может быть истинным или ложным в зависимости от состояния базы данных.</w:t>
+      </w:r>
+    </w:p>
+    <w:p>
+      <w:pPr>
+        <w:shd w:val="clear" w:color="auto" w:fill="FFFFFF"/>
+        <w:spacing w:before="100" w:beforeAutospacing="1" w:after="100" w:afterAutospacing="1" w:line="240" w:lineRule="auto"/>
+        <w:rPr>
+          <w:rFonts w:ascii="Times New Roman" w:hAnsi="Times New Roman" w:cs="Times New Roman"/>
+          <w:color w:val="000000"/>
+          <w:sz w:val="24"/>
+          <w:szCs w:val="24"/>
+        </w:rPr>
+      </w:pPr>
+      <w:r>
+        <w:rPr>
+          <w:rFonts w:ascii="Times New Roman" w:hAnsi="Times New Roman" w:cs="Times New Roman"/>
+          <w:b/>
+          <w:bCs/>
+          <w:color w:val="000000"/>
+          <w:sz w:val="24"/>
+          <w:szCs w:val="24"/>
+        </w:rPr>
+        <w:t>Ограничения могут быть внутренними (неявными) и явными</w:t>
+      </w:r>
+      <w:r>
+        <w:rPr>
+          <w:rFonts w:ascii="Times New Roman" w:hAnsi="Times New Roman" w:cs="Times New Roman"/>
+          <w:color w:val="000000"/>
+          <w:sz w:val="24"/>
+          <w:szCs w:val="24"/>
+        </w:rPr>
+        <w:t>. </w:t>
+      </w:r>
+    </w:p>
+    <w:p>
+      <w:pPr>
+        <w:shd w:val="clear" w:color="auto" w:fill="FFFFFF"/>
+        <w:spacing w:before="100" w:beforeAutospacing="1" w:after="100" w:afterAutospacing="1" w:line="240" w:lineRule="auto"/>
+        <w:rPr>
+          <w:rFonts w:ascii="Times New Roman" w:hAnsi="Times New Roman" w:cs="Times New Roman"/>
+          <w:color w:val="000000"/>
+          <w:sz w:val="24"/>
+          <w:szCs w:val="24"/>
+        </w:rPr>
+      </w:pPr>
+      <w:r>
+        <w:rPr>
+          <w:rFonts w:ascii="Times New Roman" w:hAnsi="Times New Roman" w:cs="Times New Roman"/>
+          <w:b/>
+          <w:bCs/>
+          <w:color w:val="000000"/>
+          <w:sz w:val="24"/>
+          <w:szCs w:val="24"/>
+        </w:rPr>
+        <w:t>Внутренние ограничения </w:t>
+      </w:r>
+      <w:r>
+        <w:rPr>
+          <w:rFonts w:ascii="Times New Roman" w:hAnsi="Times New Roman" w:cs="Times New Roman"/>
+          <w:color w:val="000000"/>
+          <w:sz w:val="24"/>
+          <w:szCs w:val="24"/>
+        </w:rPr>
+        <w:t xml:space="preserve">предусматриваются самой моделью данных и тесно связаны со структурой данных. С ограничениями этого типа хорошо согласуются операции манипулирования данными, поэтому контроль над соблюдением внутренних ограничений обычно не вызывает трудностей. Как правило, внутренние ограничения целостности задаются вместе с определением структурных спецификаций средствами языка описания данных (ЯОД - </w:t>
+      </w:r>
+      <w:proofErr w:type="spellStart"/>
+      <w:r>
+        <w:rPr>
+          <w:rFonts w:ascii="Times New Roman" w:hAnsi="Times New Roman" w:cs="Times New Roman"/>
+          <w:color w:val="000000"/>
+          <w:sz w:val="24"/>
+          <w:szCs w:val="24"/>
+        </w:rPr>
+        <w:t>Data</w:t>
+      </w:r>
+      <w:proofErr w:type="spellEnd"/>
+      <w:r>
+        <w:rPr>
+          <w:rFonts w:ascii="Times New Roman" w:hAnsi="Times New Roman" w:cs="Times New Roman"/>
+          <w:color w:val="000000"/>
+          <w:sz w:val="24"/>
+          <w:szCs w:val="24"/>
+        </w:rPr>
+        <w:t xml:space="preserve"> </w:t>
+      </w:r>
+      <w:proofErr w:type="spellStart"/>
+      <w:r>
+        <w:rPr>
+          <w:rFonts w:ascii="Times New Roman" w:hAnsi="Times New Roman" w:cs="Times New Roman"/>
+          <w:color w:val="000000"/>
+          <w:sz w:val="24"/>
+          <w:szCs w:val="24"/>
+        </w:rPr>
+        <w:t>Definition</w:t>
+      </w:r>
+      <w:proofErr w:type="spellEnd"/>
+      <w:r>
+        <w:rPr>
+          <w:rFonts w:ascii="Times New Roman" w:hAnsi="Times New Roman" w:cs="Times New Roman"/>
+          <w:color w:val="000000"/>
+          <w:sz w:val="24"/>
+          <w:szCs w:val="24"/>
+        </w:rPr>
+        <w:t xml:space="preserve"> </w:t>
+      </w:r>
+      <w:proofErr w:type="spellStart"/>
+      <w:r>
+        <w:rPr>
+          <w:rFonts w:ascii="Times New Roman" w:hAnsi="Times New Roman" w:cs="Times New Roman"/>
+          <w:color w:val="000000"/>
+          <w:sz w:val="24"/>
+          <w:szCs w:val="24"/>
+        </w:rPr>
+        <w:t>Language</w:t>
+      </w:r>
+      <w:proofErr w:type="spellEnd"/>
+      <w:r>
+        <w:rPr>
+          <w:rFonts w:ascii="Times New Roman" w:hAnsi="Times New Roman" w:cs="Times New Roman"/>
+          <w:color w:val="000000"/>
+          <w:sz w:val="24"/>
+          <w:szCs w:val="24"/>
+        </w:rPr>
+        <w:t>(DDL)). </w:t>
+      </w:r>
+    </w:p>
+    <w:p>
+      <w:pPr>
+        <w:shd w:val="clear" w:color="auto" w:fill="FFFFFF"/>
+        <w:spacing w:before="100" w:beforeAutospacing="1" w:after="100" w:afterAutospacing="1" w:line="240" w:lineRule="auto"/>
+        <w:rPr>
+          <w:rFonts w:ascii="Times New Roman" w:hAnsi="Times New Roman" w:cs="Times New Roman"/>
+          <w:color w:val="000000"/>
+          <w:sz w:val="24"/>
+          <w:szCs w:val="24"/>
+        </w:rPr>
+      </w:pPr>
+      <w:r>
+        <w:rPr>
+          <w:rFonts w:ascii="Times New Roman" w:hAnsi="Times New Roman" w:cs="Times New Roman"/>
+          <w:b/>
+          <w:bCs/>
+          <w:color w:val="000000"/>
+          <w:sz w:val="24"/>
+          <w:szCs w:val="24"/>
+        </w:rPr>
+        <w:t>Явные ограничения</w:t>
+      </w:r>
+      <w:r>
+        <w:rPr>
+          <w:rFonts w:ascii="Times New Roman" w:hAnsi="Times New Roman" w:cs="Times New Roman"/>
+          <w:b/>
+          <w:bCs/>
+          <w:color w:val="000000"/>
+          <w:sz w:val="24"/>
+          <w:szCs w:val="24"/>
+        </w:rPr>
+        <w:t xml:space="preserve"> </w:t>
+      </w:r>
+      <w:r>
+        <w:rPr>
+          <w:rFonts w:ascii="Times New Roman" w:hAnsi="Times New Roman" w:cs="Times New Roman"/>
+          <w:color w:val="000000"/>
+          <w:sz w:val="24"/>
+          <w:szCs w:val="24"/>
+        </w:rPr>
+        <w:t xml:space="preserve">включаются в структуру базы данных с помощью средств языка контроля данных (DCL, </w:t>
+      </w:r>
+      <w:proofErr w:type="spellStart"/>
+      <w:r>
+        <w:rPr>
+          <w:rFonts w:ascii="Times New Roman" w:hAnsi="Times New Roman" w:cs="Times New Roman"/>
+          <w:color w:val="000000"/>
+          <w:sz w:val="24"/>
+          <w:szCs w:val="24"/>
+        </w:rPr>
+        <w:t>Data</w:t>
+      </w:r>
+      <w:proofErr w:type="spellEnd"/>
+      <w:r>
+        <w:rPr>
+          <w:rFonts w:ascii="Times New Roman" w:hAnsi="Times New Roman" w:cs="Times New Roman"/>
+          <w:color w:val="000000"/>
+          <w:sz w:val="24"/>
+          <w:szCs w:val="24"/>
+        </w:rPr>
+        <w:t xml:space="preserve"> </w:t>
+      </w:r>
+      <w:proofErr w:type="spellStart"/>
+      <w:r>
+        <w:rPr>
+          <w:rFonts w:ascii="Times New Roman" w:hAnsi="Times New Roman" w:cs="Times New Roman"/>
+          <w:color w:val="000000"/>
+          <w:sz w:val="24"/>
+          <w:szCs w:val="24"/>
+        </w:rPr>
+        <w:t>Control</w:t>
+      </w:r>
+      <w:proofErr w:type="spellEnd"/>
+      <w:r>
+        <w:rPr>
+          <w:rFonts w:ascii="Times New Roman" w:hAnsi="Times New Roman" w:cs="Times New Roman"/>
+          <w:color w:val="000000"/>
+          <w:sz w:val="24"/>
+          <w:szCs w:val="24"/>
+        </w:rPr>
+        <w:t xml:space="preserve"> </w:t>
+      </w:r>
+      <w:proofErr w:type="spellStart"/>
+      <w:r>
+        <w:rPr>
+          <w:rFonts w:ascii="Times New Roman" w:hAnsi="Times New Roman" w:cs="Times New Roman"/>
+          <w:color w:val="000000"/>
+          <w:sz w:val="24"/>
+          <w:szCs w:val="24"/>
+        </w:rPr>
+        <w:t>Language</w:t>
+      </w:r>
+      <w:proofErr w:type="spellEnd"/>
+      <w:r>
+        <w:rPr>
+          <w:rFonts w:ascii="Times New Roman" w:hAnsi="Times New Roman" w:cs="Times New Roman"/>
+          <w:color w:val="000000"/>
+          <w:sz w:val="24"/>
+          <w:szCs w:val="24"/>
+        </w:rPr>
+        <w:t>). В качестве явных ограничений чаще всего выступают условия, накладываемые на значения данных. Например, номер паспорта является уникальным, заработная плата не может быть отрицательной, а дата приёма сотрудника на работу обязательно будет меньше, чем дата его перевода на другую работу.</w:t>
+      </w:r>
+    </w:p>
+    <w:p>
+      <w:pPr>
+        <w:shd w:val="clear" w:color="auto" w:fill="FFFFFF"/>
+        <w:spacing w:before="100" w:beforeAutospacing="1" w:after="100" w:afterAutospacing="1" w:line="240" w:lineRule="auto"/>
+        <w:rPr>
+          <w:rFonts w:ascii="Times New Roman" w:hAnsi="Times New Roman" w:cs="Times New Roman"/>
+          <w:color w:val="000000"/>
+          <w:sz w:val="24"/>
+        </w:rPr>
+      </w:pPr>
+      <w:r>
+        <w:rPr>
+          <w:rFonts w:ascii="Times New Roman" w:hAnsi="Times New Roman" w:cs="Times New Roman"/>
+          <w:b/>
+          <w:bCs/>
+          <w:color w:val="000000"/>
+          <w:sz w:val="24"/>
+        </w:rPr>
+        <w:t>К внутренним ограничениям целостности можно отнести:</w:t>
+      </w:r>
+      <w:r>
+        <w:rPr>
+          <w:rFonts w:ascii="Times New Roman" w:hAnsi="Times New Roman" w:cs="Times New Roman"/>
+          <w:color w:val="000000"/>
+          <w:sz w:val="24"/>
+        </w:rPr>
+        <w:t> </w:t>
+      </w:r>
+    </w:p>
+    <w:p>
+      <w:pPr>
+        <w:shd w:val="clear" w:color="auto" w:fill="FFFFFF"/>
+        <w:spacing w:before="100" w:beforeAutospacing="1" w:after="100" w:afterAutospacing="1" w:line="240" w:lineRule="auto"/>
+        <w:rPr>
+          <w:rFonts w:ascii="Times New Roman" w:hAnsi="Times New Roman" w:cs="Times New Roman"/>
+          <w:color w:val="000000"/>
+          <w:sz w:val="24"/>
+        </w:rPr>
+      </w:pPr>
+      <w:r>
+        <w:rPr>
+          <w:rFonts w:ascii="Times New Roman" w:hAnsi="Times New Roman" w:cs="Times New Roman"/>
+          <w:color w:val="000000"/>
+          <w:sz w:val="24"/>
+        </w:rPr>
+        <w:t>1) ограничения на значения ключевых атрибутов: уникальность значений атрибутов первичных и альтернативных ключей определяется понятием </w:t>
+      </w:r>
+      <w:r>
+        <w:rPr>
+          <w:rFonts w:ascii="Times New Roman" w:hAnsi="Times New Roman" w:cs="Times New Roman"/>
+          <w:b/>
+          <w:bCs/>
+          <w:color w:val="000000"/>
+          <w:sz w:val="24"/>
+        </w:rPr>
+        <w:t>ключа</w:t>
+      </w:r>
+      <w:r>
+        <w:rPr>
+          <w:rFonts w:ascii="Times New Roman" w:hAnsi="Times New Roman" w:cs="Times New Roman"/>
+          <w:color w:val="000000"/>
+          <w:sz w:val="24"/>
+        </w:rPr>
+        <w:t>. Эти ограничения задаются соответствующим выделением ключей в концептуальной схеме (PRIMARY KEY, UNIQUE);</w:t>
+      </w:r>
+    </w:p>
+    <w:p>
+      <w:pPr>
+        <w:shd w:val="clear" w:color="auto" w:fill="FFFFFF"/>
+        <w:spacing w:before="100" w:beforeAutospacing="1" w:after="100" w:afterAutospacing="1" w:line="240" w:lineRule="auto"/>
+        <w:rPr>
+          <w:rFonts w:ascii="Times New Roman" w:hAnsi="Times New Roman" w:cs="Times New Roman"/>
+          <w:color w:val="000000"/>
+          <w:sz w:val="24"/>
+        </w:rPr>
+      </w:pPr>
+      <w:r>
+        <w:rPr>
+          <w:rFonts w:ascii="Times New Roman" w:hAnsi="Times New Roman" w:cs="Times New Roman"/>
+          <w:color w:val="000000"/>
+          <w:sz w:val="24"/>
+        </w:rPr>
+        <w:t xml:space="preserve"> 2) ограничения на допустимые значения атрибутов: все допустимые значения атрибутов должны удовлетворять условию принадлежности соответствующему домену. Эти ограничения задаются соответствующим описанием доменов и атрибутов. Кроме того, в описании атрибутов указывается обязательность значений определенных атрибутов (NULL, NOT NULL); </w:t>
+      </w:r>
+    </w:p>
+    <w:p>
+      <w:pPr>
+        <w:shd w:val="clear" w:color="auto" w:fill="FFFFFF"/>
+        <w:spacing w:before="100" w:beforeAutospacing="1" w:after="100" w:afterAutospacing="1" w:line="240" w:lineRule="auto"/>
+        <w:rPr>
+          <w:rFonts w:ascii="Times New Roman" w:hAnsi="Times New Roman" w:cs="Times New Roman"/>
+          <w:color w:val="000000"/>
+          <w:sz w:val="24"/>
+        </w:rPr>
+      </w:pPr>
+      <w:r>
+        <w:rPr>
+          <w:rFonts w:ascii="Times New Roman" w:hAnsi="Times New Roman" w:cs="Times New Roman"/>
+          <w:color w:val="000000"/>
+          <w:sz w:val="24"/>
+        </w:rPr>
+        <w:lastRenderedPageBreak/>
+        <w:t>3) ограничения на существующие значения (ссылочные ограничения): существование одних сущностей (дочерних, типа категория) ставится в зависимость от существования других (родительских, родовых). Эти ограничения представляются с помощью соответствующих связей между множествами сущностей. </w:t>
+      </w:r>
+    </w:p>
+    <w:p>
+      <w:pPr>
+        <w:shd w:val="clear" w:color="auto" w:fill="FFFFFF"/>
+        <w:spacing w:before="100" w:beforeAutospacing="1" w:after="100" w:afterAutospacing="1" w:line="240" w:lineRule="auto"/>
+        <w:rPr>
+          <w:rFonts w:ascii="Times New Roman" w:hAnsi="Times New Roman" w:cs="Times New Roman"/>
+          <w:b/>
+          <w:bCs/>
+          <w:color w:val="000000"/>
+          <w:sz w:val="24"/>
+        </w:rPr>
+      </w:pPr>
+      <w:r>
+        <w:rPr>
+          <w:rFonts w:ascii="Times New Roman" w:hAnsi="Times New Roman" w:cs="Times New Roman"/>
+          <w:b/>
+          <w:bCs/>
+          <w:color w:val="000000"/>
+          <w:sz w:val="24"/>
+        </w:rPr>
+        <w:t>Явные ограничения целостности задаются разработчиками.</w:t>
+      </w:r>
+    </w:p>
+    <w:p>
+      <w:pPr>
+        <w:shd w:val="clear" w:color="auto" w:fill="FFFFFF"/>
+        <w:spacing w:before="100" w:beforeAutospacing="1" w:after="100" w:afterAutospacing="1" w:line="240" w:lineRule="auto"/>
+        <w:rPr>
+          <w:rFonts w:ascii="Times New Roman" w:hAnsi="Times New Roman" w:cs="Times New Roman"/>
+          <w:b/>
+          <w:bCs/>
+          <w:color w:val="000000"/>
+          <w:sz w:val="24"/>
+          <w:lang w:val="en-US"/>
+        </w:rPr>
+      </w:pPr>
+      <w:r>
+        <w:rPr>
+          <w:rFonts w:ascii="Times New Roman" w:hAnsi="Times New Roman" w:cs="Times New Roman"/>
+          <w:b/>
+          <w:bCs/>
+          <w:color w:val="000000"/>
+          <w:sz w:val="24"/>
+        </w:rPr>
+        <w:t xml:space="preserve">18. </w:t>
+      </w:r>
+      <w:r>
+        <w:rPr>
+          <w:rFonts w:ascii="Times New Roman" w:hAnsi="Times New Roman"/>
+          <w:b/>
+          <w:sz w:val="24"/>
+          <w:szCs w:val="24"/>
+        </w:rPr>
+        <w:t xml:space="preserve">Перечислите все секции оператора </w:t>
+      </w:r>
+      <w:r>
+        <w:rPr>
+          <w:rFonts w:ascii="Times New Roman" w:hAnsi="Times New Roman"/>
+          <w:b/>
+          <w:sz w:val="24"/>
+          <w:szCs w:val="24"/>
+          <w:lang w:val="en-US"/>
+        </w:rPr>
+        <w:t>SELECT</w:t>
+      </w:r>
+      <w:r>
+        <w:rPr>
+          <w:rFonts w:ascii="Times New Roman" w:hAnsi="Times New Roman"/>
+          <w:b/>
+          <w:sz w:val="24"/>
+          <w:szCs w:val="24"/>
+        </w:rPr>
+        <w:t xml:space="preserve"> в порядке их выполнения. Поясните назначение каждой секции</w:t>
+      </w:r>
+      <w:r>
+        <w:rPr>
+          <w:rFonts w:ascii="Times New Roman" w:hAnsi="Times New Roman"/>
+          <w:b/>
+          <w:sz w:val="24"/>
+          <w:szCs w:val="24"/>
+          <w:lang w:val="en-US"/>
+        </w:rPr>
+        <w:t>.</w:t>
+      </w:r>
+    </w:p>
+    <w:p>
+      <w:pPr>
+        <w:numPr>
+          <w:ilvl w:val="0"/>
+          <w:numId w:val="7"/>
+        </w:numPr>
+        <w:shd w:val="clear" w:color="auto" w:fill="FFFFFF"/>
+        <w:spacing w:before="100" w:beforeAutospacing="1" w:after="24" w:line="240" w:lineRule="auto"/>
+        <w:ind w:left="384"/>
+        <w:rPr>
+          <w:rFonts w:ascii="Times New Roman" w:eastAsia="Times New Roman" w:hAnsi="Times New Roman" w:cs="Times New Roman"/>
+          <w:color w:val="222222"/>
+          <w:sz w:val="24"/>
+          <w:szCs w:val="24"/>
+          <w:lang w:eastAsia="ru-RU"/>
+        </w:rPr>
+      </w:pPr>
+      <w:r>
+        <w:rPr>
+          <w:rFonts w:ascii="Times New Roman" w:eastAsia="Times New Roman" w:hAnsi="Times New Roman" w:cs="Times New Roman"/>
+          <w:color w:val="222222"/>
+          <w:sz w:val="24"/>
+          <w:szCs w:val="24"/>
+          <w:lang w:eastAsia="ru-RU"/>
+        </w:rPr>
+        <w:t>SELECT определяет список возвращаемых столбцов (как существующих, так и вычисляемых), их имена, ограничения на уникальность строк в возвращаемом наборе, ограничения на количество строк в возвращаемом наборе;</w:t>
+      </w:r>
+    </w:p>
+    <w:p>
+      <w:pPr>
+        <w:numPr>
+          <w:ilvl w:val="0"/>
+          <w:numId w:val="7"/>
+        </w:numPr>
+        <w:shd w:val="clear" w:color="auto" w:fill="FFFFFF"/>
+        <w:spacing w:before="100" w:beforeAutospacing="1" w:after="24" w:line="240" w:lineRule="auto"/>
+        <w:ind w:left="384"/>
+        <w:rPr>
+          <w:rFonts w:ascii="Times New Roman" w:eastAsia="Times New Roman" w:hAnsi="Times New Roman" w:cs="Times New Roman"/>
+          <w:color w:val="222222"/>
+          <w:sz w:val="24"/>
+          <w:szCs w:val="24"/>
+          <w:lang w:eastAsia="ru-RU"/>
+        </w:rPr>
+      </w:pPr>
+      <w:r>
+        <w:rPr>
+          <w:rFonts w:ascii="Times New Roman" w:eastAsia="Times New Roman" w:hAnsi="Times New Roman" w:cs="Times New Roman"/>
+          <w:color w:val="222222"/>
+          <w:sz w:val="24"/>
+          <w:szCs w:val="24"/>
+          <w:lang w:eastAsia="ru-RU"/>
+        </w:rPr>
+        <w:t>FROM задаёт табличное выражение, которое определяет базовый набор данных для применения операций, определяемых в других предложениях оператора;</w:t>
+      </w:r>
+    </w:p>
+    <w:p>
+      <w:pPr>
+        <w:numPr>
+          <w:ilvl w:val="0"/>
+          <w:numId w:val="7"/>
+        </w:numPr>
+        <w:shd w:val="clear" w:color="auto" w:fill="FFFFFF"/>
+        <w:spacing w:before="100" w:beforeAutospacing="1" w:after="24" w:line="240" w:lineRule="auto"/>
+        <w:ind w:left="384"/>
+        <w:rPr>
+          <w:rFonts w:ascii="Times New Roman" w:eastAsia="Times New Roman" w:hAnsi="Times New Roman" w:cs="Times New Roman"/>
+          <w:color w:val="222222"/>
+          <w:sz w:val="24"/>
+          <w:szCs w:val="24"/>
+          <w:lang w:eastAsia="ru-RU"/>
+        </w:rPr>
+      </w:pPr>
+      <w:r>
+        <w:rPr>
+          <w:rFonts w:ascii="Times New Roman" w:eastAsia="Times New Roman" w:hAnsi="Times New Roman" w:cs="Times New Roman"/>
+          <w:color w:val="222222"/>
+          <w:sz w:val="24"/>
+          <w:szCs w:val="24"/>
+          <w:lang w:eastAsia="ru-RU"/>
+        </w:rPr>
+        <w:t>WHERE задает ограничение на строки табличного выражения из предложения FROM;</w:t>
+      </w:r>
+    </w:p>
+    <w:p>
+      <w:pPr>
+        <w:numPr>
+          <w:ilvl w:val="0"/>
+          <w:numId w:val="7"/>
+        </w:numPr>
+        <w:shd w:val="clear" w:color="auto" w:fill="FFFFFF"/>
+        <w:spacing w:before="100" w:beforeAutospacing="1" w:after="24" w:line="240" w:lineRule="auto"/>
+        <w:ind w:left="384"/>
+        <w:rPr>
+          <w:rFonts w:ascii="Times New Roman" w:eastAsia="Times New Roman" w:hAnsi="Times New Roman" w:cs="Times New Roman"/>
+          <w:color w:val="222222"/>
+          <w:sz w:val="24"/>
+          <w:szCs w:val="24"/>
+          <w:lang w:eastAsia="ru-RU"/>
+        </w:rPr>
+      </w:pPr>
+      <w:r>
+        <w:rPr>
+          <w:rFonts w:ascii="Times New Roman" w:eastAsia="Times New Roman" w:hAnsi="Times New Roman" w:cs="Times New Roman"/>
+          <w:color w:val="222222"/>
+          <w:sz w:val="24"/>
+          <w:szCs w:val="24"/>
+          <w:lang w:eastAsia="ru-RU"/>
+        </w:rPr>
+        <w:t>GROUP BY объединяет ряды, имеющие одинаковое свойство с применением агрегатных функций</w:t>
+      </w:r>
+    </w:p>
+    <w:p>
+      <w:pPr>
+        <w:numPr>
+          <w:ilvl w:val="0"/>
+          <w:numId w:val="7"/>
+        </w:numPr>
+        <w:shd w:val="clear" w:color="auto" w:fill="FFFFFF"/>
+        <w:spacing w:before="100" w:beforeAutospacing="1" w:after="24" w:line="240" w:lineRule="auto"/>
+        <w:ind w:left="384"/>
+        <w:rPr>
+          <w:rFonts w:ascii="Times New Roman" w:eastAsia="Times New Roman" w:hAnsi="Times New Roman" w:cs="Times New Roman"/>
+          <w:color w:val="222222"/>
+          <w:sz w:val="24"/>
+          <w:szCs w:val="24"/>
+          <w:lang w:eastAsia="ru-RU"/>
+        </w:rPr>
+      </w:pPr>
+      <w:r>
+        <w:rPr>
+          <w:rFonts w:ascii="Times New Roman" w:eastAsia="Times New Roman" w:hAnsi="Times New Roman" w:cs="Times New Roman"/>
+          <w:color w:val="222222"/>
+          <w:sz w:val="24"/>
+          <w:szCs w:val="24"/>
+          <w:lang w:eastAsia="ru-RU"/>
+        </w:rPr>
+        <w:t>HAVING выбирает среди групп, определенных параметром GROUP BY</w:t>
+      </w:r>
+    </w:p>
+    <w:p>
+      <w:pPr>
+        <w:numPr>
+          <w:ilvl w:val="0"/>
+          <w:numId w:val="7"/>
+        </w:numPr>
+        <w:shd w:val="clear" w:color="auto" w:fill="FFFFFF"/>
+        <w:spacing w:before="100" w:beforeAutospacing="1" w:after="24" w:line="240" w:lineRule="auto"/>
+        <w:ind w:left="384"/>
+        <w:rPr>
+          <w:rFonts w:ascii="Times New Roman" w:eastAsia="Times New Roman" w:hAnsi="Times New Roman" w:cs="Times New Roman"/>
+          <w:color w:val="222222"/>
+          <w:sz w:val="24"/>
+          <w:szCs w:val="24"/>
+          <w:lang w:eastAsia="ru-RU"/>
+        </w:rPr>
+      </w:pPr>
+      <w:r>
+        <w:rPr>
+          <w:rFonts w:ascii="Times New Roman" w:eastAsia="Times New Roman" w:hAnsi="Times New Roman" w:cs="Times New Roman"/>
+          <w:color w:val="222222"/>
+          <w:sz w:val="24"/>
+          <w:szCs w:val="24"/>
+          <w:lang w:eastAsia="ru-RU"/>
+        </w:rPr>
+        <w:t>ORDER BY задает критерии сортировки строк; отсортированные строки передаются в точку вызова.</w:t>
+      </w:r>
+    </w:p>
+    <w:p>
+      <w:pPr>
+        <w:shd w:val="clear" w:color="auto" w:fill="FFFFFF"/>
+        <w:spacing w:before="100" w:beforeAutospacing="1" w:after="24" w:line="240" w:lineRule="auto"/>
+        <w:ind w:left="24"/>
+        <w:rPr>
+          <w:rFonts w:ascii="Times New Roman" w:eastAsia="Times New Roman" w:hAnsi="Times New Roman" w:cs="Times New Roman"/>
+          <w:color w:val="222222"/>
+          <w:sz w:val="24"/>
+          <w:szCs w:val="24"/>
+          <w:lang w:val="en-US" w:eastAsia="ru-RU"/>
+        </w:rPr>
+      </w:pPr>
+      <w:proofErr w:type="spellStart"/>
+      <w:r>
+        <w:rPr>
+          <w:rFonts w:ascii="Times New Roman" w:eastAsia="Times New Roman" w:hAnsi="Times New Roman" w:cs="Times New Roman"/>
+          <w:color w:val="222222"/>
+          <w:sz w:val="24"/>
+          <w:szCs w:val="24"/>
+          <w:lang w:eastAsia="ru-RU"/>
+        </w:rPr>
+        <w:t>Поярдок</w:t>
+      </w:r>
+      <w:proofErr w:type="spellEnd"/>
+      <w:r>
+        <w:rPr>
+          <w:rFonts w:ascii="Times New Roman" w:eastAsia="Times New Roman" w:hAnsi="Times New Roman" w:cs="Times New Roman"/>
+          <w:color w:val="222222"/>
+          <w:sz w:val="24"/>
+          <w:szCs w:val="24"/>
+          <w:lang w:eastAsia="ru-RU"/>
+        </w:rPr>
+        <w:t xml:space="preserve"> выполнения </w:t>
+      </w:r>
+      <w:r>
+        <w:rPr>
+          <w:rFonts w:ascii="Times New Roman" w:eastAsia="Times New Roman" w:hAnsi="Times New Roman" w:cs="Times New Roman"/>
+          <w:color w:val="222222"/>
+          <w:sz w:val="24"/>
+          <w:szCs w:val="24"/>
+          <w:lang w:val="en-US" w:eastAsia="ru-RU"/>
+        </w:rPr>
+        <w:t>SELECT:</w:t>
+      </w:r>
+    </w:p>
+    <w:p>
+      <w:pPr>
+        <w:numPr>
+          <w:ilvl w:val="0"/>
+          <w:numId w:val="7"/>
+        </w:numPr>
+        <w:shd w:val="clear" w:color="auto" w:fill="FFFFFF"/>
+        <w:spacing w:after="60" w:line="240" w:lineRule="auto"/>
+        <w:rPr>
+          <w:rFonts w:ascii="Times New Roman" w:eastAsia="Times New Roman" w:hAnsi="Times New Roman" w:cs="Times New Roman"/>
+          <w:color w:val="222222"/>
+          <w:sz w:val="24"/>
+          <w:szCs w:val="24"/>
+          <w:lang w:eastAsia="ru-RU"/>
+        </w:rPr>
+      </w:pPr>
+      <w:r>
+        <w:rPr>
+          <w:rFonts w:ascii="Times New Roman" w:eastAsia="Times New Roman" w:hAnsi="Times New Roman" w:cs="Times New Roman"/>
+          <w:color w:val="222222"/>
+          <w:sz w:val="24"/>
+          <w:szCs w:val="24"/>
+          <w:lang w:eastAsia="ru-RU"/>
+        </w:rPr>
+        <w:t>FROM.</w:t>
+      </w:r>
+    </w:p>
+    <w:p>
+      <w:pPr>
+        <w:numPr>
+          <w:ilvl w:val="0"/>
+          <w:numId w:val="7"/>
+        </w:numPr>
+        <w:shd w:val="clear" w:color="auto" w:fill="FFFFFF"/>
+        <w:spacing w:after="60" w:line="240" w:lineRule="auto"/>
+        <w:rPr>
+          <w:rFonts w:ascii="Times New Roman" w:eastAsia="Times New Roman" w:hAnsi="Times New Roman" w:cs="Times New Roman"/>
+          <w:color w:val="222222"/>
+          <w:sz w:val="24"/>
+          <w:szCs w:val="24"/>
+          <w:lang w:eastAsia="ru-RU"/>
+        </w:rPr>
+      </w:pPr>
+      <w:r>
+        <w:rPr>
+          <w:rFonts w:ascii="Times New Roman" w:eastAsia="Times New Roman" w:hAnsi="Times New Roman" w:cs="Times New Roman"/>
+          <w:color w:val="222222"/>
+          <w:sz w:val="24"/>
+          <w:szCs w:val="24"/>
+          <w:lang w:eastAsia="ru-RU"/>
+        </w:rPr>
+        <w:t>ON.</w:t>
+      </w:r>
+    </w:p>
+    <w:p>
+      <w:pPr>
+        <w:numPr>
+          <w:ilvl w:val="0"/>
+          <w:numId w:val="7"/>
+        </w:numPr>
+        <w:shd w:val="clear" w:color="auto" w:fill="FFFFFF"/>
+        <w:spacing w:after="60" w:line="240" w:lineRule="auto"/>
+        <w:rPr>
+          <w:rFonts w:ascii="Times New Roman" w:eastAsia="Times New Roman" w:hAnsi="Times New Roman" w:cs="Times New Roman"/>
+          <w:color w:val="222222"/>
+          <w:sz w:val="24"/>
+          <w:szCs w:val="24"/>
+          <w:lang w:eastAsia="ru-RU"/>
+        </w:rPr>
+      </w:pPr>
+      <w:r>
+        <w:rPr>
+          <w:rFonts w:ascii="Times New Roman" w:eastAsia="Times New Roman" w:hAnsi="Times New Roman" w:cs="Times New Roman"/>
+          <w:color w:val="222222"/>
+          <w:sz w:val="24"/>
+          <w:szCs w:val="24"/>
+          <w:lang w:eastAsia="ru-RU"/>
+        </w:rPr>
+        <w:t>JOIN.</w:t>
+      </w:r>
+    </w:p>
+    <w:p>
+      <w:pPr>
+        <w:numPr>
+          <w:ilvl w:val="0"/>
+          <w:numId w:val="7"/>
+        </w:numPr>
+        <w:shd w:val="clear" w:color="auto" w:fill="FFFFFF"/>
+        <w:spacing w:after="60" w:line="240" w:lineRule="auto"/>
+        <w:rPr>
+          <w:rFonts w:ascii="Times New Roman" w:eastAsia="Times New Roman" w:hAnsi="Times New Roman" w:cs="Times New Roman"/>
+          <w:color w:val="222222"/>
+          <w:sz w:val="24"/>
+          <w:szCs w:val="24"/>
+          <w:lang w:eastAsia="ru-RU"/>
+        </w:rPr>
+      </w:pPr>
+      <w:proofErr w:type="spellStart"/>
+      <w:r>
+        <w:rPr>
+          <w:rFonts w:ascii="Times New Roman" w:eastAsia="Times New Roman" w:hAnsi="Times New Roman" w:cs="Times New Roman"/>
+          <w:color w:val="222222"/>
+          <w:sz w:val="24"/>
+          <w:szCs w:val="24"/>
+          <w:lang w:eastAsia="ru-RU"/>
+        </w:rPr>
+        <w:t>where</w:t>
+      </w:r>
+      <w:proofErr w:type="spellEnd"/>
+      <w:r>
+        <w:rPr>
+          <w:rFonts w:ascii="Times New Roman" w:eastAsia="Times New Roman" w:hAnsi="Times New Roman" w:cs="Times New Roman"/>
+          <w:color w:val="222222"/>
+          <w:sz w:val="24"/>
+          <w:szCs w:val="24"/>
+          <w:lang w:eastAsia="ru-RU"/>
+        </w:rPr>
+        <w:t>.</w:t>
+      </w:r>
+    </w:p>
+    <w:p>
+      <w:pPr>
+        <w:numPr>
+          <w:ilvl w:val="0"/>
+          <w:numId w:val="7"/>
+        </w:numPr>
+        <w:shd w:val="clear" w:color="auto" w:fill="FFFFFF"/>
+        <w:spacing w:after="60" w:line="240" w:lineRule="auto"/>
+        <w:rPr>
+          <w:rFonts w:ascii="Times New Roman" w:eastAsia="Times New Roman" w:hAnsi="Times New Roman" w:cs="Times New Roman"/>
+          <w:color w:val="222222"/>
+          <w:sz w:val="24"/>
+          <w:szCs w:val="24"/>
+          <w:lang w:eastAsia="ru-RU"/>
+        </w:rPr>
+      </w:pPr>
+      <w:r>
+        <w:rPr>
+          <w:rFonts w:ascii="Times New Roman" w:eastAsia="Times New Roman" w:hAnsi="Times New Roman" w:cs="Times New Roman"/>
+          <w:color w:val="222222"/>
+          <w:sz w:val="24"/>
+          <w:szCs w:val="24"/>
+          <w:lang w:eastAsia="ru-RU"/>
+        </w:rPr>
+        <w:t>GROUP BY.</w:t>
+      </w:r>
+    </w:p>
+    <w:p>
+      <w:pPr>
+        <w:numPr>
+          <w:ilvl w:val="0"/>
+          <w:numId w:val="7"/>
+        </w:numPr>
+        <w:shd w:val="clear" w:color="auto" w:fill="FFFFFF"/>
+        <w:spacing w:after="60" w:line="240" w:lineRule="auto"/>
+        <w:rPr>
+          <w:rFonts w:ascii="Times New Roman" w:eastAsia="Times New Roman" w:hAnsi="Times New Roman" w:cs="Times New Roman"/>
+          <w:color w:val="222222"/>
+          <w:sz w:val="24"/>
+          <w:szCs w:val="24"/>
+          <w:lang w:val="en-US" w:eastAsia="ru-RU"/>
+        </w:rPr>
+      </w:pPr>
+      <w:r>
+        <w:rPr>
+          <w:rFonts w:ascii="Times New Roman" w:eastAsia="Times New Roman" w:hAnsi="Times New Roman" w:cs="Times New Roman"/>
+          <w:color w:val="222222"/>
+          <w:sz w:val="24"/>
+          <w:szCs w:val="24"/>
+          <w:lang w:val="en-US" w:eastAsia="ru-RU"/>
+        </w:rPr>
+        <w:t xml:space="preserve">WITH CUBE </w:t>
+      </w:r>
+      <w:r>
+        <w:rPr>
+          <w:rFonts w:ascii="Times New Roman" w:eastAsia="Times New Roman" w:hAnsi="Times New Roman" w:cs="Times New Roman"/>
+          <w:color w:val="222222"/>
+          <w:sz w:val="24"/>
+          <w:szCs w:val="24"/>
+          <w:lang w:eastAsia="ru-RU"/>
+        </w:rPr>
+        <w:t>или</w:t>
+      </w:r>
+      <w:r>
+        <w:rPr>
+          <w:rFonts w:ascii="Times New Roman" w:eastAsia="Times New Roman" w:hAnsi="Times New Roman" w:cs="Times New Roman"/>
+          <w:color w:val="222222"/>
+          <w:sz w:val="24"/>
+          <w:szCs w:val="24"/>
+          <w:lang w:val="en-US" w:eastAsia="ru-RU"/>
+        </w:rPr>
+        <w:t xml:space="preserve"> WITH ROLLUP.</w:t>
+      </w:r>
+    </w:p>
+    <w:p>
+      <w:pPr>
+        <w:numPr>
+          <w:ilvl w:val="0"/>
+          <w:numId w:val="7"/>
+        </w:numPr>
+        <w:shd w:val="clear" w:color="auto" w:fill="FFFFFF"/>
+        <w:spacing w:after="60" w:line="240" w:lineRule="auto"/>
+        <w:rPr>
+          <w:rFonts w:ascii="Times New Roman" w:eastAsia="Times New Roman" w:hAnsi="Times New Roman" w:cs="Times New Roman"/>
+          <w:color w:val="222222"/>
+          <w:sz w:val="24"/>
+          <w:szCs w:val="24"/>
+          <w:lang w:eastAsia="ru-RU"/>
+        </w:rPr>
+      </w:pPr>
+      <w:r>
+        <w:rPr>
+          <w:rFonts w:ascii="Times New Roman" w:eastAsia="Times New Roman" w:hAnsi="Times New Roman" w:cs="Times New Roman"/>
+          <w:color w:val="222222"/>
+          <w:sz w:val="24"/>
+          <w:szCs w:val="24"/>
+          <w:lang w:eastAsia="ru-RU"/>
+        </w:rPr>
+        <w:t>HAVING.</w:t>
+      </w:r>
+    </w:p>
+    <w:p>
+      <w:pPr>
+        <w:numPr>
+          <w:ilvl w:val="0"/>
+          <w:numId w:val="7"/>
+        </w:numPr>
+        <w:shd w:val="clear" w:color="auto" w:fill="FFFFFF"/>
+        <w:spacing w:after="60" w:line="240" w:lineRule="auto"/>
+        <w:rPr>
+          <w:rFonts w:ascii="Times New Roman" w:eastAsia="Times New Roman" w:hAnsi="Times New Roman" w:cs="Times New Roman"/>
+          <w:color w:val="222222"/>
+          <w:sz w:val="24"/>
+          <w:szCs w:val="24"/>
+          <w:lang w:eastAsia="ru-RU"/>
+        </w:rPr>
+      </w:pPr>
+      <w:r>
+        <w:rPr>
+          <w:rFonts w:ascii="Times New Roman" w:eastAsia="Times New Roman" w:hAnsi="Times New Roman" w:cs="Times New Roman"/>
+          <w:b/>
+          <w:bCs/>
+          <w:color w:val="222222"/>
+          <w:sz w:val="24"/>
+          <w:szCs w:val="24"/>
+          <w:lang w:eastAsia="ru-RU"/>
+        </w:rPr>
+        <w:t>SELECT</w:t>
+      </w:r>
+      <w:r>
+        <w:rPr>
+          <w:rFonts w:ascii="Times New Roman" w:eastAsia="Times New Roman" w:hAnsi="Times New Roman" w:cs="Times New Roman"/>
+          <w:color w:val="222222"/>
+          <w:sz w:val="24"/>
+          <w:szCs w:val="24"/>
+          <w:lang w:eastAsia="ru-RU"/>
+        </w:rPr>
+        <w:t>.</w:t>
+      </w:r>
+    </w:p>
+    <w:p>
+      <w:pPr>
+        <w:jc w:val="both"/>
+        <w:rPr>
+          <w:rFonts w:ascii="Times New Roman" w:hAnsi="Times New Roman" w:cs="Times New Roman"/>
+          <w:b/>
+          <w:sz w:val="24"/>
+          <w:szCs w:val="24"/>
+        </w:rPr>
+      </w:pPr>
+      <w:r>
+        <w:rPr>
+          <w:rFonts w:ascii="Times New Roman" w:eastAsia="Times New Roman" w:hAnsi="Times New Roman" w:cs="Times New Roman"/>
+          <w:b/>
+          <w:color w:val="000000"/>
+          <w:sz w:val="24"/>
+          <w:szCs w:val="24"/>
+          <w:lang w:eastAsia="ru-RU"/>
+        </w:rPr>
+        <w:t xml:space="preserve">19. </w:t>
+      </w:r>
+      <w:r>
+        <w:rPr>
+          <w:rFonts w:ascii="Times New Roman" w:hAnsi="Times New Roman" w:cs="Times New Roman"/>
+          <w:b/>
+          <w:sz w:val="24"/>
+          <w:szCs w:val="24"/>
+        </w:rPr>
+        <w:t xml:space="preserve">Перечислите все способы соединения таблиц в </w:t>
+      </w:r>
+      <w:r>
+        <w:rPr>
+          <w:rFonts w:ascii="Times New Roman" w:hAnsi="Times New Roman" w:cs="Times New Roman"/>
+          <w:b/>
+          <w:sz w:val="24"/>
+          <w:szCs w:val="24"/>
+          <w:lang w:val="en-US"/>
+        </w:rPr>
+        <w:t>SELECT</w:t>
+      </w:r>
+      <w:r>
+        <w:rPr>
+          <w:rFonts w:ascii="Times New Roman" w:hAnsi="Times New Roman" w:cs="Times New Roman"/>
+          <w:b/>
+          <w:sz w:val="24"/>
+          <w:szCs w:val="24"/>
+        </w:rPr>
+        <w:t>-запросе? Назовите коммутативные способы соединения таблиц.</w:t>
+      </w:r>
+    </w:p>
+    <w:p>
+      <w:pPr>
+        <w:jc w:val="both"/>
+        <w:rPr>
+          <w:rFonts w:ascii="Times New Roman" w:hAnsi="Times New Roman"/>
+          <w:sz w:val="24"/>
+          <w:szCs w:val="28"/>
+        </w:rPr>
+      </w:pPr>
+      <w:r>
+        <w:rPr>
+          <w:rFonts w:ascii="Times New Roman" w:hAnsi="Times New Roman"/>
+          <w:sz w:val="24"/>
+          <w:szCs w:val="28"/>
+        </w:rPr>
+        <w:t>Результирующий набор создается следующим образом: выполняется дека</w:t>
+      </w:r>
+      <w:r>
+        <w:rPr>
+          <w:rFonts w:ascii="Times New Roman" w:hAnsi="Times New Roman"/>
+          <w:sz w:val="24"/>
+          <w:szCs w:val="28"/>
+        </w:rPr>
+        <w:t>р</w:t>
+      </w:r>
+      <w:r>
+        <w:rPr>
+          <w:rFonts w:ascii="Times New Roman" w:hAnsi="Times New Roman"/>
+          <w:sz w:val="24"/>
+          <w:szCs w:val="28"/>
+        </w:rPr>
+        <w:t>тово произведение (каждая строка одной таблицы соединяется с каждой стр</w:t>
+      </w:r>
+      <w:r>
+        <w:rPr>
+          <w:rFonts w:ascii="Times New Roman" w:hAnsi="Times New Roman"/>
+          <w:sz w:val="24"/>
+          <w:szCs w:val="28"/>
+        </w:rPr>
+        <w:t>о</w:t>
+      </w:r>
+      <w:r>
+        <w:rPr>
+          <w:rFonts w:ascii="Times New Roman" w:hAnsi="Times New Roman"/>
+          <w:sz w:val="24"/>
+          <w:szCs w:val="28"/>
+        </w:rPr>
+        <w:t>кой другой)</w:t>
+      </w:r>
+      <w:r>
+        <w:rPr>
+          <w:rFonts w:ascii="Times New Roman" w:hAnsi="Times New Roman"/>
+          <w:sz w:val="24"/>
+          <w:szCs w:val="28"/>
+        </w:rPr>
+        <w:t>.</w:t>
+      </w:r>
+    </w:p>
+    <w:p>
+      <w:pPr>
+        <w:jc w:val="both"/>
+        <w:rPr>
+          <w:rFonts w:ascii="Times New Roman" w:hAnsi="Times New Roman" w:cs="Times New Roman"/>
+          <w:szCs w:val="24"/>
+        </w:rPr>
+      </w:pPr>
+      <w:r>
+        <w:rPr>
+          <w:rFonts w:ascii="Times New Roman" w:hAnsi="Times New Roman"/>
+          <w:sz w:val="24"/>
+          <w:szCs w:val="28"/>
+        </w:rPr>
+        <w:t>И</w:t>
+      </w:r>
+      <w:r>
+        <w:rPr>
+          <w:rFonts w:ascii="Times New Roman" w:hAnsi="Times New Roman"/>
+          <w:sz w:val="24"/>
+          <w:szCs w:val="28"/>
+        </w:rPr>
+        <w:t>з полученного результата выб</w:t>
+      </w:r>
+      <w:r>
+        <w:rPr>
+          <w:rFonts w:ascii="Times New Roman" w:hAnsi="Times New Roman"/>
+          <w:sz w:val="24"/>
+          <w:szCs w:val="28"/>
+        </w:rPr>
+        <w:t>и</w:t>
+      </w:r>
+      <w:r>
+        <w:rPr>
+          <w:rFonts w:ascii="Times New Roman" w:hAnsi="Times New Roman"/>
+          <w:sz w:val="24"/>
+          <w:szCs w:val="28"/>
+        </w:rPr>
+        <w:t>раются строки, удовлетворяющие указанному условию; из всех столбцов р</w:t>
+      </w:r>
+      <w:r>
+        <w:rPr>
+          <w:rFonts w:ascii="Times New Roman" w:hAnsi="Times New Roman"/>
+          <w:sz w:val="24"/>
+          <w:szCs w:val="28"/>
+        </w:rPr>
+        <w:t>е</w:t>
+      </w:r>
+      <w:r>
+        <w:rPr>
+          <w:rFonts w:ascii="Times New Roman" w:hAnsi="Times New Roman"/>
+          <w:sz w:val="24"/>
+          <w:szCs w:val="28"/>
+        </w:rPr>
+        <w:t xml:space="preserve">зультирующего набора выбираются столбцы, указанные в списке </w:t>
+      </w:r>
+      <w:r>
+        <w:rPr>
+          <w:rFonts w:ascii="Times New Roman" w:hAnsi="Times New Roman"/>
+          <w:sz w:val="24"/>
+          <w:szCs w:val="28"/>
+          <w:lang w:val="en-US"/>
+        </w:rPr>
+        <w:t>SELECT</w:t>
+      </w:r>
+      <w:r>
+        <w:rPr>
+          <w:rFonts w:ascii="Times New Roman" w:hAnsi="Times New Roman"/>
+          <w:sz w:val="24"/>
+          <w:szCs w:val="28"/>
+        </w:rPr>
+        <w:t>.</w:t>
+      </w:r>
+    </w:p>
+    <w:p>
+      <w:pPr>
+        <w:jc w:val="both"/>
+        <w:rPr>
+          <w:rFonts w:ascii="Times New Roman" w:hAnsi="Times New Roman" w:cs="Times New Roman"/>
+          <w:b/>
+          <w:sz w:val="24"/>
+          <w:szCs w:val="24"/>
+        </w:rPr>
+      </w:pPr>
+      <w:r>
+        <w:rPr>
+          <w:noProof/>
+          <w:lang w:eastAsia="ru-RU"/>
+        </w:rPr>
+        <w:lastRenderedPageBreak/>
+        <w:drawing>
+          <wp:inline distT="0" distB="0" distL="0" distR="0" wp14:anchorId="1B552C53" wp14:editId="1D43BE17">
+            <wp:extent cx="5715000" cy="4486275"/>
+            <wp:effectExtent l="0" t="0" r="0" b="9525"/>
+            <wp:docPr id="3" name="Рисунок 3"/>
+            <wp:cNvGraphicFramePr>
+              <a:graphicFrameLocks xmlns:a="http://schemas.openxmlformats.org/drawingml/2006/main" noChangeAspect="1"/>
+            </wp:cNvGraphicFramePr>
+            <a:graphic xmlns:a="http://schemas.openxmlformats.org/drawingml/2006/main">
+              <a:graphicData uri="http://schemas.openxmlformats.org/drawingml/2006/picture">
+                <pic:pic xmlns:pic="http://schemas.openxmlformats.org/drawingml/2006/picture">
+                  <pic:nvPicPr>
+                    <pic:cNvPr id="1" name=""/>
+                    <pic:cNvPicPr/>
+                  </pic:nvPicPr>
+                  <pic:blipFill>
+                    <a:blip r:embed="rId7"/>
+                    <a:stretch>
+                      <a:fillRect/>
+                    </a:stretch>
+                  </pic:blipFill>
+                  <pic:spPr>
+                    <a:xfrm>
+                      <a:off x="0" y="0"/>
+                      <a:ext cx="5715000" cy="4486275"/>
+                    </a:xfrm>
+                    <a:prstGeom prst="rect">
+                      <a:avLst/>
+                    </a:prstGeom>
+                  </pic:spPr>
+                </pic:pic>
+              </a:graphicData>
+            </a:graphic>
+          </wp:inline>
+        </w:drawing>
+      </w:r>
+    </w:p>
+    <w:p>
+      <w:pPr>
+        <w:jc w:val="both"/>
+        <w:rPr>
+          <w:rFonts w:ascii="Times New Roman" w:hAnsi="Times New Roman" w:cs="Times New Roman"/>
+          <w:b/>
+          <w:sz w:val="24"/>
+          <w:szCs w:val="24"/>
+        </w:rPr>
+      </w:pPr>
+      <w:r>
+        <w:rPr>
+          <w:rFonts w:ascii="Times New Roman" w:eastAsia="Times New Roman" w:hAnsi="Times New Roman" w:cs="Times New Roman"/>
+          <w:b/>
+          <w:color w:val="000000"/>
+          <w:sz w:val="24"/>
+          <w:szCs w:val="24"/>
+          <w:lang w:eastAsia="ru-RU"/>
+        </w:rPr>
+        <w:t>20.</w:t>
+      </w:r>
+      <w:r>
+        <w:rPr>
+          <w:rFonts w:ascii="Times New Roman" w:hAnsi="Times New Roman" w:cs="Times New Roman"/>
+          <w:b/>
+          <w:sz w:val="24"/>
+          <w:szCs w:val="24"/>
+        </w:rPr>
+        <w:t xml:space="preserve"> </w:t>
+      </w:r>
+      <w:r>
+        <w:rPr>
+          <w:rFonts w:ascii="Times New Roman" w:hAnsi="Times New Roman" w:cs="Times New Roman"/>
+          <w:b/>
+          <w:sz w:val="24"/>
+          <w:szCs w:val="24"/>
+        </w:rPr>
+        <w:t>Поясните понятия «подзапрос», «</w:t>
+      </w:r>
+      <w:proofErr w:type="spellStart"/>
+      <w:r>
+        <w:rPr>
+          <w:rFonts w:ascii="Times New Roman" w:hAnsi="Times New Roman" w:cs="Times New Roman"/>
+          <w:b/>
+          <w:sz w:val="24"/>
+          <w:szCs w:val="24"/>
+        </w:rPr>
+        <w:t>некоррелируемый</w:t>
+      </w:r>
+      <w:proofErr w:type="spellEnd"/>
+      <w:r>
+        <w:rPr>
+          <w:rFonts w:ascii="Times New Roman" w:hAnsi="Times New Roman" w:cs="Times New Roman"/>
+          <w:b/>
+          <w:sz w:val="24"/>
+          <w:szCs w:val="24"/>
+        </w:rPr>
+        <w:t xml:space="preserve"> подзапрос» и «коррелируемый подзапрос».</w:t>
+      </w:r>
+    </w:p>
+    <w:p>
+      <w:pPr>
+        <w:spacing w:after="120"/>
+        <w:jc w:val="both"/>
+        <w:rPr>
+          <w:rFonts w:ascii="Times New Roman" w:hAnsi="Times New Roman"/>
+          <w:sz w:val="24"/>
+          <w:szCs w:val="28"/>
+        </w:rPr>
+      </w:pPr>
+      <w:r>
+        <w:rPr>
+          <w:rFonts w:ascii="Times New Roman" w:hAnsi="Times New Roman"/>
+          <w:b/>
+          <w:sz w:val="24"/>
+          <w:szCs w:val="28"/>
+        </w:rPr>
+        <w:t>Подзапрос</w:t>
+      </w:r>
+      <w:r>
+        <w:rPr>
+          <w:rFonts w:ascii="Times New Roman" w:hAnsi="Times New Roman"/>
+          <w:sz w:val="24"/>
+          <w:szCs w:val="28"/>
+        </w:rPr>
+        <w:t xml:space="preserve"> – это SELECT-запрос, который выполняется в рамках другого запроса. Подзапросы могут применяться в се</w:t>
+      </w:r>
+      <w:r>
+        <w:rPr>
+          <w:rFonts w:ascii="Times New Roman" w:hAnsi="Times New Roman"/>
+          <w:sz w:val="24"/>
+          <w:szCs w:val="28"/>
+        </w:rPr>
+        <w:t>к</w:t>
+      </w:r>
+      <w:r>
+        <w:rPr>
+          <w:rFonts w:ascii="Times New Roman" w:hAnsi="Times New Roman"/>
+          <w:sz w:val="24"/>
+          <w:szCs w:val="28"/>
+        </w:rPr>
+        <w:t xml:space="preserve">ции WHERE. Подзапросы бывают двух видов: коррелируемые и независимые. </w:t>
+      </w:r>
+      <w:r>
+        <w:rPr>
+          <w:rFonts w:ascii="Times New Roman" w:hAnsi="Times New Roman"/>
+          <w:i/>
+          <w:sz w:val="24"/>
+          <w:szCs w:val="28"/>
+        </w:rPr>
+        <w:t>Коррелируемый</w:t>
+      </w:r>
+      <w:r>
+        <w:rPr>
+          <w:rFonts w:ascii="Times New Roman" w:hAnsi="Times New Roman"/>
+          <w:sz w:val="24"/>
+          <w:szCs w:val="28"/>
+        </w:rPr>
+        <w:t xml:space="preserve"> подзапрос зависит от внешн</w:t>
+      </w:r>
+      <w:r>
+        <w:rPr>
+          <w:rFonts w:ascii="Times New Roman" w:hAnsi="Times New Roman"/>
+          <w:sz w:val="24"/>
+          <w:szCs w:val="28"/>
+        </w:rPr>
+        <w:t>е</w:t>
+      </w:r>
+      <w:r>
+        <w:rPr>
+          <w:rFonts w:ascii="Times New Roman" w:hAnsi="Times New Roman"/>
+          <w:sz w:val="24"/>
+          <w:szCs w:val="28"/>
+        </w:rPr>
+        <w:t xml:space="preserve">го запроса и выполняется для каждой строки результирующего набора. </w:t>
+      </w:r>
+      <w:r>
+        <w:rPr>
+          <w:rFonts w:ascii="Times New Roman" w:hAnsi="Times New Roman"/>
+          <w:i/>
+          <w:sz w:val="24"/>
+          <w:szCs w:val="28"/>
+        </w:rPr>
+        <w:t>Независимый</w:t>
+      </w:r>
+      <w:r>
+        <w:rPr>
+          <w:rFonts w:ascii="Times New Roman" w:hAnsi="Times New Roman"/>
+          <w:sz w:val="24"/>
+          <w:szCs w:val="28"/>
+        </w:rPr>
+        <w:t xml:space="preserve"> подзапрос не зависит от внешнего з</w:t>
+      </w:r>
+      <w:r>
+        <w:rPr>
+          <w:rFonts w:ascii="Times New Roman" w:hAnsi="Times New Roman"/>
+          <w:sz w:val="24"/>
+          <w:szCs w:val="28"/>
+        </w:rPr>
+        <w:t>а</w:t>
+      </w:r>
+      <w:r>
+        <w:rPr>
+          <w:rFonts w:ascii="Times New Roman" w:hAnsi="Times New Roman"/>
+          <w:sz w:val="24"/>
+          <w:szCs w:val="28"/>
+        </w:rPr>
+        <w:t xml:space="preserve">проса и выполняется только один раз, но результат его выполнения подставляется в каждую строку результирующего набора. </w:t>
+      </w:r>
+      <w:proofErr w:type="gramStart"/>
+      <w:r>
+        <w:rPr>
+          <w:rFonts w:ascii="Times New Roman" w:hAnsi="Times New Roman"/>
+          <w:sz w:val="24"/>
+          <w:szCs w:val="28"/>
+        </w:rPr>
+        <w:t>В  SELECT</w:t>
+      </w:r>
+      <w:proofErr w:type="gramEnd"/>
+      <w:r>
+        <w:rPr>
+          <w:rFonts w:ascii="Times New Roman" w:hAnsi="Times New Roman"/>
+          <w:sz w:val="24"/>
+          <w:szCs w:val="28"/>
+        </w:rPr>
+        <w:t>-списке допускается применять только такие подзапросы, которые формируют скалярный результирующий н</w:t>
+      </w:r>
+      <w:r>
+        <w:rPr>
+          <w:rFonts w:ascii="Times New Roman" w:hAnsi="Times New Roman"/>
+          <w:sz w:val="24"/>
+          <w:szCs w:val="28"/>
+        </w:rPr>
+        <w:t>а</w:t>
+      </w:r>
+      <w:r>
+        <w:rPr>
+          <w:rFonts w:ascii="Times New Roman" w:hAnsi="Times New Roman"/>
+          <w:sz w:val="24"/>
+          <w:szCs w:val="28"/>
+        </w:rPr>
+        <w:t>бор (набор, состоящий из о</w:t>
+      </w:r>
+      <w:r>
+        <w:rPr>
+          <w:rFonts w:ascii="Times New Roman" w:hAnsi="Times New Roman"/>
+          <w:sz w:val="24"/>
+          <w:szCs w:val="28"/>
+        </w:rPr>
+        <w:t>д</w:t>
+      </w:r>
+      <w:r>
+        <w:rPr>
+          <w:rFonts w:ascii="Times New Roman" w:hAnsi="Times New Roman"/>
+          <w:sz w:val="24"/>
+          <w:szCs w:val="28"/>
+        </w:rPr>
+        <w:t>ной строки и одного столбца).</w:t>
+      </w:r>
+    </w:p>
+    <w:p>
+      <w:pPr>
+        <w:jc w:val="both"/>
+        <w:rPr>
+          <w:rFonts w:ascii="Times New Roman" w:hAnsi="Times New Roman"/>
+          <w:b/>
+          <w:sz w:val="24"/>
+          <w:szCs w:val="24"/>
+        </w:rPr>
+      </w:pPr>
+      <w:r>
+        <w:rPr>
+          <w:rFonts w:ascii="Times New Roman" w:hAnsi="Times New Roman"/>
+          <w:b/>
+          <w:sz w:val="24"/>
+          <w:szCs w:val="28"/>
+        </w:rPr>
+        <w:t xml:space="preserve">21. </w:t>
+      </w:r>
+      <w:r>
+        <w:rPr>
+          <w:rFonts w:ascii="Times New Roman" w:hAnsi="Times New Roman"/>
+          <w:b/>
+          <w:sz w:val="24"/>
+          <w:szCs w:val="24"/>
+        </w:rPr>
+        <w:t>Поясните понятие «агрегатная функция». Перечислите известные вам агрегатные функции.</w:t>
+      </w:r>
+    </w:p>
+    <w:p>
+      <w:pPr>
+        <w:spacing w:after="120"/>
+        <w:jc w:val="both"/>
+        <w:rPr>
+          <w:rFonts w:ascii="Segoe UI" w:hAnsi="Segoe UI" w:cs="Segoe UI"/>
+          <w:color w:val="000000"/>
+          <w:shd w:val="clear" w:color="auto" w:fill="FFFFFF"/>
+        </w:rPr>
+      </w:pPr>
+      <w:r>
+        <w:rPr>
+          <w:rFonts w:ascii="Segoe UI" w:hAnsi="Segoe UI" w:cs="Segoe UI"/>
+          <w:color w:val="000000"/>
+          <w:shd w:val="clear" w:color="auto" w:fill="FFFFFF"/>
+        </w:rPr>
+        <w:t>Агрегатные функции выполняют вычисление на наборе значений и возвращают одиночное значение. Агрегатные функции, за исключением COU</w:t>
+      </w:r>
+      <w:r>
+        <w:rPr>
+          <w:rFonts w:ascii="Segoe UI" w:hAnsi="Segoe UI" w:cs="Segoe UI"/>
+          <w:color w:val="000000"/>
+          <w:shd w:val="clear" w:color="auto" w:fill="FFFFFF"/>
+        </w:rPr>
+        <w:t>NT, не учитывают значения NULL.</w:t>
+      </w:r>
+    </w:p>
+    <w:p>
+      <w:pPr>
+        <w:tabs>
+          <w:tab w:val="left" w:pos="3514"/>
+        </w:tabs>
+        <w:ind w:firstLine="284"/>
+        <w:jc w:val="both"/>
+        <w:rPr>
+          <w:rFonts w:ascii="Times New Roman" w:hAnsi="Times New Roman"/>
+          <w:sz w:val="24"/>
+          <w:szCs w:val="28"/>
+        </w:rPr>
+      </w:pPr>
+      <w:r>
+        <w:rPr>
+          <w:rFonts w:ascii="Times New Roman" w:hAnsi="Times New Roman"/>
+          <w:b/>
+          <w:sz w:val="24"/>
+          <w:szCs w:val="28"/>
+        </w:rPr>
+        <w:t>AVG</w:t>
+      </w:r>
+      <w:r>
+        <w:rPr>
+          <w:rFonts w:ascii="Times New Roman" w:hAnsi="Times New Roman"/>
+          <w:sz w:val="24"/>
+          <w:szCs w:val="28"/>
+        </w:rPr>
+        <w:t xml:space="preserve"> </w:t>
+      </w:r>
+      <w:r>
+        <w:rPr>
+          <w:rFonts w:ascii="Times New Roman" w:hAnsi="Times New Roman"/>
+          <w:sz w:val="24"/>
+          <w:szCs w:val="28"/>
+        </w:rPr>
+        <w:t xml:space="preserve">(вычисление среднего значения), </w:t>
+      </w:r>
+      <w:r>
+        <w:rPr>
+          <w:rFonts w:ascii="Times New Roman" w:hAnsi="Times New Roman"/>
+          <w:b/>
+          <w:sz w:val="24"/>
+          <w:szCs w:val="28"/>
+        </w:rPr>
+        <w:t>COUNT</w:t>
+      </w:r>
+      <w:r>
+        <w:rPr>
+          <w:rFonts w:ascii="Times New Roman" w:hAnsi="Times New Roman"/>
+          <w:sz w:val="24"/>
+          <w:szCs w:val="28"/>
+        </w:rPr>
+        <w:t xml:space="preserve"> (в</w:t>
+      </w:r>
+      <w:r>
+        <w:rPr>
+          <w:rFonts w:ascii="Times New Roman" w:hAnsi="Times New Roman"/>
+          <w:sz w:val="24"/>
+          <w:szCs w:val="28"/>
+        </w:rPr>
+        <w:t>ы</w:t>
+      </w:r>
+      <w:r>
+        <w:rPr>
+          <w:rFonts w:ascii="Times New Roman" w:hAnsi="Times New Roman"/>
+          <w:sz w:val="24"/>
+          <w:szCs w:val="28"/>
+        </w:rPr>
+        <w:t xml:space="preserve">числение количества строк), </w:t>
+      </w:r>
+      <w:proofErr w:type="gramStart"/>
+      <w:r>
+        <w:rPr>
+          <w:rFonts w:ascii="Times New Roman" w:hAnsi="Times New Roman"/>
+          <w:b/>
+          <w:sz w:val="24"/>
+          <w:szCs w:val="28"/>
+        </w:rPr>
+        <w:t>MAX</w:t>
+      </w:r>
+      <w:r>
+        <w:rPr>
+          <w:rFonts w:ascii="Times New Roman" w:hAnsi="Times New Roman"/>
+          <w:sz w:val="24"/>
+          <w:szCs w:val="28"/>
+        </w:rPr>
+        <w:t>(</w:t>
+      </w:r>
+      <w:proofErr w:type="gramEnd"/>
+      <w:r>
+        <w:rPr>
+          <w:rFonts w:ascii="Times New Roman" w:hAnsi="Times New Roman"/>
+          <w:sz w:val="24"/>
+          <w:szCs w:val="28"/>
+        </w:rPr>
+        <w:t xml:space="preserve">вычисление максимального значения), </w:t>
+      </w:r>
+      <w:r>
+        <w:rPr>
+          <w:rFonts w:ascii="Times New Roman" w:hAnsi="Times New Roman"/>
+          <w:b/>
+          <w:sz w:val="24"/>
+          <w:szCs w:val="28"/>
+        </w:rPr>
+        <w:t>MIN</w:t>
+      </w:r>
+      <w:r>
+        <w:rPr>
+          <w:rFonts w:ascii="Times New Roman" w:hAnsi="Times New Roman"/>
+          <w:sz w:val="24"/>
+          <w:szCs w:val="28"/>
+        </w:rPr>
+        <w:t xml:space="preserve"> (вычисление минимального значения), </w:t>
+      </w:r>
+      <w:r>
+        <w:rPr>
+          <w:rFonts w:ascii="Times New Roman" w:hAnsi="Times New Roman"/>
+          <w:b/>
+          <w:sz w:val="24"/>
+          <w:szCs w:val="28"/>
+        </w:rPr>
+        <w:t>SUM</w:t>
+      </w:r>
+      <w:r>
+        <w:rPr>
+          <w:rFonts w:ascii="Times New Roman" w:hAnsi="Times New Roman"/>
+          <w:sz w:val="24"/>
+          <w:szCs w:val="28"/>
+        </w:rPr>
+        <w:t xml:space="preserve"> (вычисление суммы значений). </w:t>
+      </w:r>
+    </w:p>
+    <w:p>
+      <w:pPr>
+        <w:tabs>
+          <w:tab w:val="left" w:pos="3514"/>
+        </w:tabs>
+        <w:ind w:firstLine="284"/>
+        <w:jc w:val="both"/>
+        <w:rPr>
+          <w:rFonts w:ascii="Times New Roman" w:hAnsi="Times New Roman"/>
+          <w:sz w:val="24"/>
+          <w:szCs w:val="28"/>
+        </w:rPr>
+      </w:pPr>
+      <w:r>
+        <w:rPr>
+          <w:rFonts w:ascii="Times New Roman" w:hAnsi="Times New Roman"/>
+          <w:sz w:val="24"/>
+          <w:szCs w:val="28"/>
+        </w:rPr>
+        <w:t xml:space="preserve">При использовании секции </w:t>
+      </w:r>
+      <w:r>
+        <w:rPr>
+          <w:rFonts w:ascii="Times New Roman" w:hAnsi="Times New Roman"/>
+          <w:b/>
+          <w:sz w:val="24"/>
+          <w:szCs w:val="28"/>
+        </w:rPr>
+        <w:t>GROUP BY</w:t>
+      </w:r>
+      <w:r>
+        <w:rPr>
+          <w:rFonts w:ascii="Times New Roman" w:hAnsi="Times New Roman"/>
+          <w:sz w:val="24"/>
+          <w:szCs w:val="28"/>
+        </w:rPr>
+        <w:t xml:space="preserve"> в SELECT-списке допускается указывать только те </w:t>
+      </w:r>
+      <w:proofErr w:type="gramStart"/>
+      <w:r>
+        <w:rPr>
+          <w:rFonts w:ascii="Times New Roman" w:hAnsi="Times New Roman"/>
+          <w:sz w:val="24"/>
+          <w:szCs w:val="28"/>
+        </w:rPr>
+        <w:t>столбцы,  по</w:t>
+      </w:r>
+      <w:proofErr w:type="gramEnd"/>
+      <w:r>
+        <w:rPr>
+          <w:rFonts w:ascii="Times New Roman" w:hAnsi="Times New Roman"/>
+          <w:sz w:val="24"/>
+          <w:szCs w:val="28"/>
+        </w:rPr>
+        <w:t xml:space="preserve"> которым осущ</w:t>
+      </w:r>
+      <w:r>
+        <w:rPr>
+          <w:rFonts w:ascii="Times New Roman" w:hAnsi="Times New Roman"/>
+          <w:sz w:val="24"/>
+          <w:szCs w:val="28"/>
+        </w:rPr>
+        <w:t>е</w:t>
+      </w:r>
+      <w:r>
+        <w:rPr>
+          <w:rFonts w:ascii="Times New Roman" w:hAnsi="Times New Roman"/>
+          <w:sz w:val="24"/>
+          <w:szCs w:val="28"/>
+        </w:rPr>
+        <w:t>ствляется группировка.</w:t>
+      </w:r>
       <w:bookmarkStart w:id="0" w:name="_GoBack"/>
       <w:bookmarkEnd w:id="0"/>
+    </w:p>
+    <w:p>
+      <w:pPr>
+        <w:spacing w:after="120"/>
+        <w:jc w:val="both"/>
+        <w:rPr>
+          <w:rFonts w:ascii="Times New Roman" w:hAnsi="Times New Roman"/>
+          <w:sz w:val="24"/>
+          <w:szCs w:val="28"/>
+        </w:rPr>
+      </w:pPr>
+    </w:p>
+    <w:p>
+      <w:pPr>
+        <w:jc w:val="both"/>
+        <w:rPr>
+          <w:rFonts w:ascii="Times New Roman" w:hAnsi="Times New Roman" w:cs="Times New Roman"/>
+          <w:b/>
+          <w:sz w:val="24"/>
+          <w:szCs w:val="24"/>
+        </w:rPr>
+      </w:pPr>
+    </w:p>
+    <w:p>
+      <w:pPr>
+        <w:shd w:val="clear" w:color="auto" w:fill="FFFFFF"/>
+        <w:spacing w:before="100" w:beforeAutospacing="1" w:after="100" w:afterAutospacing="1" w:line="240" w:lineRule="auto"/>
+        <w:rPr>
+          <w:rFonts w:ascii="Times New Roman" w:eastAsia="Times New Roman" w:hAnsi="Times New Roman" w:cs="Times New Roman"/>
+          <w:b/>
+          <w:color w:val="000000"/>
+          <w:sz w:val="28"/>
+          <w:szCs w:val="24"/>
+          <w:lang w:eastAsia="ru-RU"/>
+        </w:rPr>
+      </w:pPr>
     </w:p>
     <w:p>
       <w:pPr>
@@ -2597,6 +5111,304 @@
     </w:lvl>
   </w:abstractNum>
   <w:abstractNum w:abstractNumId="1" w15:restartNumberingAfterBreak="0">
+    <w:nsid w:val="09343682"/>
+    <w:multiLevelType w:val="multilevel"/>
+    <w:tmpl w:val="A7A04FFA"/>
+    <w:lvl w:ilvl="0">
+      <w:start w:val="1"/>
+      <w:numFmt w:val="bullet"/>
+      <w:lvlText w:val=""/>
+      <w:lvlJc w:val="left"/>
+      <w:pPr>
+        <w:tabs>
+          <w:tab w:val="num" w:pos="720"/>
+        </w:tabs>
+        <w:ind w:left="720" w:hanging="360"/>
+      </w:pPr>
+      <w:rPr>
+        <w:rFonts w:ascii="Symbol" w:hAnsi="Symbol" w:hint="default"/>
+        <w:sz w:val="20"/>
+      </w:rPr>
+    </w:lvl>
+    <w:lvl w:ilvl="1" w:tentative="1">
+      <w:start w:val="1"/>
+      <w:numFmt w:val="bullet"/>
+      <w:lvlText w:val="o"/>
+      <w:lvlJc w:val="left"/>
+      <w:pPr>
+        <w:tabs>
+          <w:tab w:val="num" w:pos="1440"/>
+        </w:tabs>
+        <w:ind w:left="1440" w:hanging="360"/>
+      </w:pPr>
+      <w:rPr>
+        <w:rFonts w:ascii="Courier New" w:hAnsi="Courier New" w:hint="default"/>
+        <w:sz w:val="20"/>
+      </w:rPr>
+    </w:lvl>
+    <w:lvl w:ilvl="2" w:tentative="1">
+      <w:start w:val="1"/>
+      <w:numFmt w:val="bullet"/>
+      <w:lvlText w:val=""/>
+      <w:lvlJc w:val="left"/>
+      <w:pPr>
+        <w:tabs>
+          <w:tab w:val="num" w:pos="2160"/>
+        </w:tabs>
+        <w:ind w:left="2160" w:hanging="360"/>
+      </w:pPr>
+      <w:rPr>
+        <w:rFonts w:ascii="Wingdings" w:hAnsi="Wingdings" w:hint="default"/>
+        <w:sz w:val="20"/>
+      </w:rPr>
+    </w:lvl>
+    <w:lvl w:ilvl="3" w:tentative="1">
+      <w:start w:val="1"/>
+      <w:numFmt w:val="bullet"/>
+      <w:lvlText w:val=""/>
+      <w:lvlJc w:val="left"/>
+      <w:pPr>
+        <w:tabs>
+          <w:tab w:val="num" w:pos="2880"/>
+        </w:tabs>
+        <w:ind w:left="2880" w:hanging="360"/>
+      </w:pPr>
+      <w:rPr>
+        <w:rFonts w:ascii="Wingdings" w:hAnsi="Wingdings" w:hint="default"/>
+        <w:sz w:val="20"/>
+      </w:rPr>
+    </w:lvl>
+    <w:lvl w:ilvl="4" w:tentative="1">
+      <w:start w:val="1"/>
+      <w:numFmt w:val="bullet"/>
+      <w:lvlText w:val=""/>
+      <w:lvlJc w:val="left"/>
+      <w:pPr>
+        <w:tabs>
+          <w:tab w:val="num" w:pos="3600"/>
+        </w:tabs>
+        <w:ind w:left="3600" w:hanging="360"/>
+      </w:pPr>
+      <w:rPr>
+        <w:rFonts w:ascii="Wingdings" w:hAnsi="Wingdings" w:hint="default"/>
+        <w:sz w:val="20"/>
+      </w:rPr>
+    </w:lvl>
+    <w:lvl w:ilvl="5" w:tentative="1">
+      <w:start w:val="1"/>
+      <w:numFmt w:val="bullet"/>
+      <w:lvlText w:val=""/>
+      <w:lvlJc w:val="left"/>
+      <w:pPr>
+        <w:tabs>
+          <w:tab w:val="num" w:pos="4320"/>
+        </w:tabs>
+        <w:ind w:left="4320" w:hanging="360"/>
+      </w:pPr>
+      <w:rPr>
+        <w:rFonts w:ascii="Wingdings" w:hAnsi="Wingdings" w:hint="default"/>
+        <w:sz w:val="20"/>
+      </w:rPr>
+    </w:lvl>
+    <w:lvl w:ilvl="6" w:tentative="1">
+      <w:start w:val="1"/>
+      <w:numFmt w:val="bullet"/>
+      <w:lvlText w:val=""/>
+      <w:lvlJc w:val="left"/>
+      <w:pPr>
+        <w:tabs>
+          <w:tab w:val="num" w:pos="5040"/>
+        </w:tabs>
+        <w:ind w:left="5040" w:hanging="360"/>
+      </w:pPr>
+      <w:rPr>
+        <w:rFonts w:ascii="Wingdings" w:hAnsi="Wingdings" w:hint="default"/>
+        <w:sz w:val="20"/>
+      </w:rPr>
+    </w:lvl>
+    <w:lvl w:ilvl="7" w:tentative="1">
+      <w:start w:val="1"/>
+      <w:numFmt w:val="bullet"/>
+      <w:lvlText w:val=""/>
+      <w:lvlJc w:val="left"/>
+      <w:pPr>
+        <w:tabs>
+          <w:tab w:val="num" w:pos="5760"/>
+        </w:tabs>
+        <w:ind w:left="5760" w:hanging="360"/>
+      </w:pPr>
+      <w:rPr>
+        <w:rFonts w:ascii="Wingdings" w:hAnsi="Wingdings" w:hint="default"/>
+        <w:sz w:val="20"/>
+      </w:rPr>
+    </w:lvl>
+    <w:lvl w:ilvl="8" w:tentative="1">
+      <w:start w:val="1"/>
+      <w:numFmt w:val="bullet"/>
+      <w:lvlText w:val=""/>
+      <w:lvlJc w:val="left"/>
+      <w:pPr>
+        <w:tabs>
+          <w:tab w:val="num" w:pos="6480"/>
+        </w:tabs>
+        <w:ind w:left="6480" w:hanging="360"/>
+      </w:pPr>
+      <w:rPr>
+        <w:rFonts w:ascii="Wingdings" w:hAnsi="Wingdings" w:hint="default"/>
+        <w:sz w:val="20"/>
+      </w:rPr>
+    </w:lvl>
+  </w:abstractNum>
+  <w:abstractNum w:abstractNumId="2" w15:restartNumberingAfterBreak="0">
+    <w:nsid w:val="13955D90"/>
+    <w:multiLevelType w:val="multilevel"/>
+    <w:tmpl w:val="407889B2"/>
+    <w:lvl w:ilvl="0">
+      <w:start w:val="1"/>
+      <w:numFmt w:val="bullet"/>
+      <w:lvlText w:val=""/>
+      <w:lvlJc w:val="left"/>
+      <w:pPr>
+        <w:tabs>
+          <w:tab w:val="num" w:pos="720"/>
+        </w:tabs>
+        <w:ind w:left="720" w:hanging="360"/>
+      </w:pPr>
+      <w:rPr>
+        <w:rFonts w:ascii="Symbol" w:hAnsi="Symbol" w:hint="default"/>
+        <w:sz w:val="20"/>
+      </w:rPr>
+    </w:lvl>
+    <w:lvl w:ilvl="1" w:tentative="1">
+      <w:start w:val="1"/>
+      <w:numFmt w:val="bullet"/>
+      <w:lvlText w:val=""/>
+      <w:lvlJc w:val="left"/>
+      <w:pPr>
+        <w:tabs>
+          <w:tab w:val="num" w:pos="1440"/>
+        </w:tabs>
+        <w:ind w:left="1440" w:hanging="360"/>
+      </w:pPr>
+      <w:rPr>
+        <w:rFonts w:ascii="Symbol" w:hAnsi="Symbol" w:hint="default"/>
+        <w:sz w:val="20"/>
+      </w:rPr>
+    </w:lvl>
+    <w:lvl w:ilvl="2" w:tentative="1">
+      <w:start w:val="1"/>
+      <w:numFmt w:val="bullet"/>
+      <w:lvlText w:val=""/>
+      <w:lvlJc w:val="left"/>
+      <w:pPr>
+        <w:tabs>
+          <w:tab w:val="num" w:pos="2160"/>
+        </w:tabs>
+        <w:ind w:left="2160" w:hanging="360"/>
+      </w:pPr>
+      <w:rPr>
+        <w:rFonts w:ascii="Symbol" w:hAnsi="Symbol" w:hint="default"/>
+        <w:sz w:val="20"/>
+      </w:rPr>
+    </w:lvl>
+    <w:lvl w:ilvl="3" w:tentative="1">
+      <w:start w:val="1"/>
+      <w:numFmt w:val="bullet"/>
+      <w:lvlText w:val=""/>
+      <w:lvlJc w:val="left"/>
+      <w:pPr>
+        <w:tabs>
+          <w:tab w:val="num" w:pos="2880"/>
+        </w:tabs>
+        <w:ind w:left="2880" w:hanging="360"/>
+      </w:pPr>
+      <w:rPr>
+        <w:rFonts w:ascii="Symbol" w:hAnsi="Symbol" w:hint="default"/>
+        <w:sz w:val="20"/>
+      </w:rPr>
+    </w:lvl>
+    <w:lvl w:ilvl="4" w:tentative="1">
+      <w:start w:val="1"/>
+      <w:numFmt w:val="bullet"/>
+      <w:lvlText w:val=""/>
+      <w:lvlJc w:val="left"/>
+      <w:pPr>
+        <w:tabs>
+          <w:tab w:val="num" w:pos="3600"/>
+        </w:tabs>
+        <w:ind w:left="3600" w:hanging="360"/>
+      </w:pPr>
+      <w:rPr>
+        <w:rFonts w:ascii="Symbol" w:hAnsi="Symbol" w:hint="default"/>
+        <w:sz w:val="20"/>
+      </w:rPr>
+    </w:lvl>
+    <w:lvl w:ilvl="5" w:tentative="1">
+      <w:start w:val="1"/>
+      <w:numFmt w:val="bullet"/>
+      <w:lvlText w:val=""/>
+      <w:lvlJc w:val="left"/>
+      <w:pPr>
+        <w:tabs>
+          <w:tab w:val="num" w:pos="4320"/>
+        </w:tabs>
+        <w:ind w:left="4320" w:hanging="360"/>
+      </w:pPr>
+      <w:rPr>
+        <w:rFonts w:ascii="Symbol" w:hAnsi="Symbol" w:hint="default"/>
+        <w:sz w:val="20"/>
+      </w:rPr>
+    </w:lvl>
+    <w:lvl w:ilvl="6" w:tentative="1">
+      <w:start w:val="1"/>
+      <w:numFmt w:val="bullet"/>
+      <w:lvlText w:val=""/>
+      <w:lvlJc w:val="left"/>
+      <w:pPr>
+        <w:tabs>
+          <w:tab w:val="num" w:pos="5040"/>
+        </w:tabs>
+        <w:ind w:left="5040" w:hanging="360"/>
+      </w:pPr>
+      <w:rPr>
+        <w:rFonts w:ascii="Symbol" w:hAnsi="Symbol" w:hint="default"/>
+        <w:sz w:val="20"/>
+      </w:rPr>
+    </w:lvl>
+    <w:lvl w:ilvl="7" w:tentative="1">
+      <w:start w:val="1"/>
+      <w:numFmt w:val="bullet"/>
+      <w:lvlText w:val=""/>
+      <w:lvlJc w:val="left"/>
+      <w:pPr>
+        <w:tabs>
+          <w:tab w:val="num" w:pos="5760"/>
+        </w:tabs>
+        <w:ind w:left="5760" w:hanging="360"/>
+      </w:pPr>
+      <w:rPr>
+        <w:rFonts w:ascii="Symbol" w:hAnsi="Symbol" w:hint="default"/>
+        <w:sz w:val="20"/>
+      </w:rPr>
+    </w:lvl>
+    <w:lvl w:ilvl="8" w:tentative="1">
+      <w:start w:val="1"/>
+      <w:numFmt w:val="bullet"/>
+      <w:lvlText w:val=""/>
+      <w:lvlJc w:val="left"/>
+      <w:pPr>
+        <w:tabs>
+          <w:tab w:val="num" w:pos="6480"/>
+        </w:tabs>
+        <w:ind w:left="6480" w:hanging="360"/>
+      </w:pPr>
+      <w:rPr>
+        <w:rFonts w:ascii="Symbol" w:hAnsi="Symbol" w:hint="default"/>
+        <w:sz w:val="20"/>
+      </w:rPr>
+    </w:lvl>
+  </w:abstractNum>
+  <w:abstractNum w:abstractNumId="3" w15:restartNumberingAfterBreak="0">
     <w:nsid w:val="37EB7362"/>
     <w:multiLevelType w:val="hybridMultilevel"/>
     <w:tmpl w:val="1FEE525E"/>
@@ -2687,7 +5499,7 @@
       </w:pPr>
     </w:lvl>
   </w:abstractNum>
-  <w:abstractNum w:abstractNumId="2" w15:restartNumberingAfterBreak="0">
+  <w:abstractNum w:abstractNumId="4" w15:restartNumberingAfterBreak="0">
     <w:nsid w:val="382B0A73"/>
     <w:multiLevelType w:val="multilevel"/>
     <w:tmpl w:val="2860368C"/>
@@ -2836,7 +5648,120 @@
       </w:rPr>
     </w:lvl>
   </w:abstractNum>
-  <w:abstractNum w:abstractNumId="3" w15:restartNumberingAfterBreak="0">
+  <w:abstractNum w:abstractNumId="5" w15:restartNumberingAfterBreak="0">
+    <w:nsid w:val="480D56CB"/>
+    <w:multiLevelType w:val="multilevel"/>
+    <w:tmpl w:val="C078417A"/>
+    <w:lvl w:ilvl="0">
+      <w:start w:val="1"/>
+      <w:numFmt w:val="decimal"/>
+      <w:lvlText w:val="%1."/>
+      <w:lvlJc w:val="left"/>
+      <w:pPr>
+        <w:tabs>
+          <w:tab w:val="num" w:pos="720"/>
+        </w:tabs>
+        <w:ind w:left="720" w:hanging="360"/>
+      </w:pPr>
+    </w:lvl>
+    <w:lvl w:ilvl="1" w:tentative="1">
+      <w:start w:val="1"/>
+      <w:numFmt w:val="decimal"/>
+      <w:lvlText w:val="%2."/>
+      <w:lvlJc w:val="left"/>
+      <w:pPr>
+        <w:tabs>
+          <w:tab w:val="num" w:pos="1440"/>
+        </w:tabs>
+        <w:ind w:left="1440" w:hanging="360"/>
+      </w:pPr>
+    </w:lvl>
+    <w:lvl w:ilvl="2" w:tentative="1">
+      <w:start w:val="1"/>
+      <w:numFmt w:val="decimal"/>
+      <w:lvlText w:val="%3."/>
+      <w:lvlJc w:val="left"/>
+      <w:pPr>
+        <w:tabs>
+          <w:tab w:val="num" w:pos="2160"/>
+        </w:tabs>
+        <w:ind w:left="2160" w:hanging="360"/>
+      </w:pPr>
+    </w:lvl>
+    <w:lvl w:ilvl="3" w:tentative="1">
+      <w:start w:val="1"/>
+      <w:numFmt w:val="decimal"/>
+      <w:lvlText w:val="%4."/>
+      <w:lvlJc w:val="left"/>
+      <w:pPr>
+        <w:tabs>
+          <w:tab w:val="num" w:pos="2880"/>
+        </w:tabs>
+        <w:ind w:left="2880" w:hanging="360"/>
+      </w:pPr>
+    </w:lvl>
+    <w:lvl w:ilvl="4" w:tentative="1">
+      <w:start w:val="1"/>
+      <w:numFmt w:val="decimal"/>
+      <w:lvlText w:val="%5."/>
+      <w:lvlJc w:val="left"/>
+      <w:pPr>
+        <w:tabs>
+          <w:tab w:val="num" w:pos="3600"/>
+        </w:tabs>
+        <w:ind w:left="3600" w:hanging="360"/>
+      </w:pPr>
+    </w:lvl>
+    <w:lvl w:ilvl="5" w:tentative="1">
+      <w:start w:val="1"/>
+      <w:numFmt w:val="decimal"/>
+      <w:lvlText w:val="%6."/>
+      <w:lvlJc w:val="left"/>
+      <w:pPr>
+        <w:tabs>
+          <w:tab w:val="num" w:pos="4320"/>
+        </w:tabs>
+        <w:ind w:left="4320" w:hanging="360"/>
+      </w:pPr>
+    </w:lvl>
+    <w:lvl w:ilvl="6" w:tentative="1">
+      <w:start w:val="1"/>
+      <w:numFmt w:val="decimal"/>
+      <w:lvlText w:val="%7."/>
+      <w:lvlJc w:val="left"/>
+      <w:pPr>
+        <w:tabs>
+          <w:tab w:val="num" w:pos="5040"/>
+        </w:tabs>
+        <w:ind w:left="5040" w:hanging="360"/>
+      </w:pPr>
+    </w:lvl>
+    <w:lvl w:ilvl="7" w:tentative="1">
+      <w:start w:val="1"/>
+      <w:numFmt w:val="decimal"/>
+      <w:lvlText w:val="%8."/>
+      <w:lvlJc w:val="left"/>
+      <w:pPr>
+        <w:tabs>
+          <w:tab w:val="num" w:pos="5760"/>
+        </w:tabs>
+        <w:ind w:left="5760" w:hanging="360"/>
+      </w:pPr>
+    </w:lvl>
+    <w:lvl w:ilvl="8" w:tentative="1">
+      <w:start w:val="1"/>
+      <w:numFmt w:val="decimal"/>
+      <w:lvlText w:val="%9."/>
+      <w:lvlJc w:val="left"/>
+      <w:pPr>
+        <w:tabs>
+          <w:tab w:val="num" w:pos="6480"/>
+        </w:tabs>
+        <w:ind w:left="6480" w:hanging="360"/>
+      </w:pPr>
+    </w:lvl>
+  </w:abstractNum>
+  <w:abstractNum w:abstractNumId="6" w15:restartNumberingAfterBreak="0">
     <w:nsid w:val="64171879"/>
     <w:multiLevelType w:val="hybridMultilevel"/>
     <w:tmpl w:val="251040F8"/>
@@ -2950,7 +5875,7 @@
     </w:lvl>
   </w:abstractNum>
   <w:num w:numId="1">
-    <w:abstractNumId w:val="1"/>
+    <w:abstractNumId w:val="3"/>
     <w:lvlOverride w:ilvl="0">
       <w:startOverride w:val="1"/>
     </w:lvlOverride>
@@ -2980,16 +5905,25 @@
     </w:lvlOverride>
   </w:num>
   <w:num w:numId="2">
-    <w:abstractNumId w:val="1"/>
+    <w:abstractNumId w:val="3"/>
   </w:num>
   <w:num w:numId="3">
-    <w:abstractNumId w:val="3"/>
+    <w:abstractNumId w:val="6"/>
   </w:num>
   <w:num w:numId="4">
-    <w:abstractNumId w:val="2"/>
+    <w:abstractNumId w:val="4"/>
   </w:num>
   <w:num w:numId="5">
     <w:abstractNumId w:val="0"/>
+  </w:num>
+  <w:num w:numId="6">
+    <w:abstractNumId w:val="1"/>
+  </w:num>
+  <w:num w:numId="7">
+    <w:abstractNumId w:val="2"/>
+  </w:num>
+  <w:num w:numId="8">
+    <w:abstractNumId w:val="5"/>
   </w:num>
 </w:numbering>
 </file>
@@ -3540,6 +6474,21 @@
     <w:basedOn w:val="a0"/>
     <w:rsid w:val="00BA30BA"/>
   </w:style>
+  <w:style w:type="character" w:customStyle="1" w:styleId="w">
+    <w:name w:val="w"/>
+    <w:basedOn w:val="a0"/>
+    <w:rsid w:val="00116934"/>
+  </w:style>
+  <w:style w:type="character" w:customStyle="1" w:styleId="hljs-keyword">
+    <w:name w:val="hljs-keyword"/>
+    <w:basedOn w:val="a0"/>
+    <w:rsid w:val="005842A7"/>
+  </w:style>
+  <w:style w:type="character" w:customStyle="1" w:styleId="hljs-number">
+    <w:name w:val="hljs-number"/>
+    <w:basedOn w:val="a0"/>
+    <w:rsid w:val="005842A7"/>
+  </w:style>
 </w:styles>
 </file>
 

</xml_diff>

<commit_message>
add some changes in theory
</commit_message>
<xml_diff>
--- a/Lab3.docx
+++ b/Lab3.docx
@@ -1,6 +1,6 @@
 
 <file path=word/document.xml><?xml version="1.0" encoding="utf-8"?>
-<w:document xmlns:wpc="http://schemas.microsoft.com/office/word/2010/wordprocessingCanvas" xmlns:cx="http://schemas.microsoft.com/office/drawing/2014/chartex" xmlns:mc="http://schemas.openxmlformats.org/markup-compatibility/2006" xmlns:o="urn:schemas-microsoft-com:office:office" xmlns:r="http://schemas.openxmlformats.org/officeDocument/2006/relationships" xmlns:m="http://schemas.openxmlformats.org/officeDocument/2006/math" xmlns:v="urn:schemas-microsoft-com:vml" xmlns:wp14="http://schemas.microsoft.com/office/word/2010/wordprocessingDrawing" xmlns:wp="http://schemas.openxmlformats.org/drawingml/2006/wordprocessingDrawing" xmlns:w10="urn:schemas-microsoft-com:office:word" xmlns:w="http://schemas.openxmlformats.org/wordprocessingml/2006/main" xmlns:w14="http://schemas.microsoft.com/office/word/2010/wordml" xmlns:w15="http://schemas.microsoft.com/office/word/2012/wordml" xmlns:w16se="http://schemas.microsoft.com/office/word/2015/wordml/symex" xmlns:wpg="http://schemas.microsoft.com/office/word/2010/wordprocessingGroup" xmlns:wpi="http://schemas.microsoft.com/office/word/2010/wordprocessingInk" xmlns:wne="http://schemas.microsoft.com/office/word/2006/wordml" xmlns:wps="http://schemas.microsoft.com/office/word/2010/wordprocessingShape" mc:Ignorable="w14 w15 w16se wp14">
+<w:document xmlns:wpc="http://schemas.microsoft.com/office/word/2010/wordprocessingCanvas" xmlns:mc="http://schemas.openxmlformats.org/markup-compatibility/2006" xmlns:o="urn:schemas-microsoft-com:office:office" xmlns:r="http://schemas.openxmlformats.org/officeDocument/2006/relationships" xmlns:m="http://schemas.openxmlformats.org/officeDocument/2006/math" xmlns:v="urn:schemas-microsoft-com:vml" xmlns:wp14="http://schemas.microsoft.com/office/word/2010/wordprocessingDrawing" xmlns:wp="http://schemas.openxmlformats.org/drawingml/2006/wordprocessingDrawing" xmlns:w10="urn:schemas-microsoft-com:office:word" xmlns:w="http://schemas.openxmlformats.org/wordprocessingml/2006/main" xmlns:w14="http://schemas.microsoft.com/office/word/2010/wordml" xmlns:w15="http://schemas.microsoft.com/office/word/2012/wordml" xmlns:wpg="http://schemas.microsoft.com/office/word/2010/wordprocessingGroup" xmlns:wpi="http://schemas.microsoft.com/office/word/2010/wordprocessingInk" xmlns:wne="http://schemas.microsoft.com/office/word/2006/wordml" xmlns:wps="http://schemas.microsoft.com/office/word/2010/wordprocessingShape" mc:Ignorable="w14 w15 wp14">
   <w:body>
     <w:p>
       <w:pPr>
@@ -69,27 +69,7 @@
           <w:sz w:val="24"/>
           <w:szCs w:val="24"/>
         </w:rPr>
-        <w:t xml:space="preserve">Дайте определение понятию «система управления </w:t>
-      </w:r>
-      <w:proofErr w:type="gramStart"/>
-      <w:r>
-        <w:rPr>
-          <w:rFonts w:ascii="Times New Roman" w:hAnsi="Times New Roman"/>
-          <w:b/>
-          <w:sz w:val="24"/>
-          <w:szCs w:val="24"/>
-        </w:rPr>
-        <w:t>базой  данных</w:t>
-      </w:r>
-      <w:proofErr w:type="gramEnd"/>
-      <w:r>
-        <w:rPr>
-          <w:rFonts w:ascii="Times New Roman" w:hAnsi="Times New Roman"/>
-          <w:b/>
-          <w:sz w:val="24"/>
-          <w:szCs w:val="24"/>
-        </w:rPr>
-        <w:t>» (СУБД).</w:t>
+        <w:t>Дайте определение понятию «система управления базой  данных» (СУБД).</w:t>
       </w:r>
     </w:p>
     <w:p>
@@ -265,26 +245,38 @@
         </w:rPr>
         <w:t> (внешние утилиты), обеспечивающие ряд дополнительных возможностей по обслуживанию информационной системы.</w:t>
       </w:r>
-    </w:p>
-    <w:p>
-      <w:pPr>
-        <w:pStyle w:val="a4"/>
-        <w:shd w:val="clear" w:color="auto" w:fill="FFFFFF"/>
-        <w:rPr>
+      <w:bookmarkStart w:id="0" w:name="_GoBack"/>
+      <w:bookmarkEnd w:id="0"/>
+    </w:p>
+    <w:p>
+      <w:pPr>
+        <w:jc w:val="both"/>
+        <w:rPr>
+          <w:rFonts w:ascii="Times New Roman" w:hAnsi="Times New Roman" w:cs="Times New Roman"/>
+          <w:b/>
+          <w:sz w:val="24"/>
+          <w:szCs w:val="24"/>
+        </w:rPr>
+      </w:pPr>
+      <w:r>
+        <w:rPr>
+          <w:rFonts w:ascii="Times New Roman" w:hAnsi="Times New Roman" w:cs="Times New Roman"/>
           <w:b/>
           <w:bCs/>
           <w:color w:val="000000"/>
-          <w:szCs w:val="20"/>
-        </w:rPr>
-      </w:pPr>
-      <w:r>
-        <w:rPr>
-          <w:b/>
-          <w:bCs/>
-          <w:color w:val="000000"/>
-          <w:szCs w:val="20"/>
-        </w:rPr>
-        <w:t xml:space="preserve">4. </w:t>
+          <w:sz w:val="24"/>
+          <w:szCs w:val="24"/>
+        </w:rPr>
+        <w:t xml:space="preserve">5. </w:t>
+      </w:r>
+      <w:r>
+        <w:rPr>
+          <w:rFonts w:ascii="Times New Roman" w:hAnsi="Times New Roman" w:cs="Times New Roman"/>
+          <w:b/>
+          <w:sz w:val="24"/>
+          <w:szCs w:val="24"/>
+        </w:rPr>
+        <w:t>Какие БД называются реляционными? Назовите основные признаки реляционных баз данных.</w:t>
       </w:r>
     </w:p>
     <w:p>
@@ -292,30 +284,29 @@
         <w:jc w:val="both"/>
         <w:rPr>
           <w:rFonts w:ascii="Times New Roman" w:hAnsi="Times New Roman" w:cs="Times New Roman"/>
-          <w:b/>
-          <w:sz w:val="24"/>
-          <w:szCs w:val="24"/>
-        </w:rPr>
-      </w:pPr>
-      <w:r>
-        <w:rPr>
-          <w:rFonts w:ascii="Times New Roman" w:hAnsi="Times New Roman" w:cs="Times New Roman"/>
-          <w:b/>
-          <w:bCs/>
-          <w:color w:val="000000"/>
-          <w:sz w:val="24"/>
-          <w:szCs w:val="24"/>
-        </w:rPr>
-        <w:t xml:space="preserve">5. </w:t>
-      </w:r>
-      <w:r>
-        <w:rPr>
-          <w:rFonts w:ascii="Times New Roman" w:hAnsi="Times New Roman" w:cs="Times New Roman"/>
-          <w:b/>
-          <w:sz w:val="24"/>
-          <w:szCs w:val="24"/>
-        </w:rPr>
-        <w:t>Какие БД называются реляционными? Назовите основные признаки реляционных баз данных.</w:t>
+          <w:color w:val="000000"/>
+          <w:sz w:val="24"/>
+          <w:szCs w:val="27"/>
+        </w:rPr>
+      </w:pPr>
+      <w:r>
+        <w:rPr>
+          <w:rFonts w:ascii="Times New Roman" w:hAnsi="Times New Roman" w:cs="Times New Roman"/>
+          <w:b/>
+          <w:color w:val="000000"/>
+          <w:sz w:val="24"/>
+          <w:szCs w:val="27"/>
+        </w:rPr>
+        <w:t>Реляционная база данных</w:t>
+      </w:r>
+      <w:r>
+        <w:rPr>
+          <w:rFonts w:ascii="Times New Roman" w:hAnsi="Times New Roman" w:cs="Times New Roman"/>
+          <w:color w:val="000000"/>
+          <w:sz w:val="24"/>
+          <w:szCs w:val="27"/>
+        </w:rPr>
+        <w:t xml:space="preserve"> представляет собой множество взаимосвязанных таблиц, каждая из которых содержит информацию об объектах определенного вида. Каждая строка таблицы содержит данные об одном объекте (например, автомобиле, компьютере, клиенте), а столбцы таблицы содержат различные характеристики этих объектов - атрибуты (например, номер двигателя, марка процессора, телефоны фирм или клиентов).</w:t>
       </w:r>
     </w:p>
     <w:p>
@@ -324,28 +315,17 @@
         <w:rPr>
           <w:rFonts w:ascii="Times New Roman" w:hAnsi="Times New Roman" w:cs="Times New Roman"/>
           <w:color w:val="000000"/>
-          <w:sz w:val="24"/>
-          <w:szCs w:val="27"/>
-        </w:rPr>
-      </w:pPr>
-      <w:r>
-        <w:rPr>
-          <w:rFonts w:ascii="Times New Roman" w:hAnsi="Times New Roman" w:cs="Times New Roman"/>
-          <w:b/>
-          <w:color w:val="000000"/>
-          <w:sz w:val="24"/>
-          <w:szCs w:val="27"/>
-        </w:rPr>
-        <w:t>Реляционная база данных</w:t>
-      </w:r>
-      <w:r>
-        <w:rPr>
-          <w:rFonts w:ascii="Times New Roman" w:hAnsi="Times New Roman" w:cs="Times New Roman"/>
-          <w:color w:val="000000"/>
-          <w:sz w:val="24"/>
-          <w:szCs w:val="27"/>
-        </w:rPr>
-        <w:t xml:space="preserve"> представляет собой множество взаимосвязанных таблиц, каждая из которых содержит информацию об объектах определенного вида. Каждая строка таблицы содержит данные об одном объекте (например, автомобиле, компьютере, клиенте), а столбцы таблицы содержат различные характеристики этих объектов - атрибуты (например, номер двигателя, марка процессора, телефоны фирм или клиентов).</w:t>
+          <w:szCs w:val="27"/>
+        </w:rPr>
+      </w:pPr>
+      <w:r>
+        <w:rPr>
+          <w:rFonts w:ascii="Times New Roman" w:hAnsi="Times New Roman" w:cs="Times New Roman"/>
+          <w:color w:val="000000"/>
+          <w:sz w:val="24"/>
+          <w:szCs w:val="27"/>
+        </w:rPr>
+        <w:t>В зависимости от структуры данных различают иерархические, сетевые и реляционные базы данных.</w:t>
       </w:r>
     </w:p>
     <w:p>
@@ -354,25 +334,6 @@
         <w:rPr>
           <w:rFonts w:ascii="Times New Roman" w:hAnsi="Times New Roman" w:cs="Times New Roman"/>
           <w:color w:val="000000"/>
-          <w:szCs w:val="27"/>
-        </w:rPr>
-      </w:pPr>
-      <w:r>
-        <w:rPr>
-          <w:rFonts w:ascii="Times New Roman" w:hAnsi="Times New Roman" w:cs="Times New Roman"/>
-          <w:color w:val="000000"/>
-          <w:sz w:val="24"/>
-          <w:szCs w:val="27"/>
-        </w:rPr>
-        <w:t>В зависимости от структуры данных различают иерархические, сетевые и реляционные базы данных.</w:t>
-      </w:r>
-    </w:p>
-    <w:p>
-      <w:pPr>
-        <w:jc w:val="both"/>
-        <w:rPr>
-          <w:rFonts w:ascii="Times New Roman" w:hAnsi="Times New Roman" w:cs="Times New Roman"/>
-          <w:color w:val="000000"/>
           <w:sz w:val="24"/>
           <w:szCs w:val="27"/>
         </w:rPr>
@@ -394,27 +355,7 @@
           <w:sz w:val="24"/>
           <w:szCs w:val="27"/>
         </w:rPr>
-        <w:t>, в которой все данные представлены в виде двумерных таблиц и все операции над базой сводятся к манипуляциям над таблицами. Название «реляционная» связано с тем фактом, что каждая запись в такой базе содержит информацию, относящуюся (</w:t>
-      </w:r>
-      <w:proofErr w:type="spellStart"/>
-      <w:r>
-        <w:rPr>
-          <w:rFonts w:ascii="Times New Roman" w:hAnsi="Times New Roman" w:cs="Times New Roman"/>
-          <w:color w:val="000000"/>
-          <w:sz w:val="24"/>
-          <w:szCs w:val="27"/>
-        </w:rPr>
-        <w:t>related</w:t>
-      </w:r>
-      <w:proofErr w:type="spellEnd"/>
-      <w:r>
-        <w:rPr>
-          <w:rFonts w:ascii="Times New Roman" w:hAnsi="Times New Roman" w:cs="Times New Roman"/>
-          <w:color w:val="000000"/>
-          <w:sz w:val="24"/>
-          <w:szCs w:val="27"/>
-        </w:rPr>
-        <w:t>) только к одному конкретному объекту (экземпляру сущности). Кроме того, с данными двух сущностей можно работать как с единым целым, основанным на значениях связей (ключей) между сущностями.</w:t>
+        <w:t>, в которой все данные представлены в виде двумерных таблиц и все операции над базой сводятся к манипуляциям над таблицами. Название «реляционная» связано с тем фактом, что каждая запись в такой базе содержит информацию, относящуюся (related) только к одному конкретному объекту (экземпляру сущности). Кроме того, с данными двух сущностей можно работать как с единым целым, основанным на значениях связей (ключей) между сущностями.</w:t>
       </w:r>
     </w:p>
     <w:p>
@@ -536,15 +477,7 @@
         <w:t>OLTP</w:t>
       </w:r>
       <w:r>
-        <w:t xml:space="preserve"> (обработка транзакций в режиме реального времени) участвует в работе конкретной системы. OLTP характеризуется большим количеством коротких онлайновых транзакций (INSERT, UPDATE, DELETE). Основной упор для OLTP-систем заключается в очень быстрой обработке запросов, обеспечении целостности данных в средах с множественным доступом и эффективности, измеряемой количеством транзакций в секунду. В базе данных OLTP есть подробные и текущие данные, а схема, используемая для хранения транзакционных баз данных, - это модель сущности (обычно 3NF). Он включает в себя Запросы, связанные с индивидуальной записью, </w:t>
-      </w:r>
-      <w:proofErr w:type="gramStart"/>
-      <w:r>
-        <w:t>например</w:t>
-      </w:r>
-      <w:proofErr w:type="gramEnd"/>
-      <w:r>
-        <w:t xml:space="preserve"> "Обновление электронной почты" в базе данных компании.</w:t>
+        <w:t> (обработка транзакций в режиме реального времени) участвует в работе конкретной системы. OLTP характеризуется большим количеством коротких онлайновых транзакций (INSERT, UPDATE, DELETE). Основной упор для OLTP-систем заключается в очень быстрой обработке запросов, обеспечении целостности данных в средах с множественным доступом и эффективности, измеряемой количеством транзакций в секунду. В базе данных OLTP есть подробные и текущие данные, а схема, используемая для хранения транзакционных баз данных, - это модель сущности (обычно 3NF). Он включает в себя Запросы, связанные с индивидуальной записью, например "Обновление электронной почты" в базе данных компании.</w:t>
       </w:r>
     </w:p>
     <w:p>
@@ -560,6 +493,7 @@
           <w:b/>
           <w:sz w:val="24"/>
           <w:szCs w:val="24"/>
+          <w:lang w:val="en-US"/>
         </w:rPr>
       </w:pPr>
       <w:r>
@@ -569,6 +503,7 @@
           <w:b w:val="0"/>
           <w:sz w:val="24"/>
           <w:szCs w:val="24"/>
+          <w:lang w:val="en-US"/>
         </w:rPr>
         <w:t>7.</w:t>
       </w:r>
@@ -578,6 +513,7 @@
           <w:b/>
           <w:sz w:val="24"/>
           <w:szCs w:val="24"/>
+          <w:lang w:val="en-US"/>
         </w:rPr>
         <w:t xml:space="preserve"> </w:t>
       </w:r>
@@ -596,6 +532,7 @@
           <w:b/>
           <w:sz w:val="24"/>
           <w:szCs w:val="24"/>
+          <w:lang w:val="en-US"/>
         </w:rPr>
         <w:t xml:space="preserve"> </w:t>
       </w:r>
@@ -614,6 +551,7 @@
           <w:b/>
           <w:sz w:val="24"/>
           <w:szCs w:val="24"/>
+          <w:lang w:val="en-US"/>
         </w:rPr>
         <w:t xml:space="preserve"> </w:t>
       </w:r>
@@ -634,6 +572,7 @@
           <w:b/>
           <w:sz w:val="24"/>
           <w:szCs w:val="24"/>
+          <w:lang w:val="en-US"/>
         </w:rPr>
         <w:t>?</w:t>
       </w:r>
@@ -650,17 +589,9 @@
           <w:rFonts w:ascii="Times New Roman" w:hAnsi="Times New Roman" w:cs="Times New Roman"/>
           <w:sz w:val="24"/>
           <w:szCs w:val="24"/>
-        </w:rPr>
-      </w:pPr>
-      <w:r>
-        <w:rPr>
-          <w:rFonts w:ascii="Times New Roman" w:hAnsi="Times New Roman" w:cs="Times New Roman"/>
-          <w:sz w:val="24"/>
-          <w:szCs w:val="24"/>
-          <w:shd w:val="clear" w:color="auto" w:fill="FFFFFF"/>
-        </w:rPr>
-        <w:t>(</w:t>
-      </w:r>
+          <w:lang w:val="en-US"/>
+        </w:rPr>
+      </w:pPr>
       <w:r>
         <w:rPr>
           <w:rFonts w:ascii="Times New Roman" w:hAnsi="Times New Roman" w:cs="Times New Roman"/>
@@ -669,16 +600,7 @@
           <w:shd w:val="clear" w:color="auto" w:fill="FFFFFF"/>
           <w:lang w:val="en-US"/>
         </w:rPr>
-        <w:t>online</w:t>
-      </w:r>
-      <w:r>
-        <w:rPr>
-          <w:rFonts w:ascii="Times New Roman" w:hAnsi="Times New Roman" w:cs="Times New Roman"/>
-          <w:sz w:val="24"/>
-          <w:szCs w:val="24"/>
-          <w:shd w:val="clear" w:color="auto" w:fill="FFFFFF"/>
-        </w:rPr>
-        <w:t xml:space="preserve"> </w:t>
+        <w:t>(</w:t>
       </w:r>
       <w:r>
         <w:rPr>
@@ -688,16 +610,7 @@
           <w:shd w:val="clear" w:color="auto" w:fill="FFFFFF"/>
           <w:lang w:val="en-US"/>
         </w:rPr>
-        <w:t>analytical</w:t>
-      </w:r>
-      <w:r>
-        <w:rPr>
-          <w:rFonts w:ascii="Times New Roman" w:hAnsi="Times New Roman" w:cs="Times New Roman"/>
-          <w:sz w:val="24"/>
-          <w:szCs w:val="24"/>
-          <w:shd w:val="clear" w:color="auto" w:fill="FFFFFF"/>
-        </w:rPr>
-        <w:t xml:space="preserve"> </w:t>
+        <w:t>online</w:t>
       </w:r>
       <w:r>
         <w:rPr>
@@ -707,6 +620,36 @@
           <w:shd w:val="clear" w:color="auto" w:fill="FFFFFF"/>
           <w:lang w:val="en-US"/>
         </w:rPr>
+        <w:t xml:space="preserve"> </w:t>
+      </w:r>
+      <w:r>
+        <w:rPr>
+          <w:rFonts w:ascii="Times New Roman" w:hAnsi="Times New Roman" w:cs="Times New Roman"/>
+          <w:sz w:val="24"/>
+          <w:szCs w:val="24"/>
+          <w:shd w:val="clear" w:color="auto" w:fill="FFFFFF"/>
+          <w:lang w:val="en-US"/>
+        </w:rPr>
+        <w:t>analytical</w:t>
+      </w:r>
+      <w:r>
+        <w:rPr>
+          <w:rFonts w:ascii="Times New Roman" w:hAnsi="Times New Roman" w:cs="Times New Roman"/>
+          <w:sz w:val="24"/>
+          <w:szCs w:val="24"/>
+          <w:shd w:val="clear" w:color="auto" w:fill="FFFFFF"/>
+          <w:lang w:val="en-US"/>
+        </w:rPr>
+        <w:t xml:space="preserve"> </w:t>
+      </w:r>
+      <w:r>
+        <w:rPr>
+          <w:rFonts w:ascii="Times New Roman" w:hAnsi="Times New Roman" w:cs="Times New Roman"/>
+          <w:sz w:val="24"/>
+          <w:szCs w:val="24"/>
+          <w:shd w:val="clear" w:color="auto" w:fill="FFFFFF"/>
+          <w:lang w:val="en-US"/>
+        </w:rPr>
         <w:t>processing</w:t>
       </w:r>
       <w:r>
@@ -715,6 +658,7 @@
           <w:sz w:val="24"/>
           <w:szCs w:val="24"/>
           <w:shd w:val="clear" w:color="auto" w:fill="FFFFFF"/>
+          <w:lang w:val="en-US"/>
         </w:rPr>
         <w:t>)</w:t>
       </w:r>
@@ -735,11 +679,11 @@
         <w:t> (он</w:t>
       </w:r>
       <w:r>
-        <w:t xml:space="preserve">лайн аналитическая обработка) имеет дело с историческими данными или архивными данными. OLAP характеризуется относительно низким объемом транзакций. Запросы часто очень </w:t>
+        <w:t xml:space="preserve">лайн аналитическая обработка) имеет дело с историческими данными или архивными данными. OLAP характеризуется относительно низким объемом транзакций. Запросы часто очень сложны и включают скопления. Для систем OLAP время отклика - это показатель эффективности. Приложения OLAP широко используются методами интеллектуального анализа данных. В базе данных OLAP хранятся агрегированные исторические данные, хранящиеся в многомерных схемах </w:t>
       </w:r>
       <w:r>
         <w:lastRenderedPageBreak/>
-        <w:t>сложны и включают скопления. Для систем OLAP время отклика - это показатель эффективности. Приложения OLAP широко используются методами интеллектуального анализа данных. В базе данных OLAP хранятся агрегированные исторические данные, хранящиеся в многомерных схемах (обычно звездообразная схема). Иногда запрос должен получить доступ к большому количеству данных в записях управления, как то, что было прибылью вашей компании в прошлом году.</w:t>
+        <w:t>(обычно звездообразная схема). Иногда запрос должен получить доступ к большому количеству данных в записях управления, как то, что было прибылью вашей компании в прошлом году.</w:t>
       </w:r>
     </w:p>
     <w:p>
@@ -961,63 +905,17 @@
           <w:szCs w:val="21"/>
           <w:shd w:val="clear" w:color="auto" w:fill="FFFFFF"/>
         </w:rPr>
-        <w:t xml:space="preserve">Сервис, или служба </w:t>
-      </w:r>
-      <w:proofErr w:type="spellStart"/>
-      <w:r>
-        <w:rPr>
-          <w:rFonts w:ascii="Times New Roman" w:hAnsi="Times New Roman" w:cs="Times New Roman"/>
-          <w:b/>
+        <w:t>Сервис, или служба Windows,</w:t>
+      </w:r>
+      <w:r>
+        <w:rPr>
+          <w:rFonts w:ascii="Times New Roman" w:hAnsi="Times New Roman" w:cs="Times New Roman"/>
           <w:color w:val="000000"/>
           <w:sz w:val="24"/>
           <w:szCs w:val="21"/>
           <w:shd w:val="clear" w:color="auto" w:fill="FFFFFF"/>
         </w:rPr>
-        <w:t>Windows</w:t>
-      </w:r>
-      <w:proofErr w:type="spellEnd"/>
-      <w:r>
-        <w:rPr>
-          <w:rFonts w:ascii="Times New Roman" w:hAnsi="Times New Roman" w:cs="Times New Roman"/>
-          <w:b/>
-          <w:color w:val="000000"/>
-          <w:sz w:val="24"/>
-          <w:szCs w:val="21"/>
-          <w:shd w:val="clear" w:color="auto" w:fill="FFFFFF"/>
-        </w:rPr>
-        <w:t>,</w:t>
-      </w:r>
-      <w:r>
-        <w:rPr>
-          <w:rFonts w:ascii="Times New Roman" w:hAnsi="Times New Roman" w:cs="Times New Roman"/>
-          <w:color w:val="000000"/>
-          <w:sz w:val="24"/>
-          <w:szCs w:val="21"/>
-          <w:shd w:val="clear" w:color="auto" w:fill="FFFFFF"/>
-        </w:rPr>
-        <w:t xml:space="preserve"> - это фоновое приложение, которое может запускаться различными способами, в том числе автоматически при старте </w:t>
-      </w:r>
-      <w:proofErr w:type="spellStart"/>
-      <w:r>
-        <w:rPr>
-          <w:rFonts w:ascii="Times New Roman" w:hAnsi="Times New Roman" w:cs="Times New Roman"/>
-          <w:color w:val="000000"/>
-          <w:sz w:val="24"/>
-          <w:szCs w:val="21"/>
-          <w:shd w:val="clear" w:color="auto" w:fill="FFFFFF"/>
-        </w:rPr>
-        <w:t>Windows</w:t>
-      </w:r>
-      <w:proofErr w:type="spellEnd"/>
-      <w:r>
-        <w:rPr>
-          <w:rFonts w:ascii="Times New Roman" w:hAnsi="Times New Roman" w:cs="Times New Roman"/>
-          <w:color w:val="000000"/>
-          <w:sz w:val="24"/>
-          <w:szCs w:val="21"/>
-          <w:shd w:val="clear" w:color="auto" w:fill="FFFFFF"/>
-        </w:rPr>
-        <w:t>, или стартовать в том случае, если окажется нужным другому подобному приложению. Отличительной особенностью сервиса является отсутствие средств непосредственного диалога с пользователем и, соответственно, отсутствие необходимости для пользователя предпринимать какие-либо действия для поддержания сервиса в работоспособном состоянии. Большинство сервисов могут быть остановлены по запросу пользователя, однако есть и такие, которые не могут быть остановлены по причине того, что они необходимы для нормальной работы некоторых компонентов операционной системы.</w:t>
+        <w:t xml:space="preserve"> - это фоновое приложение, которое может запускаться различными способами, в том числе автоматически при старте Windows, или стартовать в том случае, если окажется нужным другому подобному приложению. Отличительной особенностью сервиса является отсутствие средств непосредственного диалога с пользователем и, соответственно, отсутствие необходимости для пользователя предпринимать какие-либо действия для поддержания сервиса в работоспособном состоянии. Большинство сервисов могут быть остановлены по запросу пользователя, однако есть и такие, которые не могут быть остановлены по причине того, что они необходимы для нормальной работы некоторых компонентов операционной системы.</w:t>
       </w:r>
     </w:p>
     <w:p>
@@ -1351,67 +1249,7 @@
           <w:sz w:val="24"/>
           <w:szCs w:val="24"/>
         </w:rPr>
-        <w:t xml:space="preserve">программный интерфейс (API – </w:t>
-      </w:r>
-      <w:proofErr w:type="spellStart"/>
-      <w:r>
-        <w:rPr>
-          <w:rFonts w:ascii="Times New Roman" w:hAnsi="Times New Roman" w:cs="Times New Roman"/>
-          <w:color w:val="000000"/>
-          <w:sz w:val="24"/>
-          <w:szCs w:val="24"/>
-        </w:rPr>
-        <w:t>Application</w:t>
-      </w:r>
-      <w:proofErr w:type="spellEnd"/>
-      <w:r>
-        <w:rPr>
-          <w:rFonts w:ascii="Times New Roman" w:hAnsi="Times New Roman" w:cs="Times New Roman"/>
-          <w:color w:val="000000"/>
-          <w:sz w:val="24"/>
-          <w:szCs w:val="24"/>
-        </w:rPr>
-        <w:t xml:space="preserve"> </w:t>
-      </w:r>
-      <w:proofErr w:type="spellStart"/>
-      <w:r>
-        <w:rPr>
-          <w:rFonts w:ascii="Times New Roman" w:hAnsi="Times New Roman" w:cs="Times New Roman"/>
-          <w:color w:val="000000"/>
-          <w:sz w:val="24"/>
-          <w:szCs w:val="24"/>
-        </w:rPr>
-        <w:t>Programming</w:t>
-      </w:r>
-      <w:proofErr w:type="spellEnd"/>
-      <w:r>
-        <w:rPr>
-          <w:rFonts w:ascii="Times New Roman" w:hAnsi="Times New Roman" w:cs="Times New Roman"/>
-          <w:color w:val="000000"/>
-          <w:sz w:val="24"/>
-          <w:szCs w:val="24"/>
-        </w:rPr>
-        <w:t xml:space="preserve"> </w:t>
-      </w:r>
-      <w:proofErr w:type="spellStart"/>
-      <w:r>
-        <w:rPr>
-          <w:rFonts w:ascii="Times New Roman" w:hAnsi="Times New Roman" w:cs="Times New Roman"/>
-          <w:color w:val="000000"/>
-          <w:sz w:val="24"/>
-          <w:szCs w:val="24"/>
-        </w:rPr>
-        <w:t>Interface</w:t>
-      </w:r>
-      <w:proofErr w:type="spellEnd"/>
-      <w:r>
-        <w:rPr>
-          <w:rFonts w:ascii="Times New Roman" w:hAnsi="Times New Roman" w:cs="Times New Roman"/>
-          <w:color w:val="000000"/>
-          <w:sz w:val="24"/>
-          <w:szCs w:val="24"/>
-        </w:rPr>
-        <w:t xml:space="preserve">) представляет собой набор функций, вызываемых из клиентского приложения. Он может работать только с СУБД данного производителя и при ее замене придется переписывать значительную часть кода клиентского приложения. Прикладной программный интерфейс различен для разных СУБД.   </w:t>
+        <w:t xml:space="preserve">программный интерфейс (API – Application Programming Interface) представляет собой набор функций, вызываемых из клиентского приложения. Он может работать только с СУБД данного производителя и при ее замене придется переписывать значительную часть кода клиентского приложения. Прикладной программный интерфейс различен для разных СУБД.   </w:t>
       </w:r>
     </w:p>
     <w:p>
@@ -1462,128 +1300,19 @@
           <w:sz w:val="24"/>
           <w:szCs w:val="21"/>
         </w:rPr>
-        <w:t xml:space="preserve">Наиболее распространенным программным интерфейсом, обеспечивающим доступ к данным конкретной базы </w:t>
-      </w:r>
-      <w:proofErr w:type="gramStart"/>
-      <w:r>
+        <w:t>Наиболее распространенным программным интерфейсом, обеспечивающим доступ к данным конкретной базы данных является ODBC (Open Database Connectivity) фирмы Microsoft. В рамках ODBC программное приложение непосредственно взаимодействует с диспетчером драйвером, посылая ему ODBC-вызовы. Диспетчер драйверов отвечает за динамическую загрузку нужного ODBC-драйвера, через который обращается с серверу баз данных. ODBC-драйвер выполняет все вызовы ODBC-функций и «переводит» их на язык источника данных. СУБД хранит и выводит данные в ответ на запросы со стороны ODBC-драйвера.</w:t>
+      </w:r>
+    </w:p>
+    <w:p>
+      <w:pPr>
+        <w:jc w:val="both"/>
         <w:rPr>
           <w:rFonts w:ascii="Times New Roman" w:hAnsi="Times New Roman" w:cs="Times New Roman"/>
           <w:color w:val="000000"/>
           <w:sz w:val="24"/>
           <w:szCs w:val="21"/>
         </w:rPr>
-        <w:t>данных</w:t>
-      </w:r>
-      <w:proofErr w:type="gramEnd"/>
-      <w:r>
-        <w:rPr>
-          <w:rFonts w:ascii="Times New Roman" w:hAnsi="Times New Roman" w:cs="Times New Roman"/>
-          <w:color w:val="000000"/>
-          <w:sz w:val="24"/>
-          <w:szCs w:val="21"/>
-        </w:rPr>
-        <w:t xml:space="preserve"> является ODBC (</w:t>
-      </w:r>
-      <w:proofErr w:type="spellStart"/>
-      <w:r>
-        <w:rPr>
-          <w:rFonts w:ascii="Times New Roman" w:hAnsi="Times New Roman" w:cs="Times New Roman"/>
-          <w:color w:val="000000"/>
-          <w:sz w:val="24"/>
-          <w:szCs w:val="21"/>
-        </w:rPr>
-        <w:t>Open</w:t>
-      </w:r>
-      <w:proofErr w:type="spellEnd"/>
-      <w:r>
-        <w:rPr>
-          <w:rFonts w:ascii="Times New Roman" w:hAnsi="Times New Roman" w:cs="Times New Roman"/>
-          <w:color w:val="000000"/>
-          <w:sz w:val="24"/>
-          <w:szCs w:val="21"/>
-        </w:rPr>
-        <w:t xml:space="preserve"> </w:t>
-      </w:r>
-      <w:proofErr w:type="spellStart"/>
-      <w:r>
-        <w:rPr>
-          <w:rFonts w:ascii="Times New Roman" w:hAnsi="Times New Roman" w:cs="Times New Roman"/>
-          <w:color w:val="000000"/>
-          <w:sz w:val="24"/>
-          <w:szCs w:val="21"/>
-        </w:rPr>
-        <w:t>Database</w:t>
-      </w:r>
-      <w:proofErr w:type="spellEnd"/>
-      <w:r>
-        <w:rPr>
-          <w:rFonts w:ascii="Times New Roman" w:hAnsi="Times New Roman" w:cs="Times New Roman"/>
-          <w:color w:val="000000"/>
-          <w:sz w:val="24"/>
-          <w:szCs w:val="21"/>
-        </w:rPr>
-        <w:t xml:space="preserve"> </w:t>
-      </w:r>
-      <w:proofErr w:type="spellStart"/>
-      <w:r>
-        <w:rPr>
-          <w:rFonts w:ascii="Times New Roman" w:hAnsi="Times New Roman" w:cs="Times New Roman"/>
-          <w:color w:val="000000"/>
-          <w:sz w:val="24"/>
-          <w:szCs w:val="21"/>
-        </w:rPr>
-        <w:t>Connectivity</w:t>
-      </w:r>
-      <w:proofErr w:type="spellEnd"/>
-      <w:r>
-        <w:rPr>
-          <w:rFonts w:ascii="Times New Roman" w:hAnsi="Times New Roman" w:cs="Times New Roman"/>
-          <w:color w:val="000000"/>
-          <w:sz w:val="24"/>
-          <w:szCs w:val="21"/>
-        </w:rPr>
-        <w:t xml:space="preserve">) фирмы </w:t>
-      </w:r>
-      <w:proofErr w:type="spellStart"/>
-      <w:r>
-        <w:rPr>
-          <w:rFonts w:ascii="Times New Roman" w:hAnsi="Times New Roman" w:cs="Times New Roman"/>
-          <w:color w:val="000000"/>
-          <w:sz w:val="24"/>
-          <w:szCs w:val="21"/>
-        </w:rPr>
-        <w:t>Microsoft</w:t>
-      </w:r>
-      <w:proofErr w:type="spellEnd"/>
-      <w:r>
-        <w:rPr>
-          <w:rFonts w:ascii="Times New Roman" w:hAnsi="Times New Roman" w:cs="Times New Roman"/>
-          <w:color w:val="000000"/>
-          <w:sz w:val="24"/>
-          <w:szCs w:val="21"/>
-        </w:rPr>
-        <w:t xml:space="preserve">. В рамках ODBC программное приложение непосредственно взаимодействует с диспетчером драйвером, посылая ему ODBC-вызовы. Диспетчер драйверов отвечает за динамическую загрузку нужного ODBC-драйвера, через который обращается </w:t>
-      </w:r>
-      <w:proofErr w:type="gramStart"/>
-      <w:r>
-        <w:rPr>
-          <w:rFonts w:ascii="Times New Roman" w:hAnsi="Times New Roman" w:cs="Times New Roman"/>
-          <w:color w:val="000000"/>
-          <w:sz w:val="24"/>
-          <w:szCs w:val="21"/>
-        </w:rPr>
-        <w:t>с серверу</w:t>
-      </w:r>
-      <w:proofErr w:type="gramEnd"/>
-      <w:r>
-        <w:rPr>
-          <w:rFonts w:ascii="Times New Roman" w:hAnsi="Times New Roman" w:cs="Times New Roman"/>
-          <w:color w:val="000000"/>
-          <w:sz w:val="24"/>
-          <w:szCs w:val="21"/>
-        </w:rPr>
-        <w:t xml:space="preserve"> баз данных. ODBC-драйвер выполняет все вызовы ODBC-функций и «переводит» их на язык источника данных. СУБД хранит и выводит данные в ответ на запросы со стороны ODBC-драйвера.</w:t>
-      </w:r>
+      </w:pPr>
     </w:p>
     <w:p>
       <w:pPr>
@@ -1591,8 +1320,8 @@
         <w:rPr>
           <w:rFonts w:ascii="Times New Roman" w:hAnsi="Times New Roman" w:cs="Times New Roman"/>
           <w:color w:val="000000"/>
-          <w:sz w:val="24"/>
-          <w:szCs w:val="21"/>
+          <w:sz w:val="32"/>
+          <w:szCs w:val="24"/>
         </w:rPr>
       </w:pPr>
     </w:p>
@@ -1601,46 +1330,56 @@
         <w:jc w:val="both"/>
         <w:rPr>
           <w:rFonts w:ascii="Times New Roman" w:hAnsi="Times New Roman" w:cs="Times New Roman"/>
-          <w:color w:val="000000"/>
-          <w:sz w:val="32"/>
-          <w:szCs w:val="24"/>
-        </w:rPr>
-      </w:pPr>
+          <w:b/>
+          <w:sz w:val="24"/>
+          <w:szCs w:val="24"/>
+        </w:rPr>
+      </w:pPr>
+      <w:r>
+        <w:rPr>
+          <w:rFonts w:ascii="Times New Roman" w:hAnsi="Times New Roman" w:cs="Times New Roman"/>
+          <w:b/>
+          <w:color w:val="000000"/>
+          <w:sz w:val="24"/>
+          <w:szCs w:val="24"/>
+        </w:rPr>
+        <w:t xml:space="preserve">11. </w:t>
+      </w:r>
+      <w:r>
+        <w:rPr>
+          <w:rFonts w:ascii="Times New Roman" w:hAnsi="Times New Roman" w:cs="Times New Roman"/>
+          <w:b/>
+          <w:sz w:val="24"/>
+          <w:szCs w:val="24"/>
+        </w:rPr>
+        <w:t>Поясните понятие «интерфейс командной строки»</w:t>
+      </w:r>
     </w:p>
     <w:p>
       <w:pPr>
         <w:jc w:val="both"/>
         <w:rPr>
           <w:rFonts w:ascii="Times New Roman" w:hAnsi="Times New Roman" w:cs="Times New Roman"/>
-          <w:b/>
-          <w:sz w:val="24"/>
-          <w:szCs w:val="24"/>
-        </w:rPr>
-      </w:pPr>
-      <w:r>
-        <w:rPr>
-          <w:rFonts w:ascii="Times New Roman" w:hAnsi="Times New Roman" w:cs="Times New Roman"/>
-          <w:b/>
-          <w:color w:val="000000"/>
-          <w:sz w:val="24"/>
-          <w:szCs w:val="24"/>
+          <w:color w:val="222222"/>
+          <w:sz w:val="24"/>
+          <w:szCs w:val="24"/>
+          <w:shd w:val="clear" w:color="auto" w:fill="FFFFFF"/>
+        </w:rPr>
+      </w:pPr>
+      <w:r>
+        <w:rPr>
+          <w:rFonts w:ascii="Times New Roman" w:hAnsi="Times New Roman" w:cs="Times New Roman"/>
+          <w:b/>
+          <w:bCs/>
+          <w:color w:val="222222"/>
+          <w:sz w:val="24"/>
+          <w:szCs w:val="24"/>
+          <w:shd w:val="clear" w:color="auto" w:fill="FFFFFF"/>
         </w:rPr>
         <w:lastRenderedPageBreak/>
-        <w:t xml:space="preserve">11. </w:t>
-      </w:r>
-      <w:r>
-        <w:rPr>
-          <w:rFonts w:ascii="Times New Roman" w:hAnsi="Times New Roman" w:cs="Times New Roman"/>
-          <w:b/>
-          <w:sz w:val="24"/>
-          <w:szCs w:val="24"/>
-        </w:rPr>
-        <w:t>Поясните понятие «интерфейс командной строки»</w:t>
-      </w:r>
-    </w:p>
-    <w:p>
-      <w:pPr>
-        <w:jc w:val="both"/>
+        <w:t>Интерфейс командной строки</w:t>
+      </w:r>
+      <w:r>
         <w:rPr>
           <w:rFonts w:ascii="Times New Roman" w:hAnsi="Times New Roman" w:cs="Times New Roman"/>
           <w:color w:val="222222"/>
@@ -1648,74 +1387,19 @@
           <w:szCs w:val="24"/>
           <w:shd w:val="clear" w:color="auto" w:fill="FFFFFF"/>
         </w:rPr>
-      </w:pPr>
-      <w:r>
-        <w:rPr>
-          <w:rFonts w:ascii="Times New Roman" w:hAnsi="Times New Roman" w:cs="Times New Roman"/>
-          <w:b/>
+        <w:t> (Command line</w:t>
+      </w:r>
+      <w:r>
+        <w:rPr>
+          <w:rFonts w:ascii="Times New Roman" w:hAnsi="Times New Roman" w:cs="Times New Roman"/>
           <w:bCs/>
           <w:color w:val="222222"/>
           <w:sz w:val="24"/>
           <w:szCs w:val="24"/>
           <w:shd w:val="clear" w:color="auto" w:fill="FFFFFF"/>
         </w:rPr>
-        <w:t>Интерфейс командной строки</w:t>
-      </w:r>
-      <w:r>
-        <w:rPr>
-          <w:rFonts w:ascii="Times New Roman" w:hAnsi="Times New Roman" w:cs="Times New Roman"/>
-          <w:color w:val="222222"/>
-          <w:sz w:val="24"/>
-          <w:szCs w:val="24"/>
-          <w:shd w:val="clear" w:color="auto" w:fill="FFFFFF"/>
-        </w:rPr>
-        <w:t> (</w:t>
-      </w:r>
-      <w:proofErr w:type="spellStart"/>
-      <w:r>
-        <w:rPr>
-          <w:rFonts w:ascii="Times New Roman" w:hAnsi="Times New Roman" w:cs="Times New Roman"/>
-          <w:color w:val="222222"/>
-          <w:sz w:val="24"/>
-          <w:szCs w:val="24"/>
-          <w:shd w:val="clear" w:color="auto" w:fill="FFFFFF"/>
-        </w:rPr>
-        <w:t>Command</w:t>
-      </w:r>
-      <w:proofErr w:type="spellEnd"/>
-      <w:r>
-        <w:rPr>
-          <w:rFonts w:ascii="Times New Roman" w:hAnsi="Times New Roman" w:cs="Times New Roman"/>
-          <w:color w:val="222222"/>
-          <w:sz w:val="24"/>
-          <w:szCs w:val="24"/>
-          <w:shd w:val="clear" w:color="auto" w:fill="FFFFFF"/>
-        </w:rPr>
-        <w:t xml:space="preserve"> </w:t>
-      </w:r>
-      <w:proofErr w:type="spellStart"/>
-      <w:r>
-        <w:rPr>
-          <w:rFonts w:ascii="Times New Roman" w:hAnsi="Times New Roman" w:cs="Times New Roman"/>
-          <w:color w:val="222222"/>
-          <w:sz w:val="24"/>
-          <w:szCs w:val="24"/>
-          <w:shd w:val="clear" w:color="auto" w:fill="FFFFFF"/>
-        </w:rPr>
-        <w:t>line</w:t>
-      </w:r>
-      <w:r>
-        <w:rPr>
-          <w:rFonts w:ascii="Times New Roman" w:hAnsi="Times New Roman" w:cs="Times New Roman"/>
-          <w:bCs/>
-          <w:color w:val="222222"/>
-          <w:sz w:val="24"/>
-          <w:szCs w:val="24"/>
-          <w:shd w:val="clear" w:color="auto" w:fill="FFFFFF"/>
-        </w:rPr>
         <w:t>interface</w:t>
       </w:r>
-      <w:proofErr w:type="spellEnd"/>
       <w:r>
         <w:rPr>
           <w:rFonts w:ascii="Times New Roman" w:hAnsi="Times New Roman" w:cs="Times New Roman"/>
@@ -2148,18 +1832,7 @@
           <w:szCs w:val="24"/>
           <w:lang w:eastAsia="ru-RU"/>
         </w:rPr>
-        <w:t> </w:t>
-      </w:r>
-      <w:proofErr w:type="gramStart"/>
-      <w:r>
-        <w:rPr>
-          <w:rFonts w:ascii="Times New Roman" w:eastAsia="Times New Roman" w:hAnsi="Times New Roman" w:cs="Times New Roman"/>
-          <w:color w:val="222222"/>
-          <w:sz w:val="24"/>
-          <w:szCs w:val="24"/>
-          <w:lang w:eastAsia="ru-RU"/>
-        </w:rPr>
-        <w:t>( </w:t>
+        <w:t> ( </w:t>
       </w:r>
       <w:r>
         <w:rPr>
@@ -2173,7 +1846,6 @@
         </w:rPr>
         <w:t>structured</w:t>
       </w:r>
-      <w:proofErr w:type="gramEnd"/>
       <w:r>
         <w:rPr>
           <w:rFonts w:ascii="Times New Roman" w:eastAsia="Times New Roman" w:hAnsi="Times New Roman" w:cs="Times New Roman"/>
@@ -2260,20 +1932,8 @@
           <w:szCs w:val="24"/>
           <w:lang w:eastAsia="ru-RU"/>
         </w:rPr>
-        <w:t xml:space="preserve">язык </w:t>
-      </w:r>
-      <w:proofErr w:type="spellStart"/>
-      <w:r>
-        <w:rPr>
-          <w:rFonts w:ascii="Times New Roman" w:eastAsia="Times New Roman" w:hAnsi="Times New Roman" w:cs="Times New Roman"/>
-          <w:color w:val="222222"/>
-          <w:sz w:val="24"/>
-          <w:szCs w:val="24"/>
-          <w:lang w:eastAsia="ru-RU"/>
-        </w:rPr>
-        <w:t>программированияя</w:t>
-      </w:r>
-      <w:proofErr w:type="spellEnd"/>
+        <w:t>язык программированияя</w:t>
+      </w:r>
       <w:r>
         <w:rPr>
           <w:rFonts w:ascii="Times New Roman" w:eastAsia="Times New Roman" w:hAnsi="Times New Roman" w:cs="Times New Roman"/>
@@ -2598,7 +2258,6 @@
         </w:rPr>
         <w:t xml:space="preserve"> &amp; </w:t>
       </w:r>
-      <w:proofErr w:type="spellStart"/>
       <w:r>
         <w:rPr>
           <w:rFonts w:ascii="Times New Roman" w:hAnsi="Times New Roman"/>
@@ -2608,7 +2267,6 @@
         </w:rPr>
         <w:t>Fortan</w:t>
       </w:r>
-      <w:proofErr w:type="spellEnd"/>
       <w:r>
         <w:rPr>
           <w:rFonts w:ascii="Times New Roman" w:hAnsi="Times New Roman"/>
@@ -2763,33 +2421,15 @@
           <w:sz w:val="24"/>
           <w:lang w:val="en-US" w:eastAsia="ru-RU"/>
         </w:rPr>
-        <w:t xml:space="preserve"> DDL (Data Definition </w:t>
-      </w:r>
-      <w:proofErr w:type="gramStart"/>
+        <w:t xml:space="preserve"> DDL (Data Definition Language);</w:t>
+      </w:r>
       <w:r>
         <w:rPr>
           <w:rFonts w:ascii="Times New Roman" w:hAnsi="Times New Roman" w:cs="Times New Roman"/>
           <w:sz w:val="24"/>
           <w:lang w:val="en-US" w:eastAsia="ru-RU"/>
         </w:rPr>
-        <w:t>Language);</w:t>
-      </w:r>
-      <w:r>
-        <w:rPr>
-          <w:rFonts w:ascii="Times New Roman" w:hAnsi="Times New Roman" w:cs="Times New Roman"/>
-          <w:sz w:val="24"/>
-          <w:lang w:val="en-US" w:eastAsia="ru-RU"/>
-        </w:rPr>
-        <w:t>(</w:t>
-      </w:r>
-      <w:proofErr w:type="gramEnd"/>
-      <w:r>
-        <w:rPr>
-          <w:rFonts w:ascii="Times New Roman" w:hAnsi="Times New Roman" w:cs="Times New Roman"/>
-          <w:sz w:val="24"/>
-          <w:lang w:val="en-US" w:eastAsia="ru-RU"/>
-        </w:rPr>
-        <w:t>CREATE DROP ALTER)</w:t>
+        <w:t>(CREATE DROP ALTER)</w:t>
       </w:r>
     </w:p>
     <w:p>
@@ -2814,61 +2454,7 @@
           <w:sz w:val="24"/>
           <w:lang w:eastAsia="ru-RU"/>
         </w:rPr>
-        <w:t>зык манипулирования данными DML (</w:t>
-      </w:r>
-      <w:proofErr w:type="spellStart"/>
-      <w:r>
-        <w:rPr>
-          <w:rFonts w:ascii="Times New Roman" w:hAnsi="Times New Roman" w:cs="Times New Roman"/>
-          <w:sz w:val="24"/>
-          <w:lang w:eastAsia="ru-RU"/>
-        </w:rPr>
-        <w:t>Data</w:t>
-      </w:r>
-      <w:proofErr w:type="spellEnd"/>
-      <w:r>
-        <w:rPr>
-          <w:rFonts w:ascii="Times New Roman" w:hAnsi="Times New Roman" w:cs="Times New Roman"/>
-          <w:sz w:val="24"/>
-          <w:lang w:eastAsia="ru-RU"/>
-        </w:rPr>
-        <w:t xml:space="preserve"> </w:t>
-      </w:r>
-      <w:proofErr w:type="spellStart"/>
-      <w:r>
-        <w:rPr>
-          <w:rFonts w:ascii="Times New Roman" w:hAnsi="Times New Roman" w:cs="Times New Roman"/>
-          <w:sz w:val="24"/>
-          <w:lang w:eastAsia="ru-RU"/>
-        </w:rPr>
-        <w:t>Manipulation</w:t>
-      </w:r>
-      <w:proofErr w:type="spellEnd"/>
-      <w:r>
-        <w:rPr>
-          <w:rFonts w:ascii="Times New Roman" w:hAnsi="Times New Roman" w:cs="Times New Roman"/>
-          <w:sz w:val="24"/>
-          <w:lang w:eastAsia="ru-RU"/>
-        </w:rPr>
-        <w:t xml:space="preserve"> </w:t>
-      </w:r>
-      <w:proofErr w:type="spellStart"/>
-      <w:r>
-        <w:rPr>
-          <w:rFonts w:ascii="Times New Roman" w:hAnsi="Times New Roman" w:cs="Times New Roman"/>
-          <w:sz w:val="24"/>
-          <w:lang w:eastAsia="ru-RU"/>
-        </w:rPr>
-        <w:t>Language</w:t>
-      </w:r>
-      <w:proofErr w:type="spellEnd"/>
-      <w:r>
-        <w:rPr>
-          <w:rFonts w:ascii="Times New Roman" w:hAnsi="Times New Roman" w:cs="Times New Roman"/>
-          <w:sz w:val="24"/>
-          <w:lang w:eastAsia="ru-RU"/>
-        </w:rPr>
-        <w:t>).</w:t>
+        <w:t>зык манипулирования данными DML (Data Manipulation Language).</w:t>
       </w:r>
     </w:p>
     <w:p>
@@ -2889,27 +2475,7 @@
           <w:szCs w:val="27"/>
           <w:lang w:eastAsia="ru-RU"/>
         </w:rPr>
-        <w:t xml:space="preserve">Язык определения данных включает операторы, управляющие объектами базы данных. К последним относятся таблицы, индексы, представления. Для каждой конкретной базы данных существует свой набор объектов базы данных, который может значительно расширять набор объектов, предусмотренный стандартом. В некоторых СУБД, таких как </w:t>
-      </w:r>
-      <w:proofErr w:type="spellStart"/>
-      <w:r>
-        <w:rPr>
-          <w:rFonts w:ascii="Times New Roman" w:eastAsia="Times New Roman" w:hAnsi="Times New Roman" w:cs="Times New Roman"/>
-          <w:sz w:val="24"/>
-          <w:szCs w:val="27"/>
-          <w:lang w:eastAsia="ru-RU"/>
-        </w:rPr>
-        <w:t>Oracle</w:t>
-      </w:r>
-      <w:proofErr w:type="spellEnd"/>
-      <w:r>
-        <w:rPr>
-          <w:rFonts w:ascii="Times New Roman" w:eastAsia="Times New Roman" w:hAnsi="Times New Roman" w:cs="Times New Roman"/>
-          <w:sz w:val="24"/>
-          <w:szCs w:val="27"/>
-          <w:lang w:eastAsia="ru-RU"/>
-        </w:rPr>
-        <w:t>, все объекты базы данных, принадлежащие одному пользователю, образуют схему базы данных. С другой стороны, в стандарте SQL92 термином "схема" стали называть группу взаимосвязанных таблиц.</w:t>
+        <w:t>Язык определения данных включает операторы, управляющие объектами базы данных. К последним относятся таблицы, индексы, представления. Для каждой конкретной базы данных существует свой набор объектов базы данных, который может значительно расширять набор объектов, предусмотренный стандартом. В некоторых СУБД, таких как Oracle, все объекты базы данных, принадлежащие одному пользователю, образуют схему базы данных. С другой стороны, в стандарте SQL92 термином "схема" стали называть группу взаимосвязанных таблиц.</w:t>
       </w:r>
     </w:p>
     <w:p>
@@ -3320,67 +2886,7 @@
           <w:sz w:val="24"/>
           <w:szCs w:val="24"/>
         </w:rPr>
-        <w:t xml:space="preserve">предусматриваются самой моделью данных и тесно связаны со структурой данных. С ограничениями этого типа хорошо согласуются операции манипулирования данными, поэтому контроль над соблюдением внутренних ограничений обычно не вызывает трудностей. Как правило, внутренние ограничения целостности задаются вместе с определением структурных спецификаций средствами языка описания данных (ЯОД - </w:t>
-      </w:r>
-      <w:proofErr w:type="spellStart"/>
-      <w:r>
-        <w:rPr>
-          <w:rFonts w:ascii="Times New Roman" w:hAnsi="Times New Roman" w:cs="Times New Roman"/>
-          <w:color w:val="000000"/>
-          <w:sz w:val="24"/>
-          <w:szCs w:val="24"/>
-        </w:rPr>
-        <w:t>Data</w:t>
-      </w:r>
-      <w:proofErr w:type="spellEnd"/>
-      <w:r>
-        <w:rPr>
-          <w:rFonts w:ascii="Times New Roman" w:hAnsi="Times New Roman" w:cs="Times New Roman"/>
-          <w:color w:val="000000"/>
-          <w:sz w:val="24"/>
-          <w:szCs w:val="24"/>
-        </w:rPr>
-        <w:t xml:space="preserve"> </w:t>
-      </w:r>
-      <w:proofErr w:type="spellStart"/>
-      <w:r>
-        <w:rPr>
-          <w:rFonts w:ascii="Times New Roman" w:hAnsi="Times New Roman" w:cs="Times New Roman"/>
-          <w:color w:val="000000"/>
-          <w:sz w:val="24"/>
-          <w:szCs w:val="24"/>
-        </w:rPr>
-        <w:t>Definition</w:t>
-      </w:r>
-      <w:proofErr w:type="spellEnd"/>
-      <w:r>
-        <w:rPr>
-          <w:rFonts w:ascii="Times New Roman" w:hAnsi="Times New Roman" w:cs="Times New Roman"/>
-          <w:color w:val="000000"/>
-          <w:sz w:val="24"/>
-          <w:szCs w:val="24"/>
-        </w:rPr>
-        <w:t xml:space="preserve"> </w:t>
-      </w:r>
-      <w:proofErr w:type="spellStart"/>
-      <w:r>
-        <w:rPr>
-          <w:rFonts w:ascii="Times New Roman" w:hAnsi="Times New Roman" w:cs="Times New Roman"/>
-          <w:color w:val="000000"/>
-          <w:sz w:val="24"/>
-          <w:szCs w:val="24"/>
-        </w:rPr>
-        <w:t>Language</w:t>
-      </w:r>
-      <w:proofErr w:type="spellEnd"/>
-      <w:r>
-        <w:rPr>
-          <w:rFonts w:ascii="Times New Roman" w:hAnsi="Times New Roman" w:cs="Times New Roman"/>
-          <w:color w:val="000000"/>
-          <w:sz w:val="24"/>
-          <w:szCs w:val="24"/>
-        </w:rPr>
-        <w:t>(DDL)). </w:t>
+        <w:t>предусматриваются самой моделью данных и тесно связаны со структурой данных. С ограничениями этого типа хорошо согласуются операции манипулирования данными, поэтому контроль над соблюдением внутренних ограничений обычно не вызывает трудностей. Как правило, внутренние ограничения целостности задаются вместе с определением структурных спецификаций средствами языка описания данных (ЯОД - Data Definition Language(DDL)). </w:t>
       </w:r>
     </w:p>
     <w:p>
@@ -3412,67 +2918,7 @@
           <w:sz w:val="24"/>
           <w:szCs w:val="24"/>
         </w:rPr>
-        <w:t xml:space="preserve">включаются в структуру базы данных с помощью средств языка контроля данных (DCL, </w:t>
-      </w:r>
-      <w:proofErr w:type="spellStart"/>
-      <w:r>
-        <w:rPr>
-          <w:rFonts w:ascii="Times New Roman" w:hAnsi="Times New Roman" w:cs="Times New Roman"/>
-          <w:color w:val="000000"/>
-          <w:sz w:val="24"/>
-          <w:szCs w:val="24"/>
-        </w:rPr>
-        <w:t>Data</w:t>
-      </w:r>
-      <w:proofErr w:type="spellEnd"/>
-      <w:r>
-        <w:rPr>
-          <w:rFonts w:ascii="Times New Roman" w:hAnsi="Times New Roman" w:cs="Times New Roman"/>
-          <w:color w:val="000000"/>
-          <w:sz w:val="24"/>
-          <w:szCs w:val="24"/>
-        </w:rPr>
-        <w:t xml:space="preserve"> </w:t>
-      </w:r>
-      <w:proofErr w:type="spellStart"/>
-      <w:r>
-        <w:rPr>
-          <w:rFonts w:ascii="Times New Roman" w:hAnsi="Times New Roman" w:cs="Times New Roman"/>
-          <w:color w:val="000000"/>
-          <w:sz w:val="24"/>
-          <w:szCs w:val="24"/>
-        </w:rPr>
-        <w:t>Control</w:t>
-      </w:r>
-      <w:proofErr w:type="spellEnd"/>
-      <w:r>
-        <w:rPr>
-          <w:rFonts w:ascii="Times New Roman" w:hAnsi="Times New Roman" w:cs="Times New Roman"/>
-          <w:color w:val="000000"/>
-          <w:sz w:val="24"/>
-          <w:szCs w:val="24"/>
-        </w:rPr>
-        <w:t xml:space="preserve"> </w:t>
-      </w:r>
-      <w:proofErr w:type="spellStart"/>
-      <w:r>
-        <w:rPr>
-          <w:rFonts w:ascii="Times New Roman" w:hAnsi="Times New Roman" w:cs="Times New Roman"/>
-          <w:color w:val="000000"/>
-          <w:sz w:val="24"/>
-          <w:szCs w:val="24"/>
-        </w:rPr>
-        <w:t>Language</w:t>
-      </w:r>
-      <w:proofErr w:type="spellEnd"/>
-      <w:r>
-        <w:rPr>
-          <w:rFonts w:ascii="Times New Roman" w:hAnsi="Times New Roman" w:cs="Times New Roman"/>
-          <w:color w:val="000000"/>
-          <w:sz w:val="24"/>
-          <w:szCs w:val="24"/>
-        </w:rPr>
-        <w:t>). В качестве явных ограничений чаще всего выступают условия, накладываемые на значения данных. Например, номер паспорта является уникальным, заработная плата не может быть отрицательной, а дата приёма сотрудника на работу обязательно будет меньше, чем дата его перевода на другую работу.</w:t>
+        <w:t>включаются в структуру базы данных с помощью средств языка контроля данных (DCL, Data Control Language). В качестве явных ограничений чаще всего выступают условия, накладываемые на значения данных. Например, номер паспорта является уникальным, заработная плата не может быть отрицательной, а дата приёма сотрудника на работу обязательно будет меньше, чем дата его перевода на другую работу.</w:t>
       </w:r>
     </w:p>
     <w:p>
@@ -3846,27 +3292,15 @@
           <w:lang w:val="en-US" w:eastAsia="ru-RU"/>
         </w:rPr>
       </w:pPr>
-      <w:proofErr w:type="spellStart"/>
-      <w:r>
-        <w:rPr>
-          <w:rFonts w:ascii="Times New Roman" w:eastAsia="Times New Roman" w:hAnsi="Times New Roman" w:cs="Times New Roman"/>
-          <w:color w:val="222222"/>
-          <w:sz w:val="24"/>
-          <w:szCs w:val="24"/>
-          <w:lang w:eastAsia="ru-RU"/>
-        </w:rPr>
-        <w:t>Поярдок</w:t>
-      </w:r>
-      <w:proofErr w:type="spellEnd"/>
-      <w:r>
-        <w:rPr>
-          <w:rFonts w:ascii="Times New Roman" w:eastAsia="Times New Roman" w:hAnsi="Times New Roman" w:cs="Times New Roman"/>
-          <w:color w:val="222222"/>
-          <w:sz w:val="24"/>
-          <w:szCs w:val="24"/>
-          <w:lang w:eastAsia="ru-RU"/>
-        </w:rPr>
-        <w:t xml:space="preserve"> выполнения </w:t>
+      <w:r>
+        <w:rPr>
+          <w:rFonts w:ascii="Times New Roman" w:eastAsia="Times New Roman" w:hAnsi="Times New Roman" w:cs="Times New Roman"/>
+          <w:color w:val="222222"/>
+          <w:sz w:val="24"/>
+          <w:szCs w:val="24"/>
+          <w:lang w:eastAsia="ru-RU"/>
+        </w:rPr>
+        <w:t xml:space="preserve">Поярдок выполнения </w:t>
       </w:r>
       <w:r>
         <w:rPr>
@@ -3976,27 +3410,15 @@
           <w:lang w:eastAsia="ru-RU"/>
         </w:rPr>
       </w:pPr>
-      <w:proofErr w:type="spellStart"/>
-      <w:r>
-        <w:rPr>
-          <w:rFonts w:ascii="Times New Roman" w:eastAsia="Times New Roman" w:hAnsi="Times New Roman" w:cs="Times New Roman"/>
-          <w:color w:val="222222"/>
-          <w:sz w:val="24"/>
-          <w:szCs w:val="24"/>
-          <w:lang w:eastAsia="ru-RU"/>
-        </w:rPr>
-        <w:t>where</w:t>
-      </w:r>
-      <w:proofErr w:type="spellEnd"/>
-      <w:r>
-        <w:rPr>
-          <w:rFonts w:ascii="Times New Roman" w:eastAsia="Times New Roman" w:hAnsi="Times New Roman" w:cs="Times New Roman"/>
-          <w:color w:val="222222"/>
-          <w:sz w:val="24"/>
-          <w:szCs w:val="24"/>
-          <w:lang w:eastAsia="ru-RU"/>
-        </w:rPr>
-        <w:t>.</w:t>
+      <w:r>
+        <w:rPr>
+          <w:rFonts w:ascii="Times New Roman" w:eastAsia="Times New Roman" w:hAnsi="Times New Roman" w:cs="Times New Roman"/>
+          <w:color w:val="222222"/>
+          <w:sz w:val="24"/>
+          <w:szCs w:val="24"/>
+          <w:lang w:eastAsia="ru-RU"/>
+        </w:rPr>
+        <w:t>where.</w:t>
       </w:r>
     </w:p>
     <w:p>
@@ -4322,27 +3744,7 @@
           <w:sz w:val="24"/>
           <w:szCs w:val="24"/>
         </w:rPr>
-        <w:t xml:space="preserve"> Поясните понятия «подзапрос», «</w:t>
-      </w:r>
-      <w:proofErr w:type="spellStart"/>
-      <w:r>
-        <w:rPr>
-          <w:rFonts w:ascii="Times New Roman" w:hAnsi="Times New Roman" w:cs="Times New Roman"/>
-          <w:b/>
-          <w:sz w:val="24"/>
-          <w:szCs w:val="24"/>
-        </w:rPr>
-        <w:t>некоррелируемый</w:t>
-      </w:r>
-      <w:proofErr w:type="spellEnd"/>
-      <w:r>
-        <w:rPr>
-          <w:rFonts w:ascii="Times New Roman" w:hAnsi="Times New Roman" w:cs="Times New Roman"/>
-          <w:b/>
-          <w:sz w:val="24"/>
-          <w:szCs w:val="24"/>
-        </w:rPr>
-        <w:t xml:space="preserve"> подзапрос» и «коррелируемый подзапрос».</w:t>
+        <w:t xml:space="preserve"> Поясните понятия «подзапрос», «некоррелируемый подзапрос» и «коррелируемый подзапрос».</w:t>
       </w:r>
     </w:p>
     <w:p>
@@ -4404,25 +3806,7 @@
           <w:sz w:val="24"/>
           <w:szCs w:val="28"/>
         </w:rPr>
-        <w:t xml:space="preserve"> подзапрос не зависит от внешнего запроса и выполняется только один раз, но результат его выполнения подставляется в каждую строку результирующего набора. </w:t>
-      </w:r>
-      <w:proofErr w:type="gramStart"/>
-      <w:r>
-        <w:rPr>
-          <w:rFonts w:ascii="Times New Roman" w:hAnsi="Times New Roman"/>
-          <w:sz w:val="24"/>
-          <w:szCs w:val="28"/>
-        </w:rPr>
-        <w:t>В  SELECT</w:t>
-      </w:r>
-      <w:proofErr w:type="gramEnd"/>
-      <w:r>
-        <w:rPr>
-          <w:rFonts w:ascii="Times New Roman" w:hAnsi="Times New Roman"/>
-          <w:sz w:val="24"/>
-          <w:szCs w:val="28"/>
-        </w:rPr>
-        <w:t>-списке допускается применять только такие подзапросы, которые формируют скалярный результирующий набор (набор, состоящий из одной строки и одного столбца).</w:t>
+        <w:t xml:space="preserve"> подзапрос не зависит от внешнего запроса и выполняется только один раз, но результат его выполнения подставляется в каждую строку результирующего набора. В  SELECT-списке допускается применять только такие подзапросы, которые формируют скалярный результирующий набор (набор, состоящий из одной строки и одного столбца).</w:t>
       </w:r>
     </w:p>
     <w:p>
@@ -4522,7 +3906,6 @@
         </w:rPr>
         <w:t xml:space="preserve"> (вычисление количества строк), </w:t>
       </w:r>
-      <w:proofErr w:type="gramStart"/>
       <w:r>
         <w:rPr>
           <w:rFonts w:ascii="Times New Roman" w:hAnsi="Times New Roman"/>
@@ -4538,16 +3921,7 @@
           <w:sz w:val="24"/>
           <w:szCs w:val="28"/>
         </w:rPr>
-        <w:t>(</w:t>
-      </w:r>
-      <w:proofErr w:type="gramEnd"/>
-      <w:r>
-        <w:rPr>
-          <w:rFonts w:ascii="Times New Roman" w:hAnsi="Times New Roman"/>
-          <w:sz w:val="24"/>
-          <w:szCs w:val="28"/>
-        </w:rPr>
-        <w:t xml:space="preserve">вычисление максимального значения), </w:t>
+        <w:t xml:space="preserve">(вычисление максимального значения), </w:t>
       </w:r>
       <w:r>
         <w:rPr>
@@ -4620,25 +3994,7 @@
           <w:sz w:val="24"/>
           <w:szCs w:val="28"/>
         </w:rPr>
-        <w:t xml:space="preserve"> в SELECT-списке допускается указывать только те </w:t>
-      </w:r>
-      <w:proofErr w:type="gramStart"/>
-      <w:r>
-        <w:rPr>
-          <w:rFonts w:ascii="Times New Roman" w:hAnsi="Times New Roman"/>
-          <w:sz w:val="24"/>
-          <w:szCs w:val="28"/>
-        </w:rPr>
-        <w:t>столбцы,  по</w:t>
-      </w:r>
-      <w:proofErr w:type="gramEnd"/>
-      <w:r>
-        <w:rPr>
-          <w:rFonts w:ascii="Times New Roman" w:hAnsi="Times New Roman"/>
-          <w:sz w:val="24"/>
-          <w:szCs w:val="28"/>
-        </w:rPr>
-        <w:t xml:space="preserve"> которым осуществляется группировка.</w:t>
+        <w:t xml:space="preserve"> в SELECT-списке допускается указывать только те столбцы,  по которым осуществляется группировка.</w:t>
       </w:r>
     </w:p>
     <w:p>
@@ -4649,14 +4005,15 @@
           <w:color w:val="000000"/>
           <w:sz w:val="27"/>
           <w:szCs w:val="27"/>
-        </w:rPr>
-      </w:pPr>
-      <w:r>
-        <w:rPr>
-          <w:b/>
-          <w:szCs w:val="28"/>
           <w:lang w:val="en-US"/>
         </w:rPr>
+      </w:pPr>
+      <w:r>
+        <w:rPr>
+          <w:b/>
+          <w:szCs w:val="28"/>
+          <w:lang w:val="en-US"/>
+        </w:rPr>
         <w:t>22.</w:t>
       </w:r>
       <w:r>
@@ -4665,8 +4022,123 @@
           <w:color w:val="000000"/>
           <w:sz w:val="27"/>
           <w:szCs w:val="27"/>
-        </w:rPr>
-        <w:t xml:space="preserve"> Поясните применение конструкций IN, ALL, ANY, BETWEEN, NОТ, IS NULL, LIKE, EXISTS в секции WHERE.</w:t>
+          <w:lang w:val="en-US"/>
+        </w:rPr>
+        <w:t xml:space="preserve"> </w:t>
+      </w:r>
+      <w:r>
+        <w:rPr>
+          <w:b/>
+          <w:color w:val="000000"/>
+          <w:sz w:val="27"/>
+          <w:szCs w:val="27"/>
+        </w:rPr>
+        <w:t>Поясните</w:t>
+      </w:r>
+      <w:r>
+        <w:rPr>
+          <w:b/>
+          <w:color w:val="000000"/>
+          <w:sz w:val="27"/>
+          <w:szCs w:val="27"/>
+          <w:lang w:val="en-US"/>
+        </w:rPr>
+        <w:t xml:space="preserve"> </w:t>
+      </w:r>
+      <w:r>
+        <w:rPr>
+          <w:b/>
+          <w:color w:val="000000"/>
+          <w:sz w:val="27"/>
+          <w:szCs w:val="27"/>
+        </w:rPr>
+        <w:t>применение</w:t>
+      </w:r>
+      <w:r>
+        <w:rPr>
+          <w:b/>
+          <w:color w:val="000000"/>
+          <w:sz w:val="27"/>
+          <w:szCs w:val="27"/>
+          <w:lang w:val="en-US"/>
+        </w:rPr>
+        <w:t xml:space="preserve"> </w:t>
+      </w:r>
+      <w:r>
+        <w:rPr>
+          <w:b/>
+          <w:color w:val="000000"/>
+          <w:sz w:val="27"/>
+          <w:szCs w:val="27"/>
+        </w:rPr>
+        <w:t>конструкций</w:t>
+      </w:r>
+      <w:r>
+        <w:rPr>
+          <w:b/>
+          <w:color w:val="000000"/>
+          <w:sz w:val="27"/>
+          <w:szCs w:val="27"/>
+          <w:lang w:val="en-US"/>
+        </w:rPr>
+        <w:t xml:space="preserve"> IN, ALL, ANY, BETWEEN, N</w:t>
+      </w:r>
+      <w:r>
+        <w:rPr>
+          <w:b/>
+          <w:color w:val="000000"/>
+          <w:sz w:val="27"/>
+          <w:szCs w:val="27"/>
+        </w:rPr>
+        <w:t>ОТ</w:t>
+      </w:r>
+      <w:r>
+        <w:rPr>
+          <w:b/>
+          <w:color w:val="000000"/>
+          <w:sz w:val="27"/>
+          <w:szCs w:val="27"/>
+          <w:lang w:val="en-US"/>
+        </w:rPr>
+        <w:t xml:space="preserve">, IS NULL, LIKE, EXISTS </w:t>
+      </w:r>
+      <w:r>
+        <w:rPr>
+          <w:b/>
+          <w:color w:val="000000"/>
+          <w:sz w:val="27"/>
+          <w:szCs w:val="27"/>
+        </w:rPr>
+        <w:t>в</w:t>
+      </w:r>
+      <w:r>
+        <w:rPr>
+          <w:b/>
+          <w:color w:val="000000"/>
+          <w:sz w:val="27"/>
+          <w:szCs w:val="27"/>
+          <w:lang w:val="en-US"/>
+        </w:rPr>
+        <w:t xml:space="preserve"> </w:t>
+      </w:r>
+      <w:r>
+        <w:rPr>
+          <w:b/>
+          <w:color w:val="000000"/>
+          <w:sz w:val="27"/>
+          <w:szCs w:val="27"/>
+        </w:rPr>
+        <w:t>секции</w:t>
+      </w:r>
+      <w:r>
+        <w:rPr>
+          <w:b/>
+          <w:color w:val="000000"/>
+          <w:sz w:val="27"/>
+          <w:szCs w:val="27"/>
+          <w:lang w:val="en-US"/>
+        </w:rPr>
+        <w:t xml:space="preserve"> WHERE.</w:t>
       </w:r>
     </w:p>
     <w:p>
@@ -4702,7 +4174,6 @@
           <w:lang w:eastAsia="ru-RU"/>
         </w:rPr>
       </w:pPr>
-      <w:proofErr w:type="gramStart"/>
       <w:r>
         <w:rPr>
           <w:rFonts w:ascii="Times New Roman" w:eastAsia="Times New Roman" w:hAnsi="Times New Roman" w:cs="Times New Roman"/>
@@ -4712,84 +4183,29 @@
           <w:lang w:eastAsia="ru-RU"/>
         </w:rPr>
         <w:lastRenderedPageBreak/>
-        <w:t>Операция &gt;ALL</w:t>
-      </w:r>
-      <w:proofErr w:type="gramEnd"/>
-      <w:r>
-        <w:rPr>
-          <w:rFonts w:ascii="Times New Roman" w:eastAsia="Times New Roman" w:hAnsi="Times New Roman" w:cs="Times New Roman"/>
-          <w:color w:val="000000"/>
-          <w:sz w:val="27"/>
-          <w:szCs w:val="27"/>
-          <w:lang w:eastAsia="ru-RU"/>
-        </w:rPr>
-        <w:t xml:space="preserve"> сформирует истинное значение в том случае, если значение, стоящее слева, больше каждого значения в списке, указанном справа.</w:t>
-      </w:r>
-    </w:p>
-    <w:p>
-      <w:pPr>
-        <w:spacing w:before="100" w:beforeAutospacing="1" w:after="100" w:afterAutospacing="1" w:line="240" w:lineRule="auto"/>
-        <w:rPr>
-          <w:rFonts w:ascii="Times New Roman" w:eastAsia="Times New Roman" w:hAnsi="Times New Roman" w:cs="Times New Roman"/>
-          <w:color w:val="000000"/>
-          <w:sz w:val="27"/>
-          <w:szCs w:val="27"/>
-          <w:lang w:eastAsia="ru-RU"/>
-        </w:rPr>
-      </w:pPr>
-      <w:r>
-        <w:rPr>
-          <w:rFonts w:ascii="Times New Roman" w:eastAsia="Times New Roman" w:hAnsi="Times New Roman" w:cs="Times New Roman"/>
-          <w:color w:val="000000"/>
-          <w:sz w:val="27"/>
-          <w:szCs w:val="27"/>
-          <w:lang w:eastAsia="ru-RU"/>
-        </w:rPr>
-        <w:t>При выполнении ANY-сравнения сравнивается (</w:t>
-      </w:r>
-      <w:proofErr w:type="gramStart"/>
-      <w:r>
-        <w:rPr>
-          <w:rFonts w:ascii="Times New Roman" w:eastAsia="Times New Roman" w:hAnsi="Times New Roman" w:cs="Times New Roman"/>
-          <w:color w:val="000000"/>
-          <w:sz w:val="27"/>
-          <w:szCs w:val="27"/>
-          <w:lang w:eastAsia="ru-RU"/>
-        </w:rPr>
-        <w:t>операция &gt;</w:t>
-      </w:r>
-      <w:proofErr w:type="gramEnd"/>
-      <w:r>
-        <w:rPr>
-          <w:rFonts w:ascii="Times New Roman" w:eastAsia="Times New Roman" w:hAnsi="Times New Roman" w:cs="Times New Roman"/>
-          <w:color w:val="000000"/>
-          <w:sz w:val="27"/>
-          <w:szCs w:val="27"/>
-          <w:lang w:eastAsia="ru-RU"/>
-        </w:rPr>
-        <w:t xml:space="preserve">=) с каждым значением списка, записанным справа . Если хотя бы для одного значения из списка операция сравнения принимает значение «истина», то вся операция </w:t>
-      </w:r>
-      <w:proofErr w:type="gramStart"/>
-      <w:r>
-        <w:rPr>
-          <w:rFonts w:ascii="Times New Roman" w:eastAsia="Times New Roman" w:hAnsi="Times New Roman" w:cs="Times New Roman"/>
-          <w:color w:val="000000"/>
-          <w:sz w:val="27"/>
-          <w:szCs w:val="27"/>
-          <w:lang w:eastAsia="ru-RU"/>
-        </w:rPr>
-        <w:t>(&gt;=</w:t>
-      </w:r>
-      <w:proofErr w:type="gramEnd"/>
-      <w:r>
-        <w:rPr>
-          <w:rFonts w:ascii="Times New Roman" w:eastAsia="Times New Roman" w:hAnsi="Times New Roman" w:cs="Times New Roman"/>
-          <w:color w:val="000000"/>
-          <w:sz w:val="27"/>
-          <w:szCs w:val="27"/>
-          <w:lang w:eastAsia="ru-RU"/>
-        </w:rPr>
-        <w:t xml:space="preserve"> ANY) принимает значение «истина».</w:t>
+        <w:t>Операция &gt;ALL сформирует истинное значение в том случае, если значение, стоящее слева, больше каждого значения в списке, указанном справа.</w:t>
+      </w:r>
+    </w:p>
+    <w:p>
+      <w:pPr>
+        <w:spacing w:before="100" w:beforeAutospacing="1" w:after="100" w:afterAutospacing="1" w:line="240" w:lineRule="auto"/>
+        <w:rPr>
+          <w:rFonts w:ascii="Times New Roman" w:eastAsia="Times New Roman" w:hAnsi="Times New Roman" w:cs="Times New Roman"/>
+          <w:color w:val="000000"/>
+          <w:sz w:val="27"/>
+          <w:szCs w:val="27"/>
+          <w:lang w:eastAsia="ru-RU"/>
+        </w:rPr>
+      </w:pPr>
+      <w:r>
+        <w:rPr>
+          <w:rFonts w:ascii="Times New Roman" w:eastAsia="Times New Roman" w:hAnsi="Times New Roman" w:cs="Times New Roman"/>
+          <w:color w:val="000000"/>
+          <w:sz w:val="27"/>
+          <w:szCs w:val="27"/>
+          <w:lang w:eastAsia="ru-RU"/>
+        </w:rPr>
+        <w:t>При выполнении ANY-сравнения сравнивается (операция &gt;=) с каждым значением списка, записанным справа . Если хотя бы для одного значения из списка операция сравнения принимает значение «истина», то вся операция (&gt;= ANY) принимает значение «истина».</w:t>
       </w:r>
     </w:p>
     <w:p>
@@ -5064,61 +4480,7 @@
           <w:sz w:val="27"/>
           <w:szCs w:val="27"/>
         </w:rPr>
-        <w:t xml:space="preserve">Создание индекса является методом увеличения производительности работы СУБД </w:t>
-      </w:r>
-      <w:proofErr w:type="gramStart"/>
-      <w:r>
-        <w:rPr>
-          <w:color w:val="000000"/>
-          <w:sz w:val="27"/>
-          <w:szCs w:val="27"/>
-        </w:rPr>
-        <w:t>при извлечению</w:t>
-      </w:r>
-      <w:proofErr w:type="gramEnd"/>
-      <w:r>
-        <w:rPr>
-          <w:color w:val="000000"/>
-          <w:sz w:val="27"/>
-          <w:szCs w:val="27"/>
-        </w:rPr>
-        <w:t xml:space="preserve"> записей. В индексе создается запись для каждого значения, которое появляется в индексируемом столбце. По </w:t>
-      </w:r>
-      <w:proofErr w:type="spellStart"/>
-      <w:r>
-        <w:rPr>
-          <w:color w:val="000000"/>
-          <w:sz w:val="27"/>
-          <w:szCs w:val="27"/>
-        </w:rPr>
-        <w:t>умочанию</w:t>
-      </w:r>
-      <w:proofErr w:type="spellEnd"/>
-      <w:r>
-        <w:rPr>
-          <w:color w:val="000000"/>
-          <w:sz w:val="27"/>
-          <w:szCs w:val="27"/>
-        </w:rPr>
-        <w:t xml:space="preserve">, </w:t>
-      </w:r>
-      <w:proofErr w:type="spellStart"/>
-      <w:r>
-        <w:rPr>
-          <w:color w:val="000000"/>
-          <w:sz w:val="27"/>
-          <w:szCs w:val="27"/>
-        </w:rPr>
-        <w:t>Oracle</w:t>
-      </w:r>
-      <w:proofErr w:type="spellEnd"/>
-      <w:r>
-        <w:rPr>
-          <w:color w:val="000000"/>
-          <w:sz w:val="27"/>
-          <w:szCs w:val="27"/>
-        </w:rPr>
-        <w:t xml:space="preserve"> создает индексы типа B-дерево.</w:t>
+        <w:t>Создание индекса является методом увеличения производительности работы СУБД при извлечению записей. В индексе создается запись для каждого значения, которое появляется в индексируемом столбце. По умочанию, Oracle создает индексы типа B-дерево.</w:t>
       </w:r>
     </w:p>
     <w:p>
@@ -5143,153 +4505,51 @@
           <w:sz w:val="27"/>
           <w:szCs w:val="27"/>
         </w:rPr>
-        <w:t xml:space="preserve"> Уникальные и неуникальные индексы. Уникальные индексы основаны на уникальном столбце — обычно вроде номера карточки социального страхования сотрудника. Хотя уникальные индексы можно создавать явно, </w:t>
-      </w:r>
-      <w:proofErr w:type="spellStart"/>
-      <w:r>
-        <w:rPr>
-          <w:color w:val="000000"/>
-          <w:sz w:val="27"/>
-          <w:szCs w:val="27"/>
-        </w:rPr>
-        <w:t>Oracle</w:t>
-      </w:r>
-      <w:proofErr w:type="spellEnd"/>
-      <w:r>
-        <w:rPr>
-          <w:color w:val="000000"/>
-          <w:sz w:val="27"/>
-          <w:szCs w:val="27"/>
-        </w:rPr>
-        <w:t xml:space="preserve"> не рекомендует это делать. Вместо этого следует использовать уникальные ограничения. Когда накладывается ограничение уникальности на столбец таблицы, </w:t>
-      </w:r>
-      <w:proofErr w:type="spellStart"/>
-      <w:r>
-        <w:rPr>
-          <w:color w:val="000000"/>
-          <w:sz w:val="27"/>
-          <w:szCs w:val="27"/>
-        </w:rPr>
-        <w:t>Oracle</w:t>
-      </w:r>
-      <w:proofErr w:type="spellEnd"/>
-      <w:r>
-        <w:rPr>
-          <w:color w:val="000000"/>
-          <w:sz w:val="27"/>
-          <w:szCs w:val="27"/>
-        </w:rPr>
-        <w:t xml:space="preserve"> автоматически создает уникальные индексы по этим столбцам.</w:t>
-      </w:r>
-    </w:p>
-    <w:p>
-      <w:pPr>
-        <w:spacing w:before="100" w:beforeAutospacing="1" w:after="100" w:afterAutospacing="1" w:line="240" w:lineRule="auto"/>
-        <w:rPr>
-          <w:rFonts w:ascii="Times New Roman" w:eastAsia="Times New Roman" w:hAnsi="Times New Roman" w:cs="Times New Roman"/>
-          <w:color w:val="000000"/>
-          <w:sz w:val="27"/>
-          <w:szCs w:val="27"/>
-          <w:lang w:eastAsia="ru-RU"/>
-        </w:rPr>
-      </w:pPr>
-      <w:r>
-        <w:rPr>
-          <w:rFonts w:ascii="Times New Roman" w:eastAsia="Times New Roman" w:hAnsi="Times New Roman" w:cs="Times New Roman"/>
-          <w:color w:val="000000"/>
-          <w:sz w:val="27"/>
-          <w:szCs w:val="27"/>
-          <w:lang w:eastAsia="ru-RU"/>
-        </w:rPr>
-        <w:t xml:space="preserve">* Первичные и вторичные индексы. Первичные индексы — это уникальные индексы в таблице, которые всегда должны иметь какое-то значение и не могут быть равны </w:t>
-      </w:r>
-      <w:proofErr w:type="spellStart"/>
-      <w:r>
-        <w:rPr>
-          <w:rFonts w:ascii="Times New Roman" w:eastAsia="Times New Roman" w:hAnsi="Times New Roman" w:cs="Times New Roman"/>
-          <w:color w:val="000000"/>
-          <w:sz w:val="27"/>
-          <w:szCs w:val="27"/>
-          <w:lang w:eastAsia="ru-RU"/>
-        </w:rPr>
-        <w:t>null</w:t>
-      </w:r>
-      <w:proofErr w:type="spellEnd"/>
-      <w:r>
-        <w:rPr>
-          <w:rFonts w:ascii="Times New Roman" w:eastAsia="Times New Roman" w:hAnsi="Times New Roman" w:cs="Times New Roman"/>
-          <w:color w:val="000000"/>
-          <w:sz w:val="27"/>
-          <w:szCs w:val="27"/>
-          <w:lang w:eastAsia="ru-RU"/>
-        </w:rPr>
-        <w:t>. Вторичные индексы — это прочие индексы таблицы, которые могут и не быть уникальными.</w:t>
-      </w:r>
-    </w:p>
-    <w:p>
-      <w:pPr>
-        <w:spacing w:before="100" w:beforeAutospacing="1" w:after="100" w:afterAutospacing="1" w:line="240" w:lineRule="auto"/>
-        <w:rPr>
-          <w:rFonts w:ascii="Times New Roman" w:eastAsia="Times New Roman" w:hAnsi="Times New Roman" w:cs="Times New Roman"/>
-          <w:color w:val="000000"/>
-          <w:sz w:val="27"/>
-          <w:szCs w:val="27"/>
-          <w:lang w:eastAsia="ru-RU"/>
-        </w:rPr>
-      </w:pPr>
-      <w:r>
-        <w:rPr>
-          <w:rFonts w:ascii="Times New Roman" w:eastAsia="Times New Roman" w:hAnsi="Times New Roman" w:cs="Times New Roman"/>
-          <w:color w:val="000000"/>
-          <w:sz w:val="27"/>
-          <w:szCs w:val="27"/>
-          <w:lang w:eastAsia="ru-RU"/>
-        </w:rPr>
-        <w:t>* Составные индексы. Составные индексы — это индексы, содержащие два или более столбца из одной и той же таблицы. Они также известны как сцепленные индексы (</w:t>
-      </w:r>
-      <w:proofErr w:type="spellStart"/>
-      <w:r>
-        <w:rPr>
-          <w:rFonts w:ascii="Times New Roman" w:eastAsia="Times New Roman" w:hAnsi="Times New Roman" w:cs="Times New Roman"/>
-          <w:color w:val="000000"/>
-          <w:sz w:val="27"/>
-          <w:szCs w:val="27"/>
-          <w:lang w:eastAsia="ru-RU"/>
-        </w:rPr>
-        <w:t>concatenated</w:t>
-      </w:r>
-      <w:proofErr w:type="spellEnd"/>
-      <w:r>
-        <w:rPr>
-          <w:rFonts w:ascii="Times New Roman" w:eastAsia="Times New Roman" w:hAnsi="Times New Roman" w:cs="Times New Roman"/>
-          <w:color w:val="000000"/>
-          <w:sz w:val="27"/>
-          <w:szCs w:val="27"/>
-          <w:lang w:eastAsia="ru-RU"/>
-        </w:rPr>
-        <w:t xml:space="preserve"> </w:t>
-      </w:r>
-      <w:proofErr w:type="spellStart"/>
-      <w:r>
-        <w:rPr>
-          <w:rFonts w:ascii="Times New Roman" w:eastAsia="Times New Roman" w:hAnsi="Times New Roman" w:cs="Times New Roman"/>
-          <w:color w:val="000000"/>
-          <w:sz w:val="27"/>
-          <w:szCs w:val="27"/>
-          <w:lang w:eastAsia="ru-RU"/>
-        </w:rPr>
-        <w:t>index</w:t>
-      </w:r>
-      <w:proofErr w:type="spellEnd"/>
-      <w:r>
-        <w:rPr>
-          <w:rFonts w:ascii="Times New Roman" w:eastAsia="Times New Roman" w:hAnsi="Times New Roman" w:cs="Times New Roman"/>
-          <w:color w:val="000000"/>
-          <w:sz w:val="27"/>
-          <w:szCs w:val="27"/>
-          <w:lang w:eastAsia="ru-RU"/>
-        </w:rPr>
-        <w:t>). Составные индексы особенно полезны для обеспечения уникальности сочетания столбцов таблицы в тех случаях, когда нет уникального столбца, однозначно идентифицирующего строку.</w:t>
+        <w:t xml:space="preserve"> Уникальные и неуникальные индексы. Уникальные индексы основаны на уникальном столбце — обычно вроде номера карточки социального страхования сотрудника. Хотя уникальные индексы можно создавать явно, Oracle не рекомендует это делать. Вместо этого следует использовать уникальные ограничения. Когда накладывается ограничение уникальности на столбец таблицы, Oracle автоматически создает уникальные индексы по этим столбцам.</w:t>
+      </w:r>
+    </w:p>
+    <w:p>
+      <w:pPr>
+        <w:spacing w:before="100" w:beforeAutospacing="1" w:after="100" w:afterAutospacing="1" w:line="240" w:lineRule="auto"/>
+        <w:rPr>
+          <w:rFonts w:ascii="Times New Roman" w:eastAsia="Times New Roman" w:hAnsi="Times New Roman" w:cs="Times New Roman"/>
+          <w:color w:val="000000"/>
+          <w:sz w:val="27"/>
+          <w:szCs w:val="27"/>
+          <w:lang w:eastAsia="ru-RU"/>
+        </w:rPr>
+      </w:pPr>
+      <w:r>
+        <w:rPr>
+          <w:rFonts w:ascii="Times New Roman" w:eastAsia="Times New Roman" w:hAnsi="Times New Roman" w:cs="Times New Roman"/>
+          <w:color w:val="000000"/>
+          <w:sz w:val="27"/>
+          <w:szCs w:val="27"/>
+          <w:lang w:eastAsia="ru-RU"/>
+        </w:rPr>
+        <w:t>* Первичные и вторичные индексы. Первичные индексы — это уникальные индексы в таблице, которые всегда должны иметь какое-то значение и не могут быть равны null. Вторичные индексы — это прочие индексы таблицы, которые могут и не быть уникальными.</w:t>
+      </w:r>
+    </w:p>
+    <w:p>
+      <w:pPr>
+        <w:spacing w:before="100" w:beforeAutospacing="1" w:after="100" w:afterAutospacing="1" w:line="240" w:lineRule="auto"/>
+        <w:rPr>
+          <w:rFonts w:ascii="Times New Roman" w:eastAsia="Times New Roman" w:hAnsi="Times New Roman" w:cs="Times New Roman"/>
+          <w:color w:val="000000"/>
+          <w:sz w:val="27"/>
+          <w:szCs w:val="27"/>
+          <w:lang w:eastAsia="ru-RU"/>
+        </w:rPr>
+      </w:pPr>
+      <w:r>
+        <w:rPr>
+          <w:rFonts w:ascii="Times New Roman" w:eastAsia="Times New Roman" w:hAnsi="Times New Roman" w:cs="Times New Roman"/>
+          <w:color w:val="000000"/>
+          <w:sz w:val="27"/>
+          <w:szCs w:val="27"/>
+          <w:lang w:eastAsia="ru-RU"/>
+        </w:rPr>
+        <w:t>* Составные индексы. Составные индексы — это индексы, содержащие два или более столбца из одной и той же таблицы. Они также известны как сцепленные индексы (concatenated index). Составные индексы особенно полезны для обеспечения уникальности сочетания столбцов таблицы в тех случаях, когда нет уникального столбца, однозначно идентифицирующего строку.</w:t>
       </w:r>
     </w:p>
     <w:p>
@@ -5331,23 +4591,13 @@
         </w:rPr>
         <w:t xml:space="preserve"> </w:t>
       </w:r>
-      <w:proofErr w:type="spellStart"/>
-      <w:r>
-        <w:rPr>
-          <w:color w:val="000000"/>
-          <w:sz w:val="27"/>
-          <w:szCs w:val="27"/>
-        </w:rPr>
-        <w:t>Oracle</w:t>
-      </w:r>
-      <w:proofErr w:type="spellEnd"/>
-      <w:r>
-        <w:rPr>
-          <w:color w:val="000000"/>
-          <w:sz w:val="27"/>
-          <w:szCs w:val="27"/>
-        </w:rPr>
-        <w:t xml:space="preserve"> автоматически создает уникальный индекс по уникальному или первичному ключу. База данных создаст индекс автоматически, когда будет включено ограничение, и по умолчанию он получит имя соответствующего ограничения.</w:t>
+      <w:r>
+        <w:rPr>
+          <w:color w:val="000000"/>
+          <w:sz w:val="27"/>
+          <w:szCs w:val="27"/>
+        </w:rPr>
+        <w:t>Oracle автоматически создает уникальный индекс по уникальному или первичному ключу. База данных создаст индекс автоматически, когда будет включено ограничение, и по умолчанию он получит имя соответствующего ограничения.</w:t>
       </w:r>
     </w:p>
     <w:p>
@@ -5441,103 +4691,29 @@
           <w:sz w:val="27"/>
           <w:szCs w:val="27"/>
         </w:rPr>
-        <w:t xml:space="preserve"> Сколько у одной таблицы может быть </w:t>
-      </w:r>
-      <w:proofErr w:type="spellStart"/>
-      <w:r>
-        <w:rPr>
-          <w:color w:val="000000"/>
-          <w:sz w:val="27"/>
-          <w:szCs w:val="27"/>
-        </w:rPr>
-        <w:t>кластеризованных</w:t>
-      </w:r>
-      <w:proofErr w:type="spellEnd"/>
-      <w:r>
-        <w:rPr>
-          <w:color w:val="000000"/>
-          <w:sz w:val="27"/>
-          <w:szCs w:val="27"/>
-        </w:rPr>
-        <w:t xml:space="preserve"> индексов и почему?</w:t>
-      </w:r>
-    </w:p>
-    <w:p>
-      <w:pPr>
-        <w:spacing w:before="100" w:beforeAutospacing="1" w:after="100" w:afterAutospacing="1" w:line="240" w:lineRule="auto"/>
-        <w:rPr>
-          <w:rFonts w:ascii="Times New Roman" w:eastAsia="Times New Roman" w:hAnsi="Times New Roman" w:cs="Times New Roman"/>
-          <w:color w:val="000000"/>
-          <w:sz w:val="27"/>
-          <w:szCs w:val="27"/>
-          <w:lang w:eastAsia="ru-RU"/>
-        </w:rPr>
-      </w:pPr>
-      <w:proofErr w:type="spellStart"/>
-      <w:r>
-        <w:rPr>
-          <w:rFonts w:ascii="Times New Roman" w:eastAsia="Times New Roman" w:hAnsi="Times New Roman" w:cs="Times New Roman"/>
-          <w:color w:val="000000"/>
-          <w:sz w:val="27"/>
-          <w:szCs w:val="27"/>
-          <w:lang w:eastAsia="ru-RU"/>
-        </w:rPr>
-        <w:t>Кластеризованный</w:t>
-      </w:r>
-      <w:proofErr w:type="spellEnd"/>
-      <w:r>
-        <w:rPr>
-          <w:rFonts w:ascii="Times New Roman" w:eastAsia="Times New Roman" w:hAnsi="Times New Roman" w:cs="Times New Roman"/>
-          <w:color w:val="000000"/>
-          <w:sz w:val="27"/>
-          <w:szCs w:val="27"/>
-          <w:lang w:eastAsia="ru-RU"/>
-        </w:rPr>
-        <w:t xml:space="preserve"> индекс хранит реальные строки данных в листьях индекса. Важной характеристикой </w:t>
-      </w:r>
-      <w:proofErr w:type="spellStart"/>
-      <w:r>
-        <w:rPr>
-          <w:rFonts w:ascii="Times New Roman" w:eastAsia="Times New Roman" w:hAnsi="Times New Roman" w:cs="Times New Roman"/>
-          <w:color w:val="000000"/>
-          <w:sz w:val="27"/>
-          <w:szCs w:val="27"/>
-          <w:lang w:eastAsia="ru-RU"/>
-        </w:rPr>
-        <w:t>кластеризованного</w:t>
-      </w:r>
-      <w:proofErr w:type="spellEnd"/>
-      <w:r>
-        <w:rPr>
-          <w:rFonts w:ascii="Times New Roman" w:eastAsia="Times New Roman" w:hAnsi="Times New Roman" w:cs="Times New Roman"/>
-          <w:color w:val="000000"/>
-          <w:sz w:val="27"/>
-          <w:szCs w:val="27"/>
-          <w:lang w:eastAsia="ru-RU"/>
-        </w:rPr>
-        <w:t xml:space="preserve"> индекса является то, что все значения отсортированы в определенном порядке либо возрастания, либо убывания. Таким образом, таблица или представление может иметь только один </w:t>
-      </w:r>
-      <w:proofErr w:type="spellStart"/>
-      <w:r>
-        <w:rPr>
-          <w:rFonts w:ascii="Times New Roman" w:eastAsia="Times New Roman" w:hAnsi="Times New Roman" w:cs="Times New Roman"/>
-          <w:color w:val="000000"/>
-          <w:sz w:val="27"/>
-          <w:szCs w:val="27"/>
-          <w:lang w:eastAsia="ru-RU"/>
-        </w:rPr>
-        <w:t>кластеризованный</w:t>
-      </w:r>
-      <w:proofErr w:type="spellEnd"/>
-      <w:r>
-        <w:rPr>
-          <w:rFonts w:ascii="Times New Roman" w:eastAsia="Times New Roman" w:hAnsi="Times New Roman" w:cs="Times New Roman"/>
-          <w:color w:val="000000"/>
-          <w:sz w:val="27"/>
-          <w:szCs w:val="27"/>
-          <w:lang w:eastAsia="ru-RU"/>
-        </w:rPr>
-        <w:t xml:space="preserve"> индекс</w:t>
+        <w:t xml:space="preserve"> Сколько у одной таблицы может быть кластеризованных индексов и почему?</w:t>
+      </w:r>
+    </w:p>
+    <w:p>
+      <w:pPr>
+        <w:spacing w:before="100" w:beforeAutospacing="1" w:after="100" w:afterAutospacing="1" w:line="240" w:lineRule="auto"/>
+        <w:rPr>
+          <w:rFonts w:ascii="Times New Roman" w:eastAsia="Times New Roman" w:hAnsi="Times New Roman" w:cs="Times New Roman"/>
+          <w:color w:val="000000"/>
+          <w:sz w:val="27"/>
+          <w:szCs w:val="27"/>
+          <w:lang w:eastAsia="ru-RU"/>
+        </w:rPr>
+      </w:pPr>
+      <w:r>
+        <w:rPr>
+          <w:rFonts w:ascii="Times New Roman" w:eastAsia="Times New Roman" w:hAnsi="Times New Roman" w:cs="Times New Roman"/>
+          <w:color w:val="000000"/>
+          <w:sz w:val="27"/>
+          <w:szCs w:val="27"/>
+          <w:lang w:eastAsia="ru-RU"/>
+        </w:rPr>
+        <w:t>Кластеризованный индекс хранит реальные строки данных в листьях индекса. Важной характеристикой кластеризованного индекса является то, что все значения отсортированы в определенном порядке либо возрастания, либо убывания. Таким образом, таблица или представление может иметь только один кластеризованный индекс</w:t>
       </w:r>
     </w:p>
     <w:p>
@@ -5651,29 +4827,7 @@
           <w:szCs w:val="27"/>
           <w:lang w:eastAsia="ru-RU"/>
         </w:rPr>
-        <w:t>Представление (</w:t>
-      </w:r>
-      <w:proofErr w:type="spellStart"/>
-      <w:r>
-        <w:rPr>
-          <w:rFonts w:ascii="Times New Roman" w:eastAsia="Times New Roman" w:hAnsi="Times New Roman" w:cs="Times New Roman"/>
-          <w:color w:val="000000"/>
-          <w:sz w:val="27"/>
-          <w:szCs w:val="27"/>
-          <w:lang w:eastAsia="ru-RU"/>
-        </w:rPr>
-        <w:t>View</w:t>
-      </w:r>
-      <w:proofErr w:type="spellEnd"/>
-      <w:r>
-        <w:rPr>
-          <w:rFonts w:ascii="Times New Roman" w:eastAsia="Times New Roman" w:hAnsi="Times New Roman" w:cs="Times New Roman"/>
-          <w:color w:val="000000"/>
-          <w:sz w:val="27"/>
-          <w:szCs w:val="27"/>
-          <w:lang w:eastAsia="ru-RU"/>
-        </w:rPr>
-        <w:t>) – это объект базы данных, представляющий собой поименованный SELECT-запрос, который хранится в базе данных. Представление создается с помощью оператора CREATE, удаляется с помощью оператора DROP и изменяется с помощью ALTER.</w:t>
+        <w:t>Представление (View) – это объект базы данных, представляющий собой поименованный SELECT-запрос, который хранится в базе данных. Представление создается с помощью оператора CREATE, удаляется с помощью оператора DROP и изменяется с помощью ALTER.</w:t>
       </w:r>
     </w:p>
     <w:p>
@@ -5938,51 +5092,7 @@
           <w:szCs w:val="27"/>
           <w:lang w:eastAsia="ru-RU"/>
         </w:rPr>
-        <w:t xml:space="preserve">TRUNCATE удаляет данные путем </w:t>
-      </w:r>
-      <w:proofErr w:type="spellStart"/>
-      <w:r>
-        <w:rPr>
-          <w:rFonts w:ascii="Times New Roman" w:eastAsia="Times New Roman" w:hAnsi="Times New Roman" w:cs="Times New Roman"/>
-          <w:color w:val="000000"/>
-          <w:sz w:val="27"/>
-          <w:szCs w:val="27"/>
-          <w:lang w:eastAsia="ru-RU"/>
-        </w:rPr>
-        <w:t>деаллокации</w:t>
-      </w:r>
-      <w:proofErr w:type="spellEnd"/>
-      <w:r>
-        <w:rPr>
-          <w:rFonts w:ascii="Times New Roman" w:eastAsia="Times New Roman" w:hAnsi="Times New Roman" w:cs="Times New Roman"/>
-          <w:color w:val="000000"/>
-          <w:sz w:val="27"/>
-          <w:szCs w:val="27"/>
-          <w:lang w:eastAsia="ru-RU"/>
-        </w:rPr>
-        <w:t xml:space="preserve"> тех страниц, которые хранят табличные данные и только эти операции </w:t>
-      </w:r>
-      <w:proofErr w:type="spellStart"/>
-      <w:r>
-        <w:rPr>
-          <w:rFonts w:ascii="Times New Roman" w:eastAsia="Times New Roman" w:hAnsi="Times New Roman" w:cs="Times New Roman"/>
-          <w:color w:val="000000"/>
-          <w:sz w:val="27"/>
-          <w:szCs w:val="27"/>
-          <w:lang w:eastAsia="ru-RU"/>
-        </w:rPr>
-        <w:t>деаллокации</w:t>
-      </w:r>
-      <w:proofErr w:type="spellEnd"/>
-      <w:r>
-        <w:rPr>
-          <w:rFonts w:ascii="Times New Roman" w:eastAsia="Times New Roman" w:hAnsi="Times New Roman" w:cs="Times New Roman"/>
-          <w:color w:val="000000"/>
-          <w:sz w:val="27"/>
-          <w:szCs w:val="27"/>
-          <w:lang w:eastAsia="ru-RU"/>
-        </w:rPr>
-        <w:t xml:space="preserve"> записываются в лог транзакции.</w:t>
+        <w:t>TRUNCATE удаляет данные путем деаллокации тех страниц, которые хранят табличные данные и только эти операции деаллокации записываются в лог транзакции.</w:t>
       </w:r>
     </w:p>
     <w:p>
@@ -6048,29 +5158,7 @@
           <w:szCs w:val="27"/>
           <w:lang w:eastAsia="ru-RU"/>
         </w:rPr>
-        <w:t>Откат (</w:t>
-      </w:r>
-      <w:proofErr w:type="spellStart"/>
-      <w:r>
-        <w:rPr>
-          <w:rFonts w:ascii="Times New Roman" w:eastAsia="Times New Roman" w:hAnsi="Times New Roman" w:cs="Times New Roman"/>
-          <w:color w:val="000000"/>
-          <w:sz w:val="27"/>
-          <w:szCs w:val="27"/>
-          <w:lang w:eastAsia="ru-RU"/>
-        </w:rPr>
-        <w:t>rollback</w:t>
-      </w:r>
-      <w:proofErr w:type="spellEnd"/>
-      <w:r>
-        <w:rPr>
-          <w:rFonts w:ascii="Times New Roman" w:eastAsia="Times New Roman" w:hAnsi="Times New Roman" w:cs="Times New Roman"/>
-          <w:color w:val="000000"/>
-          <w:sz w:val="27"/>
-          <w:szCs w:val="27"/>
-          <w:lang w:eastAsia="ru-RU"/>
-        </w:rPr>
-        <w:t>) после TRUNCATE невозможен</w:t>
+        <w:t>Откат (rollback) после TRUNCATE невозможен</w:t>
       </w:r>
     </w:p>
     <w:p>
@@ -6246,29 +5334,7 @@
           <w:szCs w:val="27"/>
           <w:lang w:eastAsia="ru-RU"/>
         </w:rPr>
-        <w:t xml:space="preserve">35.Под курсором в </w:t>
-      </w:r>
-      <w:proofErr w:type="spellStart"/>
-      <w:r>
-        <w:rPr>
-          <w:rFonts w:ascii="Times New Roman" w:eastAsia="Times New Roman" w:hAnsi="Times New Roman" w:cs="Times New Roman"/>
-          <w:color w:val="000000"/>
-          <w:sz w:val="27"/>
-          <w:szCs w:val="27"/>
-          <w:lang w:eastAsia="ru-RU"/>
-        </w:rPr>
-        <w:t>Oracle</w:t>
-      </w:r>
-      <w:proofErr w:type="spellEnd"/>
-      <w:r>
-        <w:rPr>
-          <w:rFonts w:ascii="Times New Roman" w:eastAsia="Times New Roman" w:hAnsi="Times New Roman" w:cs="Times New Roman"/>
-          <w:color w:val="000000"/>
-          <w:sz w:val="27"/>
-          <w:szCs w:val="27"/>
-          <w:lang w:eastAsia="ru-RU"/>
-        </w:rPr>
-        <w:t xml:space="preserve"> понимается получаемый при выполнении запроса результирующий набор и связанный с ним указатель текущей записи.</w:t>
+        <w:t>35.Под курсором в Oracle понимается получаемый при выполнении запроса результирующий набор и связанный с ним указатель текущей записи.</w:t>
       </w:r>
     </w:p>
     <w:p>
@@ -6367,51 +5433,7 @@
           <w:szCs w:val="27"/>
           <w:lang w:eastAsia="ru-RU"/>
         </w:rPr>
-        <w:t xml:space="preserve">* Курсорные выражения - появившиеся в версии </w:t>
-      </w:r>
-      <w:proofErr w:type="spellStart"/>
-      <w:r>
-        <w:rPr>
-          <w:rFonts w:ascii="Times New Roman" w:eastAsia="Times New Roman" w:hAnsi="Times New Roman" w:cs="Times New Roman"/>
-          <w:color w:val="000000"/>
-          <w:sz w:val="27"/>
-          <w:szCs w:val="27"/>
-          <w:lang w:eastAsia="ru-RU"/>
-        </w:rPr>
-        <w:t>Oracle</w:t>
-      </w:r>
-      <w:proofErr w:type="spellEnd"/>
-      <w:r>
-        <w:rPr>
-          <w:rFonts w:ascii="Times New Roman" w:eastAsia="Times New Roman" w:hAnsi="Times New Roman" w:cs="Times New Roman"/>
-          <w:color w:val="000000"/>
-          <w:sz w:val="27"/>
-          <w:szCs w:val="27"/>
-          <w:lang w:eastAsia="ru-RU"/>
-        </w:rPr>
-        <w:t xml:space="preserve"> 9i выражения CURSOR преобразуют оператор SELECT в указатель (типа REF CURSOR) на результирующее множество и могут использоваться в сочетании с табличными функциями для повышения </w:t>
-      </w:r>
-      <w:proofErr w:type="spellStart"/>
-      <w:r>
-        <w:rPr>
-          <w:rFonts w:ascii="Times New Roman" w:eastAsia="Times New Roman" w:hAnsi="Times New Roman" w:cs="Times New Roman"/>
-          <w:color w:val="000000"/>
-          <w:sz w:val="27"/>
-          <w:szCs w:val="27"/>
-          <w:lang w:eastAsia="ru-RU"/>
-        </w:rPr>
-        <w:t>прозводительности</w:t>
-      </w:r>
-      <w:proofErr w:type="spellEnd"/>
-      <w:r>
-        <w:rPr>
-          <w:rFonts w:ascii="Times New Roman" w:eastAsia="Times New Roman" w:hAnsi="Times New Roman" w:cs="Times New Roman"/>
-          <w:color w:val="000000"/>
-          <w:sz w:val="27"/>
-          <w:szCs w:val="27"/>
-          <w:lang w:eastAsia="ru-RU"/>
-        </w:rPr>
-        <w:t xml:space="preserve"> приложений.</w:t>
+        <w:t>* Курсорные выражения - появившиеся в версии Oracle 9i выражения CURSOR преобразуют оператор SELECT в указатель (типа REF CURSOR) на результирующее множество и могут использоваться в сочетании с табличными функциями для повышения прозводительности приложений.</w:t>
       </w:r>
     </w:p>
     <w:p>
@@ -6499,29 +5521,7 @@
           <w:szCs w:val="27"/>
           <w:lang w:eastAsia="ru-RU"/>
         </w:rPr>
-        <w:t xml:space="preserve">открытие </w:t>
-      </w:r>
-      <w:proofErr w:type="gramStart"/>
-      <w:r>
-        <w:rPr>
-          <w:rFonts w:ascii="Times New Roman" w:eastAsia="Times New Roman" w:hAnsi="Times New Roman" w:cs="Times New Roman"/>
-          <w:color w:val="000000"/>
-          <w:sz w:val="27"/>
-          <w:szCs w:val="27"/>
-          <w:lang w:eastAsia="ru-RU"/>
-        </w:rPr>
-        <w:t>курсора ,</w:t>
-      </w:r>
-      <w:proofErr w:type="gramEnd"/>
-      <w:r>
-        <w:rPr>
-          <w:rFonts w:ascii="Times New Roman" w:eastAsia="Times New Roman" w:hAnsi="Times New Roman" w:cs="Times New Roman"/>
-          <w:color w:val="000000"/>
-          <w:sz w:val="27"/>
-          <w:szCs w:val="27"/>
-          <w:lang w:eastAsia="ru-RU"/>
-        </w:rPr>
-        <w:t xml:space="preserve"> т.е. наполнение его данными, которые сохраняются в многоуровневой памяти;</w:t>
+        <w:t>открытие курсора , т.е. наполнение его данными, которые сохраняются в многоуровневой памяти;</w:t>
       </w:r>
     </w:p>
     <w:p>
@@ -6768,95 +5768,7 @@
           <w:szCs w:val="27"/>
           <w:lang w:eastAsia="ru-RU"/>
         </w:rPr>
-        <w:t xml:space="preserve">39. Обычно при определении понятия транзакции используют перечень требований к этому механизму, сформулированный в конце 70-х гг. Джимом Греем в виде аббревиатуры ACID: </w:t>
-      </w:r>
-      <w:proofErr w:type="spellStart"/>
-      <w:r>
-        <w:rPr>
-          <w:rFonts w:ascii="Times New Roman" w:eastAsia="Times New Roman" w:hAnsi="Times New Roman" w:cs="Times New Roman"/>
-          <w:color w:val="000000"/>
-          <w:sz w:val="27"/>
-          <w:szCs w:val="27"/>
-          <w:lang w:eastAsia="ru-RU"/>
-        </w:rPr>
-        <w:t>Atomicity</w:t>
-      </w:r>
-      <w:proofErr w:type="spellEnd"/>
-      <w:r>
-        <w:rPr>
-          <w:rFonts w:ascii="Times New Roman" w:eastAsia="Times New Roman" w:hAnsi="Times New Roman" w:cs="Times New Roman"/>
-          <w:color w:val="000000"/>
-          <w:sz w:val="27"/>
-          <w:szCs w:val="27"/>
-          <w:lang w:eastAsia="ru-RU"/>
-        </w:rPr>
-        <w:t xml:space="preserve"> – атомарность, </w:t>
-      </w:r>
-      <w:proofErr w:type="spellStart"/>
-      <w:r>
-        <w:rPr>
-          <w:rFonts w:ascii="Times New Roman" w:eastAsia="Times New Roman" w:hAnsi="Times New Roman" w:cs="Times New Roman"/>
-          <w:color w:val="000000"/>
-          <w:sz w:val="27"/>
-          <w:szCs w:val="27"/>
-          <w:lang w:eastAsia="ru-RU"/>
-        </w:rPr>
-        <w:t>Consistency</w:t>
-      </w:r>
-      <w:proofErr w:type="spellEnd"/>
-      <w:r>
-        <w:rPr>
-          <w:rFonts w:ascii="Times New Roman" w:eastAsia="Times New Roman" w:hAnsi="Times New Roman" w:cs="Times New Roman"/>
-          <w:color w:val="000000"/>
-          <w:sz w:val="27"/>
-          <w:szCs w:val="27"/>
-          <w:lang w:eastAsia="ru-RU"/>
-        </w:rPr>
-        <w:t xml:space="preserve"> – согласованность, </w:t>
-      </w:r>
-      <w:proofErr w:type="spellStart"/>
-      <w:r>
-        <w:rPr>
-          <w:rFonts w:ascii="Times New Roman" w:eastAsia="Times New Roman" w:hAnsi="Times New Roman" w:cs="Times New Roman"/>
-          <w:color w:val="000000"/>
-          <w:sz w:val="27"/>
-          <w:szCs w:val="27"/>
-          <w:lang w:eastAsia="ru-RU"/>
-        </w:rPr>
-        <w:t>Isolation</w:t>
-      </w:r>
-      <w:proofErr w:type="spellEnd"/>
-      <w:r>
-        <w:rPr>
-          <w:rFonts w:ascii="Times New Roman" w:eastAsia="Times New Roman" w:hAnsi="Times New Roman" w:cs="Times New Roman"/>
-          <w:color w:val="000000"/>
-          <w:sz w:val="27"/>
-          <w:szCs w:val="27"/>
-          <w:lang w:eastAsia="ru-RU"/>
-        </w:rPr>
-        <w:t xml:space="preserve"> – изолированность, </w:t>
-      </w:r>
-      <w:proofErr w:type="spellStart"/>
-      <w:r>
-        <w:rPr>
-          <w:rFonts w:ascii="Times New Roman" w:eastAsia="Times New Roman" w:hAnsi="Times New Roman" w:cs="Times New Roman"/>
-          <w:color w:val="000000"/>
-          <w:sz w:val="27"/>
-          <w:szCs w:val="27"/>
-          <w:lang w:eastAsia="ru-RU"/>
-        </w:rPr>
-        <w:t>Durability</w:t>
-      </w:r>
-      <w:proofErr w:type="spellEnd"/>
-      <w:r>
-        <w:rPr>
-          <w:rFonts w:ascii="Times New Roman" w:eastAsia="Times New Roman" w:hAnsi="Times New Roman" w:cs="Times New Roman"/>
-          <w:color w:val="000000"/>
-          <w:sz w:val="27"/>
-          <w:szCs w:val="27"/>
-          <w:lang w:eastAsia="ru-RU"/>
-        </w:rPr>
-        <w:t xml:space="preserve"> – долговечность.</w:t>
+        <w:t>39. Обычно при определении понятия транзакции используют перечень требований к этому механизму, сформулированный в конце 70-х гг. Джимом Греем в виде аббревиатуры ACID: Atomicity – атомарность, Consistency – согласованность, Isolation – изолированность, Durability – долговечность.</w:t>
       </w:r>
     </w:p>
     <w:p>
@@ -6987,27 +5899,7 @@
           <w:sz w:val="24"/>
           <w:szCs w:val="28"/>
         </w:rPr>
-        <w:t xml:space="preserve">40) Поясните понятия «режим </w:t>
-      </w:r>
-      <w:proofErr w:type="spellStart"/>
-      <w:r>
-        <w:rPr>
-          <w:rFonts w:ascii="Times New Roman" w:hAnsi="Times New Roman"/>
-          <w:b/>
-          <w:sz w:val="24"/>
-          <w:szCs w:val="28"/>
-        </w:rPr>
-        <w:t>автофиксации</w:t>
-      </w:r>
-      <w:proofErr w:type="spellEnd"/>
-      <w:r>
-        <w:rPr>
-          <w:rFonts w:ascii="Times New Roman" w:hAnsi="Times New Roman"/>
-          <w:b/>
-          <w:sz w:val="24"/>
-          <w:szCs w:val="28"/>
-        </w:rPr>
-        <w:t>», «режим неявной транзакции», «режим явной транзакции»</w:t>
+        <w:t>40) Поясните понятия «режим автофиксации», «режим неявной транзакции», «режим явной транзакции»</w:t>
       </w:r>
     </w:p>
     <w:p>
@@ -7029,67 +5921,7 @@
           <w:szCs w:val="28"/>
         </w:rPr>
         <w:tab/>
-        <w:t xml:space="preserve">Режим автоматической фиксации (часто просто </w:t>
-      </w:r>
-      <w:proofErr w:type="spellStart"/>
-      <w:r>
-        <w:rPr>
-          <w:rFonts w:ascii="Times New Roman" w:hAnsi="Times New Roman"/>
-          <w:b/>
-          <w:sz w:val="24"/>
-          <w:szCs w:val="28"/>
-        </w:rPr>
-        <w:t>автофиксация</w:t>
-      </w:r>
-      <w:proofErr w:type="spellEnd"/>
-      <w:r>
-        <w:rPr>
-          <w:rFonts w:ascii="Times New Roman" w:hAnsi="Times New Roman"/>
-          <w:b/>
-          <w:sz w:val="24"/>
-          <w:szCs w:val="28"/>
-        </w:rPr>
-        <w:t xml:space="preserve">) транзакции используется MSS по умолчанию. После завершения каждый оператор T-SQL фиксируется или откатывается. Если оператор выполняется без ошибок, то автоматически выполняется фиксация. В противном случае состояние БД откатывается назад. Действие режима </w:t>
-      </w:r>
-      <w:proofErr w:type="spellStart"/>
-      <w:r>
-        <w:rPr>
-          <w:rFonts w:ascii="Times New Roman" w:hAnsi="Times New Roman"/>
-          <w:b/>
-          <w:sz w:val="24"/>
-          <w:szCs w:val="28"/>
-        </w:rPr>
-        <w:t>автофиксации</w:t>
-      </w:r>
-      <w:proofErr w:type="spellEnd"/>
-      <w:r>
-        <w:rPr>
-          <w:rFonts w:ascii="Times New Roman" w:hAnsi="Times New Roman"/>
-          <w:b/>
-          <w:sz w:val="24"/>
-          <w:szCs w:val="28"/>
-        </w:rPr>
-        <w:t xml:space="preserve"> продолжается до тех пор, пока не запускается явная транзакция или не включается режим неявной транзакции. Если явная транзакция завершается (фиксируется или откатывается) или выключается режим неявной транзакции, то автоматически осуществляется возврат в режим </w:t>
-      </w:r>
-      <w:proofErr w:type="spellStart"/>
-      <w:r>
-        <w:rPr>
-          <w:rFonts w:ascii="Times New Roman" w:hAnsi="Times New Roman"/>
-          <w:b/>
-          <w:sz w:val="24"/>
-          <w:szCs w:val="28"/>
-        </w:rPr>
-        <w:t>автофиксации</w:t>
-      </w:r>
-      <w:proofErr w:type="spellEnd"/>
-      <w:r>
-        <w:rPr>
-          <w:rFonts w:ascii="Times New Roman" w:hAnsi="Times New Roman"/>
-          <w:b/>
-          <w:sz w:val="24"/>
-          <w:szCs w:val="28"/>
-        </w:rPr>
-        <w:t>.</w:t>
+        <w:t>Режим автоматической фиксации (часто просто автофиксация) транзакции используется MSS по умолчанию. После завершения каждый оператор T-SQL фиксируется или откатывается. Если оператор выполняется без ошибок, то автоматически выполняется фиксация. В противном случае состояние БД откатывается назад. Действие режима автофиксации продолжается до тех пор, пока не запускается явная транзакция или не включается режим неявной транзакции. Если явная транзакция завершается (фиксируется или откатывается) или выключается режим неявной транзакции, то автоматически осуществляется возврат в режим автофиксации.</w:t>
       </w:r>
     </w:p>
     <w:p>
@@ -7112,27 +5944,7 @@
         </w:rPr>
         <w:lastRenderedPageBreak/>
         <w:tab/>
-        <w:t xml:space="preserve">Неявная транзакция продолжается до тех пор, пока не будет выполнен оператор фиксации (COMMIT) или оператор отката (ROLLBACK) транзакции. Режим неявной транзакции может быть включен для текущего соединения с сервером БД с помощью специальной инструкции T-SQL: SET IMPLICIT_TRANSACTIONS ON. После выполнения этой инструкции соединение переключается из режима </w:t>
-      </w:r>
-      <w:proofErr w:type="spellStart"/>
-      <w:r>
-        <w:rPr>
-          <w:rFonts w:ascii="Times New Roman" w:hAnsi="Times New Roman"/>
-          <w:b/>
-          <w:sz w:val="24"/>
-          <w:szCs w:val="28"/>
-        </w:rPr>
-        <w:t>автофиксации</w:t>
-      </w:r>
-      <w:proofErr w:type="spellEnd"/>
-      <w:r>
-        <w:rPr>
-          <w:rFonts w:ascii="Times New Roman" w:hAnsi="Times New Roman"/>
-          <w:b/>
-          <w:sz w:val="24"/>
-          <w:szCs w:val="28"/>
-        </w:rPr>
-        <w:t xml:space="preserve"> в режим неявной транзакции. Обратное переключение осуществляется с помощью аналогичной инструкции, но с использованием ключевого слова OFF вместо ON.</w:t>
+        <w:t>Неявная транзакция продолжается до тех пор, пока не будет выполнен оператор фиксации (COMMIT) или оператор отката (ROLLBACK) транзакции. Режим неявной транзакции может быть включен для текущего соединения с сервером БД с помощью специальной инструкции T-SQL: SET IMPLICIT_TRANSACTIONS ON. После выполнения этой инструкции соединение переключается из режима автофиксации в режим неявной транзакции. Обратное переключение осуществляется с помощью аналогичной инструкции, но с использованием ключевого слова OFF вместо ON.</w:t>
       </w:r>
     </w:p>
     <w:p>
@@ -7154,27 +5966,7 @@
           <w:szCs w:val="28"/>
         </w:rPr>
         <w:tab/>
-        <w:t>Переключение в режим явной транзакции осуществляется с помощью оператора BEGIN TRANSACTION. Транзакцию должен завершать один из операторов: COMMIT TRANSACTION или ROLLBACK TRANSACTION. Ключевое слово TRANSACTION в перечисленных операторах может быть сокращено до TRAN. После завершения явной транзакции происходит возврат в исходный режим (</w:t>
-      </w:r>
-      <w:proofErr w:type="spellStart"/>
-      <w:r>
-        <w:rPr>
-          <w:rFonts w:ascii="Times New Roman" w:hAnsi="Times New Roman"/>
-          <w:b/>
-          <w:sz w:val="24"/>
-          <w:szCs w:val="28"/>
-        </w:rPr>
-        <w:t>автофиксации</w:t>
-      </w:r>
-      <w:proofErr w:type="spellEnd"/>
-      <w:r>
-        <w:rPr>
-          <w:rFonts w:ascii="Times New Roman" w:hAnsi="Times New Roman"/>
-          <w:b/>
-          <w:sz w:val="24"/>
-          <w:szCs w:val="28"/>
-        </w:rPr>
-        <w:t xml:space="preserve"> или неявной транзакции). </w:t>
+        <w:t xml:space="preserve">Переключение в режим явной транзакции осуществляется с помощью оператора BEGIN TRANSACTION. Транзакцию должен завершать один из операторов: COMMIT TRANSACTION или ROLLBACK TRANSACTION. Ключевое слово TRANSACTION в перечисленных операторах может быть сокращено до TRAN. После завершения явной транзакции происходит возврат в исходный режим (автофиксации или неявной транзакции). </w:t>
       </w:r>
     </w:p>
     <w:p>
@@ -7472,26 +6264,7 @@
           <w:szCs w:val="28"/>
         </w:rPr>
         <w:tab/>
-      </w:r>
-      <w:proofErr w:type="gramStart"/>
-      <w:r>
-        <w:rPr>
-          <w:rFonts w:ascii="Times New Roman" w:hAnsi="Times New Roman"/>
-          <w:b/>
-          <w:sz w:val="24"/>
-          <w:szCs w:val="28"/>
-        </w:rPr>
-        <w:t>Неповторяющееся  «</w:t>
-      </w:r>
-      <w:proofErr w:type="gramEnd"/>
-      <w:r>
-        <w:rPr>
-          <w:rFonts w:ascii="Times New Roman" w:hAnsi="Times New Roman"/>
-          <w:b/>
-          <w:sz w:val="24"/>
-          <w:szCs w:val="28"/>
-        </w:rPr>
-        <w:t>Грязное» Потерянное</w:t>
+        <w:t>Неповторяющееся  «Грязное» Потерянное</w:t>
       </w:r>
     </w:p>
     <w:p>
@@ -7542,6 +6315,7 @@
           <w:b/>
           <w:sz w:val="24"/>
           <w:szCs w:val="28"/>
+          <w:lang w:val="en-US"/>
         </w:rPr>
         <w:t xml:space="preserve">           </w:t>
       </w:r>
@@ -7851,17 +6625,7 @@
           <w:sz w:val="24"/>
           <w:szCs w:val="28"/>
         </w:rPr>
-        <w:t xml:space="preserve">READ </w:t>
-      </w:r>
-      <w:proofErr w:type="gramStart"/>
-      <w:r>
-        <w:rPr>
-          <w:rFonts w:ascii="Times New Roman" w:hAnsi="Times New Roman"/>
-          <w:b/>
-          <w:sz w:val="24"/>
-          <w:szCs w:val="28"/>
-        </w:rPr>
-        <w:t>UNCOMMITTED</w:t>
+        <w:t>READ UNCOMMITTED</w:t>
       </w:r>
       <w:r>
         <w:rPr>
@@ -7881,7 +6645,6 @@
         </w:rPr>
         <w:tab/>
       </w:r>
-      <w:proofErr w:type="gramEnd"/>
       <w:r>
         <w:rPr>
           <w:rFonts w:ascii="Times New Roman" w:hAnsi="Times New Roman"/>
@@ -8143,47 +6906,7 @@
           <w:szCs w:val="28"/>
         </w:rPr>
         <w:tab/>
-        <w:t xml:space="preserve">«грязное» чтение (англ. </w:t>
-      </w:r>
-      <w:proofErr w:type="spellStart"/>
-      <w:r>
-        <w:rPr>
-          <w:rFonts w:ascii="Times New Roman" w:hAnsi="Times New Roman"/>
-          <w:b/>
-          <w:sz w:val="24"/>
-          <w:szCs w:val="28"/>
-        </w:rPr>
-        <w:t>dirty</w:t>
-      </w:r>
-      <w:proofErr w:type="spellEnd"/>
-      <w:r>
-        <w:rPr>
-          <w:rFonts w:ascii="Times New Roman" w:hAnsi="Times New Roman"/>
-          <w:b/>
-          <w:sz w:val="24"/>
-          <w:szCs w:val="28"/>
-        </w:rPr>
-        <w:t xml:space="preserve"> </w:t>
-      </w:r>
-      <w:proofErr w:type="spellStart"/>
-      <w:r>
-        <w:rPr>
-          <w:rFonts w:ascii="Times New Roman" w:hAnsi="Times New Roman"/>
-          <w:b/>
-          <w:sz w:val="24"/>
-          <w:szCs w:val="28"/>
-        </w:rPr>
-        <w:t>read</w:t>
-      </w:r>
-      <w:proofErr w:type="spellEnd"/>
-      <w:r>
-        <w:rPr>
-          <w:rFonts w:ascii="Times New Roman" w:hAnsi="Times New Roman"/>
-          <w:b/>
-          <w:sz w:val="24"/>
-          <w:szCs w:val="28"/>
-        </w:rPr>
-        <w:t>) — чтение данных, добавленных или изменённых транзакцией, которая впоследствии не подтвердится (откатится);</w:t>
+        <w:t>«грязное» чтение (англ. dirty read) — чтение данных, добавленных или изменённых транзакцией, которая впоследствии не подтвердится (откатится);</w:t>
       </w:r>
     </w:p>
     <w:p>
@@ -8205,47 +6928,7 @@
           <w:szCs w:val="28"/>
         </w:rPr>
         <w:tab/>
-        <w:t xml:space="preserve">неповторяющееся чтение (англ. </w:t>
-      </w:r>
-      <w:proofErr w:type="spellStart"/>
-      <w:r>
-        <w:rPr>
-          <w:rFonts w:ascii="Times New Roman" w:hAnsi="Times New Roman"/>
-          <w:b/>
-          <w:sz w:val="24"/>
-          <w:szCs w:val="28"/>
-        </w:rPr>
-        <w:t>non-repeatable</w:t>
-      </w:r>
-      <w:proofErr w:type="spellEnd"/>
-      <w:r>
-        <w:rPr>
-          <w:rFonts w:ascii="Times New Roman" w:hAnsi="Times New Roman"/>
-          <w:b/>
-          <w:sz w:val="24"/>
-          <w:szCs w:val="28"/>
-        </w:rPr>
-        <w:t xml:space="preserve"> </w:t>
-      </w:r>
-      <w:proofErr w:type="spellStart"/>
-      <w:r>
-        <w:rPr>
-          <w:rFonts w:ascii="Times New Roman" w:hAnsi="Times New Roman"/>
-          <w:b/>
-          <w:sz w:val="24"/>
-          <w:szCs w:val="28"/>
-        </w:rPr>
-        <w:t>read</w:t>
-      </w:r>
-      <w:proofErr w:type="spellEnd"/>
-      <w:r>
-        <w:rPr>
-          <w:rFonts w:ascii="Times New Roman" w:hAnsi="Times New Roman"/>
-          <w:b/>
-          <w:sz w:val="24"/>
-          <w:szCs w:val="28"/>
-        </w:rPr>
-        <w:t>) — при повторном чтении в рамках одной транзакции ранее прочитанные данные оказываются изменёнными;</w:t>
+        <w:t>неповторяющееся чтение (англ. non-repeatable read) — при повторном чтении в рамках одной транзакции ранее прочитанные данные оказываются изменёнными;</w:t>
       </w:r>
     </w:p>
     <w:p>
@@ -8270,67 +6953,7 @@
           <w:szCs w:val="28"/>
         </w:rPr>
         <w:tab/>
-        <w:t xml:space="preserve">фантомное чтение (англ. </w:t>
-      </w:r>
-      <w:proofErr w:type="spellStart"/>
-      <w:r>
-        <w:rPr>
-          <w:rFonts w:ascii="Times New Roman" w:hAnsi="Times New Roman"/>
-          <w:b/>
-          <w:sz w:val="24"/>
-          <w:szCs w:val="28"/>
-        </w:rPr>
-        <w:t>phantom</w:t>
-      </w:r>
-      <w:proofErr w:type="spellEnd"/>
-      <w:r>
-        <w:rPr>
-          <w:rFonts w:ascii="Times New Roman" w:hAnsi="Times New Roman"/>
-          <w:b/>
-          <w:sz w:val="24"/>
-          <w:szCs w:val="28"/>
-        </w:rPr>
-        <w:t xml:space="preserve"> </w:t>
-      </w:r>
-      <w:proofErr w:type="spellStart"/>
-      <w:r>
-        <w:rPr>
-          <w:rFonts w:ascii="Times New Roman" w:hAnsi="Times New Roman"/>
-          <w:b/>
-          <w:sz w:val="24"/>
-          <w:szCs w:val="28"/>
-        </w:rPr>
-        <w:t>reads</w:t>
-      </w:r>
-      <w:proofErr w:type="spellEnd"/>
-      <w:r>
-        <w:rPr>
-          <w:rFonts w:ascii="Times New Roman" w:hAnsi="Times New Roman"/>
-          <w:b/>
-          <w:sz w:val="24"/>
-          <w:szCs w:val="28"/>
-        </w:rPr>
-        <w:t xml:space="preserve">) — одна транзакция в ходе своего выполнения несколько раз выбирает множество строк по одним и тем же критериям. Другая транзакция в интервалах между этими выборками добавляет или удаляет </w:t>
-      </w:r>
-      <w:proofErr w:type="gramStart"/>
-      <w:r>
-        <w:rPr>
-          <w:rFonts w:ascii="Times New Roman" w:hAnsi="Times New Roman"/>
-          <w:b/>
-          <w:sz w:val="24"/>
-          <w:szCs w:val="28"/>
-        </w:rPr>
-        <w:t>строки</w:t>
-      </w:r>
-      <w:proofErr w:type="gramEnd"/>
-      <w:r>
-        <w:rPr>
-          <w:rFonts w:ascii="Times New Roman" w:hAnsi="Times New Roman"/>
-          <w:b/>
-          <w:sz w:val="24"/>
-          <w:szCs w:val="28"/>
-        </w:rPr>
-        <w:t xml:space="preserve"> или изменяет столбцы некоторых строк, используемых в критериях выборки первой транзакции, и успешно заканчивается. В результате получится, что одни и те же выборки в первой транзакции дают разные множества строк.</w:t>
+        <w:t>фантомное чтение (англ. phantom reads) — одна транзакция в ходе своего выполнения несколько раз выбирает множество строк по одним и тем же критериям. Другая транзакция в интервалах между этими выборками добавляет или удаляет строки или изменяет столбцы некоторых строк, используемых в критериях выборки первой транзакции, и успешно заканчивается. В результате получится, что одни и те же выборки в первой транзакции дают разные множества строк.</w:t>
       </w:r>
     </w:p>
     <w:p>
@@ -8419,599 +7042,205 @@
           <w:szCs w:val="27"/>
           <w:lang w:eastAsia="ru-RU"/>
         </w:rPr>
-        <w:t xml:space="preserve">Поскольку мы говорим о </w:t>
-      </w:r>
-      <w:proofErr w:type="spellStart"/>
-      <w:r>
-        <w:rPr>
-          <w:rFonts w:ascii="Times New Roman" w:eastAsia="Times New Roman" w:hAnsi="Times New Roman" w:cs="Times New Roman"/>
-          <w:color w:val="000000"/>
-          <w:sz w:val="27"/>
-          <w:szCs w:val="27"/>
-          <w:lang w:eastAsia="ru-RU"/>
-        </w:rPr>
-        <w:t>Microsoft</w:t>
-      </w:r>
-      <w:proofErr w:type="spellEnd"/>
-      <w:r>
-        <w:rPr>
-          <w:rFonts w:ascii="Times New Roman" w:eastAsia="Times New Roman" w:hAnsi="Times New Roman" w:cs="Times New Roman"/>
-          <w:color w:val="000000"/>
-          <w:sz w:val="27"/>
-          <w:szCs w:val="27"/>
-          <w:lang w:eastAsia="ru-RU"/>
-        </w:rPr>
-        <w:t xml:space="preserve"> SQL </w:t>
-      </w:r>
-      <w:proofErr w:type="spellStart"/>
-      <w:r>
-        <w:rPr>
-          <w:rFonts w:ascii="Times New Roman" w:eastAsia="Times New Roman" w:hAnsi="Times New Roman" w:cs="Times New Roman"/>
-          <w:color w:val="000000"/>
-          <w:sz w:val="27"/>
-          <w:szCs w:val="27"/>
-          <w:lang w:eastAsia="ru-RU"/>
-        </w:rPr>
-        <w:t>Server</w:t>
-      </w:r>
-      <w:proofErr w:type="spellEnd"/>
-      <w:r>
-        <w:rPr>
-          <w:rFonts w:ascii="Times New Roman" w:eastAsia="Times New Roman" w:hAnsi="Times New Roman" w:cs="Times New Roman"/>
-          <w:color w:val="000000"/>
-          <w:sz w:val="27"/>
-          <w:szCs w:val="27"/>
-          <w:lang w:eastAsia="ru-RU"/>
-        </w:rPr>
-        <w:t xml:space="preserve">, следует отметить огромное количество системных хранимых процедур, реализованных в нем. Имена системных хранимых процедур начинаются с SP_ или XP_ и хранятся в базе данных </w:t>
-      </w:r>
-      <w:proofErr w:type="spellStart"/>
-      <w:r>
-        <w:rPr>
-          <w:rFonts w:ascii="Times New Roman" w:eastAsia="Times New Roman" w:hAnsi="Times New Roman" w:cs="Times New Roman"/>
-          <w:color w:val="000000"/>
-          <w:sz w:val="27"/>
-          <w:szCs w:val="27"/>
-          <w:lang w:eastAsia="ru-RU"/>
-        </w:rPr>
-        <w:t>master</w:t>
-      </w:r>
-      <w:proofErr w:type="spellEnd"/>
-      <w:r>
-        <w:rPr>
-          <w:rFonts w:ascii="Times New Roman" w:eastAsia="Times New Roman" w:hAnsi="Times New Roman" w:cs="Times New Roman"/>
-          <w:color w:val="000000"/>
-          <w:sz w:val="27"/>
-          <w:szCs w:val="27"/>
-          <w:lang w:eastAsia="ru-RU"/>
-        </w:rPr>
-        <w:t>. Выше мы уже описывали некоторые из часто используемых системных хранимых процедур.</w:t>
-      </w:r>
-    </w:p>
-    <w:p>
-      <w:pPr>
-        <w:spacing w:before="100" w:beforeAutospacing="1" w:after="100" w:afterAutospacing="1" w:line="240" w:lineRule="auto"/>
-        <w:rPr>
-          <w:rFonts w:ascii="Times New Roman" w:eastAsia="Times New Roman" w:hAnsi="Times New Roman" w:cs="Times New Roman"/>
-          <w:color w:val="000000"/>
-          <w:sz w:val="27"/>
-          <w:szCs w:val="27"/>
-          <w:lang w:eastAsia="ru-RU"/>
-        </w:rPr>
-      </w:pPr>
-      <w:r>
-        <w:rPr>
-          <w:rFonts w:ascii="Times New Roman" w:eastAsia="Times New Roman" w:hAnsi="Times New Roman" w:cs="Times New Roman"/>
-          <w:color w:val="000000"/>
-          <w:sz w:val="27"/>
-          <w:szCs w:val="27"/>
-          <w:lang w:eastAsia="ru-RU"/>
-        </w:rPr>
-        <w:t xml:space="preserve">Системные хранимые процедуры можно использовать в клиентских приложениях. Для этого следует обратиться к базе данных </w:t>
-      </w:r>
-      <w:proofErr w:type="spellStart"/>
-      <w:r>
-        <w:rPr>
-          <w:rFonts w:ascii="Times New Roman" w:eastAsia="Times New Roman" w:hAnsi="Times New Roman" w:cs="Times New Roman"/>
-          <w:color w:val="000000"/>
-          <w:sz w:val="27"/>
-          <w:szCs w:val="27"/>
-          <w:lang w:eastAsia="ru-RU"/>
-        </w:rPr>
-        <w:t>master</w:t>
-      </w:r>
-      <w:proofErr w:type="spellEnd"/>
-      <w:r>
-        <w:rPr>
-          <w:rFonts w:ascii="Times New Roman" w:eastAsia="Times New Roman" w:hAnsi="Times New Roman" w:cs="Times New Roman"/>
-          <w:color w:val="000000"/>
-          <w:sz w:val="27"/>
-          <w:szCs w:val="27"/>
-          <w:lang w:eastAsia="ru-RU"/>
-        </w:rPr>
-        <w:t xml:space="preserve"> и выбрать имя соответствующей процедуры.</w:t>
-      </w:r>
-    </w:p>
-    <w:p>
-      <w:pPr>
-        <w:spacing w:before="100" w:beforeAutospacing="1" w:after="100" w:afterAutospacing="1" w:line="240" w:lineRule="auto"/>
-        <w:rPr>
-          <w:rFonts w:ascii="Times New Roman" w:eastAsia="Times New Roman" w:hAnsi="Times New Roman" w:cs="Times New Roman"/>
-          <w:color w:val="000000"/>
-          <w:sz w:val="27"/>
-          <w:szCs w:val="27"/>
-          <w:lang w:eastAsia="ru-RU"/>
-        </w:rPr>
-      </w:pPr>
-      <w:proofErr w:type="spellStart"/>
-      <w:r>
-        <w:rPr>
-          <w:rFonts w:ascii="Times New Roman" w:eastAsia="Times New Roman" w:hAnsi="Times New Roman" w:cs="Times New Roman"/>
-          <w:color w:val="000000"/>
-          <w:sz w:val="27"/>
-          <w:szCs w:val="27"/>
-          <w:lang w:eastAsia="ru-RU"/>
-        </w:rPr>
-        <w:t>sp_configure</w:t>
-      </w:r>
-      <w:proofErr w:type="spellEnd"/>
-      <w:r>
-        <w:rPr>
-          <w:rFonts w:ascii="Times New Roman" w:eastAsia="Times New Roman" w:hAnsi="Times New Roman" w:cs="Times New Roman"/>
-          <w:color w:val="000000"/>
-          <w:sz w:val="27"/>
-          <w:szCs w:val="27"/>
-          <w:lang w:eastAsia="ru-RU"/>
-        </w:rPr>
-        <w:t xml:space="preserve"> </w:t>
-      </w:r>
-      <w:proofErr w:type="gramStart"/>
-      <w:r>
-        <w:rPr>
-          <w:rFonts w:ascii="Times New Roman" w:eastAsia="Times New Roman" w:hAnsi="Times New Roman" w:cs="Times New Roman"/>
-          <w:color w:val="000000"/>
-          <w:sz w:val="27"/>
-          <w:szCs w:val="27"/>
-          <w:lang w:eastAsia="ru-RU"/>
-        </w:rPr>
-        <w:t>Используется</w:t>
-      </w:r>
-      <w:proofErr w:type="gramEnd"/>
-      <w:r>
-        <w:rPr>
-          <w:rFonts w:ascii="Times New Roman" w:eastAsia="Times New Roman" w:hAnsi="Times New Roman" w:cs="Times New Roman"/>
-          <w:color w:val="000000"/>
-          <w:sz w:val="27"/>
-          <w:szCs w:val="27"/>
-          <w:lang w:eastAsia="ru-RU"/>
-        </w:rPr>
-        <w:t xml:space="preserve"> для выв</w:t>
-      </w:r>
-      <w:bookmarkStart w:id="0" w:name="_GoBack"/>
-      <w:bookmarkEnd w:id="0"/>
-      <w:r>
-        <w:rPr>
-          <w:rFonts w:ascii="Times New Roman" w:eastAsia="Times New Roman" w:hAnsi="Times New Roman" w:cs="Times New Roman"/>
-          <w:color w:val="000000"/>
-          <w:sz w:val="27"/>
-          <w:szCs w:val="27"/>
-          <w:lang w:eastAsia="ru-RU"/>
-        </w:rPr>
-        <w:t>ода или изменения глобальных установок конфигурации сервера</w:t>
-      </w:r>
-    </w:p>
-    <w:p>
-      <w:pPr>
-        <w:spacing w:before="100" w:beforeAutospacing="1" w:after="100" w:afterAutospacing="1" w:line="240" w:lineRule="auto"/>
-        <w:rPr>
-          <w:rFonts w:ascii="Times New Roman" w:eastAsia="Times New Roman" w:hAnsi="Times New Roman" w:cs="Times New Roman"/>
-          <w:color w:val="000000"/>
-          <w:sz w:val="27"/>
-          <w:szCs w:val="27"/>
-          <w:lang w:eastAsia="ru-RU"/>
-        </w:rPr>
-      </w:pPr>
-      <w:proofErr w:type="spellStart"/>
-      <w:r>
-        <w:rPr>
-          <w:rFonts w:ascii="Times New Roman" w:eastAsia="Times New Roman" w:hAnsi="Times New Roman" w:cs="Times New Roman"/>
-          <w:color w:val="000000"/>
-          <w:sz w:val="27"/>
-          <w:szCs w:val="27"/>
-          <w:lang w:eastAsia="ru-RU"/>
-        </w:rPr>
-        <w:t>sp_databases</w:t>
-      </w:r>
-      <w:proofErr w:type="spellEnd"/>
-      <w:r>
-        <w:rPr>
-          <w:rFonts w:ascii="Times New Roman" w:eastAsia="Times New Roman" w:hAnsi="Times New Roman" w:cs="Times New Roman"/>
-          <w:color w:val="000000"/>
-          <w:sz w:val="27"/>
-          <w:szCs w:val="27"/>
-          <w:lang w:eastAsia="ru-RU"/>
-        </w:rPr>
-        <w:t xml:space="preserve"> </w:t>
-      </w:r>
-      <w:proofErr w:type="gramStart"/>
-      <w:r>
-        <w:rPr>
-          <w:rFonts w:ascii="Times New Roman" w:eastAsia="Times New Roman" w:hAnsi="Times New Roman" w:cs="Times New Roman"/>
-          <w:color w:val="000000"/>
-          <w:sz w:val="27"/>
-          <w:szCs w:val="27"/>
-          <w:lang w:eastAsia="ru-RU"/>
-        </w:rPr>
-        <w:t>Используется</w:t>
-      </w:r>
-      <w:proofErr w:type="gramEnd"/>
-      <w:r>
-        <w:rPr>
-          <w:rFonts w:ascii="Times New Roman" w:eastAsia="Times New Roman" w:hAnsi="Times New Roman" w:cs="Times New Roman"/>
-          <w:color w:val="000000"/>
-          <w:sz w:val="27"/>
-          <w:szCs w:val="27"/>
-          <w:lang w:eastAsia="ru-RU"/>
-        </w:rPr>
-        <w:t xml:space="preserve"> для получения списка баз данных, имеющихся на сервере или доступных с его помощью</w:t>
-      </w:r>
-    </w:p>
-    <w:p>
-      <w:pPr>
-        <w:spacing w:before="100" w:beforeAutospacing="1" w:after="100" w:afterAutospacing="1" w:line="240" w:lineRule="auto"/>
-        <w:rPr>
-          <w:rFonts w:ascii="Times New Roman" w:eastAsia="Times New Roman" w:hAnsi="Times New Roman" w:cs="Times New Roman"/>
-          <w:color w:val="000000"/>
-          <w:sz w:val="27"/>
-          <w:szCs w:val="27"/>
-          <w:lang w:eastAsia="ru-RU"/>
-        </w:rPr>
-      </w:pPr>
-      <w:proofErr w:type="spellStart"/>
-      <w:r>
-        <w:rPr>
-          <w:rFonts w:ascii="Times New Roman" w:eastAsia="Times New Roman" w:hAnsi="Times New Roman" w:cs="Times New Roman"/>
-          <w:color w:val="000000"/>
-          <w:sz w:val="27"/>
-          <w:szCs w:val="27"/>
-          <w:lang w:eastAsia="ru-RU"/>
-        </w:rPr>
-        <w:t>sp_datatype_info</w:t>
-      </w:r>
-      <w:proofErr w:type="spellEnd"/>
-      <w:r>
-        <w:rPr>
-          <w:rFonts w:ascii="Times New Roman" w:eastAsia="Times New Roman" w:hAnsi="Times New Roman" w:cs="Times New Roman"/>
-          <w:color w:val="000000"/>
-          <w:sz w:val="27"/>
-          <w:szCs w:val="27"/>
-          <w:lang w:eastAsia="ru-RU"/>
-        </w:rPr>
-        <w:t xml:space="preserve"> </w:t>
-      </w:r>
-      <w:proofErr w:type="gramStart"/>
-      <w:r>
-        <w:rPr>
-          <w:rFonts w:ascii="Times New Roman" w:eastAsia="Times New Roman" w:hAnsi="Times New Roman" w:cs="Times New Roman"/>
-          <w:color w:val="000000"/>
-          <w:sz w:val="27"/>
-          <w:szCs w:val="27"/>
-          <w:lang w:eastAsia="ru-RU"/>
-        </w:rPr>
-        <w:t>Используется</w:t>
-      </w:r>
-      <w:proofErr w:type="gramEnd"/>
-      <w:r>
-        <w:rPr>
-          <w:rFonts w:ascii="Times New Roman" w:eastAsia="Times New Roman" w:hAnsi="Times New Roman" w:cs="Times New Roman"/>
-          <w:color w:val="000000"/>
-          <w:sz w:val="27"/>
-          <w:szCs w:val="27"/>
-          <w:lang w:eastAsia="ru-RU"/>
-        </w:rPr>
-        <w:t xml:space="preserve"> для получения сведений о поддерживаемых типах данных</w:t>
-      </w:r>
-    </w:p>
-    <w:p>
-      <w:pPr>
-        <w:spacing w:before="100" w:beforeAutospacing="1" w:after="100" w:afterAutospacing="1" w:line="240" w:lineRule="auto"/>
-        <w:rPr>
-          <w:rFonts w:ascii="Times New Roman" w:eastAsia="Times New Roman" w:hAnsi="Times New Roman" w:cs="Times New Roman"/>
-          <w:color w:val="000000"/>
-          <w:sz w:val="27"/>
-          <w:szCs w:val="27"/>
-          <w:lang w:eastAsia="ru-RU"/>
-        </w:rPr>
-      </w:pPr>
-      <w:proofErr w:type="spellStart"/>
-      <w:r>
-        <w:rPr>
-          <w:rFonts w:ascii="Times New Roman" w:eastAsia="Times New Roman" w:hAnsi="Times New Roman" w:cs="Times New Roman"/>
-          <w:color w:val="000000"/>
-          <w:sz w:val="27"/>
-          <w:szCs w:val="27"/>
-          <w:lang w:eastAsia="ru-RU"/>
-        </w:rPr>
-        <w:t>sp_help</w:t>
-      </w:r>
-      <w:proofErr w:type="spellEnd"/>
-      <w:r>
-        <w:rPr>
-          <w:rFonts w:ascii="Times New Roman" w:eastAsia="Times New Roman" w:hAnsi="Times New Roman" w:cs="Times New Roman"/>
-          <w:color w:val="000000"/>
-          <w:sz w:val="27"/>
-          <w:szCs w:val="27"/>
-          <w:lang w:eastAsia="ru-RU"/>
-        </w:rPr>
-        <w:t xml:space="preserve"> </w:t>
-      </w:r>
-      <w:proofErr w:type="gramStart"/>
-      <w:r>
-        <w:rPr>
-          <w:rFonts w:ascii="Times New Roman" w:eastAsia="Times New Roman" w:hAnsi="Times New Roman" w:cs="Times New Roman"/>
-          <w:color w:val="000000"/>
-          <w:sz w:val="27"/>
-          <w:szCs w:val="27"/>
-          <w:lang w:eastAsia="ru-RU"/>
-        </w:rPr>
-        <w:t>Используется</w:t>
-      </w:r>
-      <w:proofErr w:type="gramEnd"/>
-      <w:r>
-        <w:rPr>
-          <w:rFonts w:ascii="Times New Roman" w:eastAsia="Times New Roman" w:hAnsi="Times New Roman" w:cs="Times New Roman"/>
-          <w:color w:val="000000"/>
-          <w:sz w:val="27"/>
-          <w:szCs w:val="27"/>
-          <w:lang w:eastAsia="ru-RU"/>
-        </w:rPr>
-        <w:t xml:space="preserve"> для получения сведений об объекте в базе данных</w:t>
-      </w:r>
-    </w:p>
-    <w:p>
-      <w:pPr>
-        <w:spacing w:before="100" w:beforeAutospacing="1" w:after="100" w:afterAutospacing="1" w:line="240" w:lineRule="auto"/>
-        <w:rPr>
-          <w:rFonts w:ascii="Times New Roman" w:eastAsia="Times New Roman" w:hAnsi="Times New Roman" w:cs="Times New Roman"/>
-          <w:color w:val="000000"/>
-          <w:sz w:val="27"/>
-          <w:szCs w:val="27"/>
-          <w:lang w:eastAsia="ru-RU"/>
-        </w:rPr>
-      </w:pPr>
-      <w:proofErr w:type="spellStart"/>
-      <w:r>
-        <w:rPr>
-          <w:rFonts w:ascii="Times New Roman" w:eastAsia="Times New Roman" w:hAnsi="Times New Roman" w:cs="Times New Roman"/>
-          <w:color w:val="000000"/>
-          <w:sz w:val="27"/>
-          <w:szCs w:val="27"/>
-          <w:lang w:eastAsia="ru-RU"/>
-        </w:rPr>
-        <w:t>sp_helpdb</w:t>
-      </w:r>
-      <w:proofErr w:type="spellEnd"/>
-      <w:r>
-        <w:rPr>
-          <w:rFonts w:ascii="Times New Roman" w:eastAsia="Times New Roman" w:hAnsi="Times New Roman" w:cs="Times New Roman"/>
-          <w:color w:val="000000"/>
-          <w:sz w:val="27"/>
-          <w:szCs w:val="27"/>
-          <w:lang w:eastAsia="ru-RU"/>
-        </w:rPr>
-        <w:t xml:space="preserve"> </w:t>
-      </w:r>
-      <w:proofErr w:type="gramStart"/>
-      <w:r>
-        <w:rPr>
-          <w:rFonts w:ascii="Times New Roman" w:eastAsia="Times New Roman" w:hAnsi="Times New Roman" w:cs="Times New Roman"/>
-          <w:color w:val="000000"/>
-          <w:sz w:val="27"/>
-          <w:szCs w:val="27"/>
-          <w:lang w:eastAsia="ru-RU"/>
-        </w:rPr>
-        <w:t>Используется</w:t>
-      </w:r>
-      <w:proofErr w:type="gramEnd"/>
-      <w:r>
-        <w:rPr>
-          <w:rFonts w:ascii="Times New Roman" w:eastAsia="Times New Roman" w:hAnsi="Times New Roman" w:cs="Times New Roman"/>
-          <w:color w:val="000000"/>
-          <w:sz w:val="27"/>
-          <w:szCs w:val="27"/>
-          <w:lang w:eastAsia="ru-RU"/>
-        </w:rPr>
-        <w:t xml:space="preserve"> для получения сведений об указанной базе данных или о всех базах данных, доступных с помощью данного сервера</w:t>
-      </w:r>
-    </w:p>
-    <w:p>
-      <w:pPr>
-        <w:spacing w:before="100" w:beforeAutospacing="1" w:after="100" w:afterAutospacing="1" w:line="240" w:lineRule="auto"/>
-        <w:rPr>
-          <w:rFonts w:ascii="Times New Roman" w:eastAsia="Times New Roman" w:hAnsi="Times New Roman" w:cs="Times New Roman"/>
-          <w:color w:val="000000"/>
-          <w:sz w:val="27"/>
-          <w:szCs w:val="27"/>
-          <w:lang w:eastAsia="ru-RU"/>
-        </w:rPr>
-      </w:pPr>
-      <w:proofErr w:type="spellStart"/>
-      <w:r>
-        <w:rPr>
-          <w:rFonts w:ascii="Times New Roman" w:eastAsia="Times New Roman" w:hAnsi="Times New Roman" w:cs="Times New Roman"/>
-          <w:color w:val="000000"/>
-          <w:sz w:val="27"/>
-          <w:szCs w:val="27"/>
-          <w:lang w:eastAsia="ru-RU"/>
-        </w:rPr>
-        <w:t>sp_helpfile</w:t>
-      </w:r>
-      <w:proofErr w:type="spellEnd"/>
-      <w:r>
-        <w:rPr>
-          <w:rFonts w:ascii="Times New Roman" w:eastAsia="Times New Roman" w:hAnsi="Times New Roman" w:cs="Times New Roman"/>
-          <w:color w:val="000000"/>
-          <w:sz w:val="27"/>
-          <w:szCs w:val="27"/>
-          <w:lang w:eastAsia="ru-RU"/>
-        </w:rPr>
-        <w:t xml:space="preserve"> </w:t>
-      </w:r>
-      <w:proofErr w:type="gramStart"/>
-      <w:r>
-        <w:rPr>
-          <w:rFonts w:ascii="Times New Roman" w:eastAsia="Times New Roman" w:hAnsi="Times New Roman" w:cs="Times New Roman"/>
-          <w:color w:val="000000"/>
-          <w:sz w:val="27"/>
-          <w:szCs w:val="27"/>
-          <w:lang w:eastAsia="ru-RU"/>
-        </w:rPr>
-        <w:t>Используется</w:t>
-      </w:r>
-      <w:proofErr w:type="gramEnd"/>
-      <w:r>
-        <w:rPr>
-          <w:rFonts w:ascii="Times New Roman" w:eastAsia="Times New Roman" w:hAnsi="Times New Roman" w:cs="Times New Roman"/>
-          <w:color w:val="000000"/>
-          <w:sz w:val="27"/>
-          <w:szCs w:val="27"/>
-          <w:lang w:eastAsia="ru-RU"/>
-        </w:rPr>
-        <w:t xml:space="preserve"> для получения сведений о физических именах и атрибутах файлов, в которых содержится текущая база данных</w:t>
-      </w:r>
-    </w:p>
-    <w:p>
-      <w:pPr>
-        <w:spacing w:before="100" w:beforeAutospacing="1" w:after="100" w:afterAutospacing="1" w:line="240" w:lineRule="auto"/>
-        <w:rPr>
-          <w:rFonts w:ascii="Times New Roman" w:eastAsia="Times New Roman" w:hAnsi="Times New Roman" w:cs="Times New Roman"/>
-          <w:color w:val="000000"/>
-          <w:sz w:val="27"/>
-          <w:szCs w:val="27"/>
-          <w:lang w:eastAsia="ru-RU"/>
-        </w:rPr>
-      </w:pPr>
-      <w:proofErr w:type="spellStart"/>
-      <w:r>
-        <w:rPr>
-          <w:rFonts w:ascii="Times New Roman" w:eastAsia="Times New Roman" w:hAnsi="Times New Roman" w:cs="Times New Roman"/>
-          <w:color w:val="000000"/>
-          <w:sz w:val="27"/>
-          <w:szCs w:val="27"/>
-          <w:lang w:eastAsia="ru-RU"/>
-        </w:rPr>
-        <w:t>sp_monitor</w:t>
-      </w:r>
-      <w:proofErr w:type="spellEnd"/>
-      <w:r>
-        <w:rPr>
-          <w:rFonts w:ascii="Times New Roman" w:eastAsia="Times New Roman" w:hAnsi="Times New Roman" w:cs="Times New Roman"/>
-          <w:color w:val="000000"/>
-          <w:sz w:val="27"/>
-          <w:szCs w:val="27"/>
-          <w:lang w:eastAsia="ru-RU"/>
-        </w:rPr>
-        <w:t xml:space="preserve"> </w:t>
-      </w:r>
-      <w:proofErr w:type="gramStart"/>
-      <w:r>
-        <w:rPr>
-          <w:rFonts w:ascii="Times New Roman" w:eastAsia="Times New Roman" w:hAnsi="Times New Roman" w:cs="Times New Roman"/>
-          <w:color w:val="000000"/>
-          <w:sz w:val="27"/>
-          <w:szCs w:val="27"/>
-          <w:lang w:eastAsia="ru-RU"/>
-        </w:rPr>
-        <w:t>Выводит</w:t>
-      </w:r>
-      <w:proofErr w:type="gramEnd"/>
-      <w:r>
-        <w:rPr>
-          <w:rFonts w:ascii="Times New Roman" w:eastAsia="Times New Roman" w:hAnsi="Times New Roman" w:cs="Times New Roman"/>
-          <w:color w:val="000000"/>
-          <w:sz w:val="27"/>
-          <w:szCs w:val="27"/>
-          <w:lang w:eastAsia="ru-RU"/>
-        </w:rPr>
-        <w:t xml:space="preserve"> статистику </w:t>
-      </w:r>
-      <w:proofErr w:type="spellStart"/>
-      <w:r>
-        <w:rPr>
-          <w:rFonts w:ascii="Times New Roman" w:eastAsia="Times New Roman" w:hAnsi="Times New Roman" w:cs="Times New Roman"/>
-          <w:color w:val="000000"/>
-          <w:sz w:val="27"/>
-          <w:szCs w:val="27"/>
-          <w:lang w:eastAsia="ru-RU"/>
-        </w:rPr>
-        <w:t>Microsoft</w:t>
-      </w:r>
-      <w:proofErr w:type="spellEnd"/>
-      <w:r>
-        <w:rPr>
-          <w:rFonts w:ascii="Times New Roman" w:eastAsia="Times New Roman" w:hAnsi="Times New Roman" w:cs="Times New Roman"/>
-          <w:color w:val="000000"/>
-          <w:sz w:val="27"/>
-          <w:szCs w:val="27"/>
-          <w:lang w:eastAsia="ru-RU"/>
-        </w:rPr>
-        <w:t xml:space="preserve"> SQL </w:t>
-      </w:r>
-      <w:proofErr w:type="spellStart"/>
-      <w:r>
-        <w:rPr>
-          <w:rFonts w:ascii="Times New Roman" w:eastAsia="Times New Roman" w:hAnsi="Times New Roman" w:cs="Times New Roman"/>
-          <w:color w:val="000000"/>
-          <w:sz w:val="27"/>
-          <w:szCs w:val="27"/>
-          <w:lang w:eastAsia="ru-RU"/>
-        </w:rPr>
-        <w:t>Server</w:t>
-      </w:r>
-      <w:proofErr w:type="spellEnd"/>
-    </w:p>
-    <w:p>
-      <w:pPr>
-        <w:spacing w:before="100" w:beforeAutospacing="1" w:after="100" w:afterAutospacing="1" w:line="240" w:lineRule="auto"/>
-        <w:rPr>
-          <w:rFonts w:ascii="Times New Roman" w:eastAsia="Times New Roman" w:hAnsi="Times New Roman" w:cs="Times New Roman"/>
-          <w:color w:val="000000"/>
-          <w:sz w:val="27"/>
-          <w:szCs w:val="27"/>
-          <w:lang w:eastAsia="ru-RU"/>
-        </w:rPr>
-      </w:pPr>
-      <w:r>
-        <w:rPr>
-          <w:rFonts w:ascii="Times New Roman" w:eastAsia="Times New Roman" w:hAnsi="Times New Roman" w:cs="Times New Roman"/>
-          <w:color w:val="000000"/>
-          <w:sz w:val="27"/>
-          <w:szCs w:val="27"/>
-          <w:lang w:eastAsia="ru-RU"/>
-        </w:rPr>
-        <w:t>44. Поясните понятия «скалярная функция», «встроенная табличная функция», «</w:t>
-      </w:r>
-      <w:proofErr w:type="spellStart"/>
-      <w:r>
-        <w:rPr>
-          <w:rFonts w:ascii="Times New Roman" w:eastAsia="Times New Roman" w:hAnsi="Times New Roman" w:cs="Times New Roman"/>
-          <w:color w:val="000000"/>
-          <w:sz w:val="27"/>
-          <w:szCs w:val="27"/>
-          <w:lang w:eastAsia="ru-RU"/>
-        </w:rPr>
-        <w:t>многооператорная</w:t>
-      </w:r>
-      <w:proofErr w:type="spellEnd"/>
-      <w:r>
-        <w:rPr>
-          <w:rFonts w:ascii="Times New Roman" w:eastAsia="Times New Roman" w:hAnsi="Times New Roman" w:cs="Times New Roman"/>
-          <w:color w:val="000000"/>
-          <w:sz w:val="27"/>
-          <w:szCs w:val="27"/>
-          <w:lang w:eastAsia="ru-RU"/>
-        </w:rPr>
-        <w:t xml:space="preserve"> хранимая функция».</w:t>
+        <w:t>Поскольку мы говорим о Microsoft SQL Server, следует отметить огромное количество системных хранимых процедур, реализованных в нем. Имена системных хранимых процедур начинаются с SP_ или XP_ и хранятся в базе данных master. Выше мы уже описывали некоторые из часто используемых системных хранимых процедур.</w:t>
+      </w:r>
+    </w:p>
+    <w:p>
+      <w:pPr>
+        <w:spacing w:before="100" w:beforeAutospacing="1" w:after="100" w:afterAutospacing="1" w:line="240" w:lineRule="auto"/>
+        <w:rPr>
+          <w:rFonts w:ascii="Times New Roman" w:eastAsia="Times New Roman" w:hAnsi="Times New Roman" w:cs="Times New Roman"/>
+          <w:color w:val="000000"/>
+          <w:sz w:val="27"/>
+          <w:szCs w:val="27"/>
+          <w:lang w:eastAsia="ru-RU"/>
+        </w:rPr>
+      </w:pPr>
+      <w:r>
+        <w:rPr>
+          <w:rFonts w:ascii="Times New Roman" w:eastAsia="Times New Roman" w:hAnsi="Times New Roman" w:cs="Times New Roman"/>
+          <w:color w:val="000000"/>
+          <w:sz w:val="27"/>
+          <w:szCs w:val="27"/>
+          <w:lang w:eastAsia="ru-RU"/>
+        </w:rPr>
+        <w:t>Системные хранимые процедуры можно использовать в клиентских приложениях. Для этого следует обратиться к базе данных master и выбрать имя соответствующей процедуры.</w:t>
+      </w:r>
+    </w:p>
+    <w:p>
+      <w:pPr>
+        <w:spacing w:before="100" w:beforeAutospacing="1" w:after="100" w:afterAutospacing="1" w:line="240" w:lineRule="auto"/>
+        <w:rPr>
+          <w:rFonts w:ascii="Times New Roman" w:eastAsia="Times New Roman" w:hAnsi="Times New Roman" w:cs="Times New Roman"/>
+          <w:color w:val="000000"/>
+          <w:sz w:val="27"/>
+          <w:szCs w:val="27"/>
+          <w:lang w:eastAsia="ru-RU"/>
+        </w:rPr>
+      </w:pPr>
+      <w:r>
+        <w:rPr>
+          <w:rFonts w:ascii="Times New Roman" w:eastAsia="Times New Roman" w:hAnsi="Times New Roman" w:cs="Times New Roman"/>
+          <w:color w:val="000000"/>
+          <w:sz w:val="27"/>
+          <w:szCs w:val="27"/>
+          <w:lang w:eastAsia="ru-RU"/>
+        </w:rPr>
+        <w:t>sp_configure Используется для вывода или изменения глобальных установок конфигурации сервера</w:t>
+      </w:r>
+    </w:p>
+    <w:p>
+      <w:pPr>
+        <w:spacing w:before="100" w:beforeAutospacing="1" w:after="100" w:afterAutospacing="1" w:line="240" w:lineRule="auto"/>
+        <w:rPr>
+          <w:rFonts w:ascii="Times New Roman" w:eastAsia="Times New Roman" w:hAnsi="Times New Roman" w:cs="Times New Roman"/>
+          <w:color w:val="000000"/>
+          <w:sz w:val="27"/>
+          <w:szCs w:val="27"/>
+          <w:lang w:eastAsia="ru-RU"/>
+        </w:rPr>
+      </w:pPr>
+      <w:r>
+        <w:rPr>
+          <w:rFonts w:ascii="Times New Roman" w:eastAsia="Times New Roman" w:hAnsi="Times New Roman" w:cs="Times New Roman"/>
+          <w:color w:val="000000"/>
+          <w:sz w:val="27"/>
+          <w:szCs w:val="27"/>
+          <w:lang w:eastAsia="ru-RU"/>
+        </w:rPr>
+        <w:t>sp_databases Используется для получения списка баз данных, имеющихся на сервере или доступных с его помощью</w:t>
+      </w:r>
+    </w:p>
+    <w:p>
+      <w:pPr>
+        <w:spacing w:before="100" w:beforeAutospacing="1" w:after="100" w:afterAutospacing="1" w:line="240" w:lineRule="auto"/>
+        <w:rPr>
+          <w:rFonts w:ascii="Times New Roman" w:eastAsia="Times New Roman" w:hAnsi="Times New Roman" w:cs="Times New Roman"/>
+          <w:color w:val="000000"/>
+          <w:sz w:val="27"/>
+          <w:szCs w:val="27"/>
+          <w:lang w:eastAsia="ru-RU"/>
+        </w:rPr>
+      </w:pPr>
+      <w:r>
+        <w:rPr>
+          <w:rFonts w:ascii="Times New Roman" w:eastAsia="Times New Roman" w:hAnsi="Times New Roman" w:cs="Times New Roman"/>
+          <w:color w:val="000000"/>
+          <w:sz w:val="27"/>
+          <w:szCs w:val="27"/>
+          <w:lang w:eastAsia="ru-RU"/>
+        </w:rPr>
+        <w:t>sp_datatype_info Используется для получения сведений о поддерживаемых типах данных</w:t>
+      </w:r>
+    </w:p>
+    <w:p>
+      <w:pPr>
+        <w:spacing w:before="100" w:beforeAutospacing="1" w:after="100" w:afterAutospacing="1" w:line="240" w:lineRule="auto"/>
+        <w:rPr>
+          <w:rFonts w:ascii="Times New Roman" w:eastAsia="Times New Roman" w:hAnsi="Times New Roman" w:cs="Times New Roman"/>
+          <w:color w:val="000000"/>
+          <w:sz w:val="27"/>
+          <w:szCs w:val="27"/>
+          <w:lang w:eastAsia="ru-RU"/>
+        </w:rPr>
+      </w:pPr>
+      <w:r>
+        <w:rPr>
+          <w:rFonts w:ascii="Times New Roman" w:eastAsia="Times New Roman" w:hAnsi="Times New Roman" w:cs="Times New Roman"/>
+          <w:color w:val="000000"/>
+          <w:sz w:val="27"/>
+          <w:szCs w:val="27"/>
+          <w:lang w:eastAsia="ru-RU"/>
+        </w:rPr>
+        <w:t>sp_help Используется для получения сведений об объекте в базе данных</w:t>
+      </w:r>
+    </w:p>
+    <w:p>
+      <w:pPr>
+        <w:spacing w:before="100" w:beforeAutospacing="1" w:after="100" w:afterAutospacing="1" w:line="240" w:lineRule="auto"/>
+        <w:rPr>
+          <w:rFonts w:ascii="Times New Roman" w:eastAsia="Times New Roman" w:hAnsi="Times New Roman" w:cs="Times New Roman"/>
+          <w:color w:val="000000"/>
+          <w:sz w:val="27"/>
+          <w:szCs w:val="27"/>
+          <w:lang w:eastAsia="ru-RU"/>
+        </w:rPr>
+      </w:pPr>
+      <w:r>
+        <w:rPr>
+          <w:rFonts w:ascii="Times New Roman" w:eastAsia="Times New Roman" w:hAnsi="Times New Roman" w:cs="Times New Roman"/>
+          <w:color w:val="000000"/>
+          <w:sz w:val="27"/>
+          <w:szCs w:val="27"/>
+          <w:lang w:eastAsia="ru-RU"/>
+        </w:rPr>
+        <w:t>sp_helpdb Используется для получения сведений об указанной базе данных или о всех базах данных, доступных с помощью данного сервера</w:t>
+      </w:r>
+    </w:p>
+    <w:p>
+      <w:pPr>
+        <w:spacing w:before="100" w:beforeAutospacing="1" w:after="100" w:afterAutospacing="1" w:line="240" w:lineRule="auto"/>
+        <w:rPr>
+          <w:rFonts w:ascii="Times New Roman" w:eastAsia="Times New Roman" w:hAnsi="Times New Roman" w:cs="Times New Roman"/>
+          <w:color w:val="000000"/>
+          <w:sz w:val="27"/>
+          <w:szCs w:val="27"/>
+          <w:lang w:eastAsia="ru-RU"/>
+        </w:rPr>
+      </w:pPr>
+      <w:r>
+        <w:rPr>
+          <w:rFonts w:ascii="Times New Roman" w:eastAsia="Times New Roman" w:hAnsi="Times New Roman" w:cs="Times New Roman"/>
+          <w:color w:val="000000"/>
+          <w:sz w:val="27"/>
+          <w:szCs w:val="27"/>
+          <w:lang w:eastAsia="ru-RU"/>
+        </w:rPr>
+        <w:t>sp_helpfile Используется для получения сведений о физических именах и атрибутах файлов, в которых содержится текущая база данных</w:t>
+      </w:r>
+    </w:p>
+    <w:p>
+      <w:pPr>
+        <w:spacing w:before="100" w:beforeAutospacing="1" w:after="100" w:afterAutospacing="1" w:line="240" w:lineRule="auto"/>
+        <w:rPr>
+          <w:rFonts w:ascii="Times New Roman" w:eastAsia="Times New Roman" w:hAnsi="Times New Roman" w:cs="Times New Roman"/>
+          <w:color w:val="000000"/>
+          <w:sz w:val="27"/>
+          <w:szCs w:val="27"/>
+          <w:lang w:eastAsia="ru-RU"/>
+        </w:rPr>
+      </w:pPr>
+      <w:r>
+        <w:rPr>
+          <w:rFonts w:ascii="Times New Roman" w:eastAsia="Times New Roman" w:hAnsi="Times New Roman" w:cs="Times New Roman"/>
+          <w:color w:val="000000"/>
+          <w:sz w:val="27"/>
+          <w:szCs w:val="27"/>
+          <w:lang w:eastAsia="ru-RU"/>
+        </w:rPr>
+        <w:t>sp_monitor Выводит статистику Microsoft SQL Server</w:t>
+      </w:r>
+    </w:p>
+    <w:p>
+      <w:pPr>
+        <w:spacing w:before="100" w:beforeAutospacing="1" w:after="100" w:afterAutospacing="1" w:line="240" w:lineRule="auto"/>
+        <w:rPr>
+          <w:rFonts w:ascii="Times New Roman" w:eastAsia="Times New Roman" w:hAnsi="Times New Roman" w:cs="Times New Roman"/>
+          <w:color w:val="000000"/>
+          <w:sz w:val="27"/>
+          <w:szCs w:val="27"/>
+          <w:lang w:eastAsia="ru-RU"/>
+        </w:rPr>
+      </w:pPr>
+      <w:r>
+        <w:rPr>
+          <w:rFonts w:ascii="Times New Roman" w:eastAsia="Times New Roman" w:hAnsi="Times New Roman" w:cs="Times New Roman"/>
+          <w:color w:val="000000"/>
+          <w:sz w:val="27"/>
+          <w:szCs w:val="27"/>
+          <w:lang w:eastAsia="ru-RU"/>
+        </w:rPr>
+        <w:t>44. Поясните понятия «скалярная функция», «встроенная табличная функция», «многооператорная хранимая функция».</w:t>
       </w:r>
     </w:p>
     <w:p>
@@ -9056,29 +7285,7 @@
           <w:lang w:eastAsia="ru-RU"/>
         </w:rPr>
         <w:lastRenderedPageBreak/>
-        <w:t xml:space="preserve">Результатом выполнения функции является возвращаемое к точке вызова значение. Если функция возвращает единственное значение (число, строка, дата, время и пр.), то она называется скалярной. Функция, возвращающая таблицу, называется табличной. В зависимости от структуры кода, различают встроенные функции и </w:t>
-      </w:r>
-      <w:proofErr w:type="spellStart"/>
-      <w:r>
-        <w:rPr>
-          <w:rFonts w:ascii="Times New Roman" w:eastAsia="Times New Roman" w:hAnsi="Times New Roman" w:cs="Times New Roman"/>
-          <w:color w:val="000000"/>
-          <w:sz w:val="27"/>
-          <w:szCs w:val="27"/>
-          <w:lang w:eastAsia="ru-RU"/>
-        </w:rPr>
-        <w:t>многооператорные</w:t>
-      </w:r>
-      <w:proofErr w:type="spellEnd"/>
-      <w:r>
-        <w:rPr>
-          <w:rFonts w:ascii="Times New Roman" w:eastAsia="Times New Roman" w:hAnsi="Times New Roman" w:cs="Times New Roman"/>
-          <w:color w:val="000000"/>
-          <w:sz w:val="27"/>
-          <w:szCs w:val="27"/>
-          <w:lang w:eastAsia="ru-RU"/>
-        </w:rPr>
-        <w:t xml:space="preserve"> табличные функции.</w:t>
+        <w:t>Результатом выполнения функции является возвращаемое к точке вызова значение. Если функция возвращает единственное значение (число, строка, дата, время и пр.), то она называется скалярной. Функция, возвращающая таблицу, называется табличной. В зависимости от структуры кода, различают встроенные функции и многооператорные табличные функции.</w:t>
       </w:r>
     </w:p>
     <w:p>
@@ -9305,7 +7512,7 @@
 </file>
 
 <file path=word/numbering.xml><?xml version="1.0" encoding="utf-8"?>
-<w:numbering xmlns:wpc="http://schemas.microsoft.com/office/word/2010/wordprocessingCanvas" xmlns:cx="http://schemas.microsoft.com/office/drawing/2014/chartex" xmlns:mc="http://schemas.openxmlformats.org/markup-compatibility/2006" xmlns:o="urn:schemas-microsoft-com:office:office" xmlns:r="http://schemas.openxmlformats.org/officeDocument/2006/relationships" xmlns:m="http://schemas.openxmlformats.org/officeDocument/2006/math" xmlns:v="urn:schemas-microsoft-com:vml" xmlns:wp14="http://schemas.microsoft.com/office/word/2010/wordprocessingDrawing" xmlns:wp="http://schemas.openxmlformats.org/drawingml/2006/wordprocessingDrawing" xmlns:w10="urn:schemas-microsoft-com:office:word" xmlns:w="http://schemas.openxmlformats.org/wordprocessingml/2006/main" xmlns:w14="http://schemas.microsoft.com/office/word/2010/wordml" xmlns:w15="http://schemas.microsoft.com/office/word/2012/wordml" xmlns:w16se="http://schemas.microsoft.com/office/word/2015/wordml/symex" xmlns:wpg="http://schemas.microsoft.com/office/word/2010/wordprocessingGroup" xmlns:wpi="http://schemas.microsoft.com/office/word/2010/wordprocessingInk" xmlns:wne="http://schemas.microsoft.com/office/word/2006/wordml" xmlns:wps="http://schemas.microsoft.com/office/word/2010/wordprocessingShape" mc:Ignorable="w14 w15 w16se wp14">
+<w:numbering xmlns:wpc="http://schemas.microsoft.com/office/word/2010/wordprocessingCanvas" xmlns:mc="http://schemas.openxmlformats.org/markup-compatibility/2006" xmlns:o="urn:schemas-microsoft-com:office:office" xmlns:r="http://schemas.openxmlformats.org/officeDocument/2006/relationships" xmlns:m="http://schemas.openxmlformats.org/officeDocument/2006/math" xmlns:v="urn:schemas-microsoft-com:vml" xmlns:wp14="http://schemas.microsoft.com/office/word/2010/wordprocessingDrawing" xmlns:wp="http://schemas.openxmlformats.org/drawingml/2006/wordprocessingDrawing" xmlns:w10="urn:schemas-microsoft-com:office:word" xmlns:w="http://schemas.openxmlformats.org/wordprocessingml/2006/main" xmlns:w14="http://schemas.microsoft.com/office/word/2010/wordml" xmlns:w15="http://schemas.microsoft.com/office/word/2012/wordml" xmlns:wpg="http://schemas.microsoft.com/office/word/2010/wordprocessingGroup" xmlns:wpi="http://schemas.microsoft.com/office/word/2010/wordprocessingInk" xmlns:wne="http://schemas.microsoft.com/office/word/2006/wordml" xmlns:wps="http://schemas.microsoft.com/office/word/2010/wordprocessingShape" mc:Ignorable="w14 w15 wp14">
   <w:abstractNum w:abstractNumId="0" w15:restartNumberingAfterBreak="0">
     <w:nsid w:val="06E41B85"/>
     <w:multiLevelType w:val="hybridMultilevel"/>
@@ -10214,7 +8421,7 @@
 </file>
 
 <file path=word/styles.xml><?xml version="1.0" encoding="utf-8"?>
-<w:styles xmlns:mc="http://schemas.openxmlformats.org/markup-compatibility/2006" xmlns:r="http://schemas.openxmlformats.org/officeDocument/2006/relationships" xmlns:w="http://schemas.openxmlformats.org/wordprocessingml/2006/main" xmlns:w14="http://schemas.microsoft.com/office/word/2010/wordml" xmlns:w15="http://schemas.microsoft.com/office/word/2012/wordml" xmlns:w16se="http://schemas.microsoft.com/office/word/2015/wordml/symex" mc:Ignorable="w14 w15 w16se">
+<w:styles xmlns:mc="http://schemas.openxmlformats.org/markup-compatibility/2006" xmlns:r="http://schemas.openxmlformats.org/officeDocument/2006/relationships" xmlns:w="http://schemas.openxmlformats.org/wordprocessingml/2006/main" xmlns:w14="http://schemas.microsoft.com/office/word/2010/wordml" xmlns:w15="http://schemas.microsoft.com/office/word/2012/wordml" mc:Ignorable="w14 w15">
   <w:docDefaults>
     <w:rPrDefault>
       <w:rPr>

</xml_diff>